<commit_message>
started ip network planning
</commit_message>
<xml_diff>
--- a/Пояснительная записка.docx
+++ b/Пояснительная записка.docx
@@ -3945,12 +3945,6 @@
         <w:pStyle w:val="2"/>
       </w:pPr>
       <w:r>
-        <w:rPr>
-          <w:bCs/>
-          <w:color w:val="000000"/>
-          <w:kern w:val="2"/>
-          <w:szCs w:val="28"/>
-        </w:rPr>
         <w:t>Подключение ко внешней СРПД</w:t>
       </w:r>
     </w:p>
@@ -5153,9 +5147,6 @@
       <w:pPr>
         <w:ind w:firstLine="567"/>
         <w:jc w:val="both"/>
-        <w:rPr>
-          <w:lang w:val="en-US"/>
-        </w:rPr>
       </w:pPr>
       <w:r>
         <w:t>При выборе</w:t>
@@ -5173,11 +5164,6 @@
     <w:p>
       <w:pPr>
         <w:pStyle w:val="2"/>
-        <w:numPr>
-          <w:ilvl w:val="2"/>
-          <w:numId w:val="1"/>
-        </w:numPr>
-        <w:ind w:hanging="1429"/>
       </w:pPr>
       <w:r>
         <w:t xml:space="preserve"> </w:t>
@@ -7089,11 +7075,6 @@
     <w:p>
       <w:pPr>
         <w:pStyle w:val="2"/>
-        <w:numPr>
-          <w:ilvl w:val="2"/>
-          <w:numId w:val="1"/>
-        </w:numPr>
-        <w:ind w:hanging="1429"/>
       </w:pPr>
       <w:r>
         <w:t xml:space="preserve"> </w:t>
@@ -8726,25 +8707,20 @@
     <w:p>
       <w:pPr>
         <w:pStyle w:val="2"/>
-        <w:numPr>
-          <w:ilvl w:val="2"/>
-          <w:numId w:val="1"/>
-        </w:numPr>
-        <w:ind w:hanging="1429"/>
       </w:pPr>
       <w:r>
         <w:t xml:space="preserve"> </w:t>
       </w:r>
       <w:bookmarkStart w:id="14" w:name="_Toc121246808"/>
       <w:r>
-        <w:t>Обоснование выбора точки доступа</w:t>
+        <w:t xml:space="preserve">Обоснование выбора </w:t>
       </w:r>
       <w:bookmarkEnd w:id="14"/>
-    </w:p>
-    <w:p>
-      <w:pPr>
-        <w:jc w:val="both"/>
-      </w:pPr>
+      <w:proofErr w:type="spellStart"/>
+      <w:r>
+        <w:t>медиаконвертера</w:t>
+      </w:r>
+      <w:proofErr w:type="spellEnd"/>
     </w:p>
     <w:p>
       <w:pPr>
@@ -8756,102 +8732,6 @@
           <w:lang w:eastAsia="ru-RU"/>
         </w:rPr>
       </w:pPr>
-      <w:r>
-        <w:rPr>
-          <w:rFonts w:eastAsia="Times New Roman" w:cs="Times New Roman"/>
-          <w:szCs w:val="28"/>
-          <w:lang w:eastAsia="ru-RU"/>
-        </w:rPr>
-        <w:t>Для снижения нагрузки на коммутатор и отказа от покупки контроллера точек доступа решено использовать точки доступа со встроенным контроллером. Это также объясняется малым количеством точек доступа, требуемого для развёртывания WLAN</w:t>
-      </w:r>
-      <w:r>
-        <w:rPr>
-          <w:rFonts w:eastAsia="Times New Roman" w:cs="Times New Roman"/>
-          <w:szCs w:val="28"/>
-          <w:lang w:eastAsia="ru-RU"/>
-        </w:rPr>
-        <w:t xml:space="preserve"> </w:t>
-      </w:r>
-      <w:r>
-        <w:rPr>
-          <w:rFonts w:eastAsia="Times New Roman" w:cs="Times New Roman"/>
-          <w:szCs w:val="28"/>
-          <w:lang w:eastAsia="ru-RU"/>
-        </w:rPr>
-        <w:t>организации. Требование к точке доступа, исходя из расчета затухания сигнала в пункте 3.1</w:t>
-      </w:r>
-      <w:r>
-        <w:rPr>
-          <w:rFonts w:eastAsia="Times New Roman" w:cs="Times New Roman"/>
-          <w:szCs w:val="28"/>
-          <w:lang w:eastAsia="ru-RU"/>
-        </w:rPr>
-        <w:t>.</w:t>
-      </w:r>
-      <w:r>
-        <w:rPr>
-          <w:rFonts w:eastAsia="Times New Roman" w:cs="Times New Roman"/>
-          <w:szCs w:val="28"/>
-          <w:lang w:eastAsia="ru-RU"/>
-        </w:rPr>
-        <w:t xml:space="preserve"> – это мощность излучения более 20 дБ.</w:t>
-      </w:r>
-      <w:r>
-        <w:rPr>
-          <w:rFonts w:eastAsia="Times New Roman" w:cs="Times New Roman"/>
-          <w:szCs w:val="28"/>
-          <w:lang w:eastAsia="ru-RU"/>
-        </w:rPr>
-        <w:t xml:space="preserve"> </w:t>
-      </w:r>
-      <w:r>
-        <w:rPr>
-          <w:rFonts w:eastAsia="Times New Roman" w:cs="Times New Roman"/>
-          <w:szCs w:val="28"/>
-          <w:lang w:eastAsia="ru-RU"/>
-        </w:rPr>
-        <w:t>Также из соображений безопасности требуется обеспечить аутентификацию мобильных пользователей.</w:t>
-      </w:r>
-      <w:r>
-        <w:rPr>
-          <w:rFonts w:eastAsia="Times New Roman" w:cs="Times New Roman"/>
-          <w:szCs w:val="28"/>
-          <w:lang w:eastAsia="ru-RU"/>
-        </w:rPr>
-        <w:t xml:space="preserve"> </w:t>
-      </w:r>
-      <w:r>
-        <w:rPr>
-          <w:rFonts w:eastAsia="Times New Roman" w:cs="Times New Roman"/>
-          <w:szCs w:val="28"/>
-          <w:lang w:eastAsia="ru-RU"/>
-        </w:rPr>
-        <w:t xml:space="preserve">Предполагается питание точки доступа как </w:t>
-      </w:r>
-      <w:r>
-        <w:rPr>
-          <w:rFonts w:eastAsia="Times New Roman" w:cs="Times New Roman"/>
-          <w:szCs w:val="28"/>
-          <w:lang w:val="en-US" w:eastAsia="ru-RU"/>
-        </w:rPr>
-        <w:t>PoE</w:t>
-      </w:r>
-      <w:r>
-        <w:rPr>
-          <w:rFonts w:eastAsia="Times New Roman" w:cs="Times New Roman"/>
-          <w:szCs w:val="28"/>
-          <w:lang w:eastAsia="ru-RU"/>
-        </w:rPr>
-        <w:t xml:space="preserve"> </w:t>
-      </w:r>
-      <w:r>
-        <w:rPr>
-          <w:rFonts w:eastAsia="Times New Roman" w:cs="Times New Roman"/>
-          <w:szCs w:val="28"/>
-          <w:lang w:eastAsia="ru-RU"/>
-        </w:rPr>
-        <w:t>устройства.</w:t>
-      </w:r>
     </w:p>
     <w:p>
       <w:pPr>
@@ -8869,7 +8749,103 @@
           <w:szCs w:val="28"/>
           <w:lang w:eastAsia="ru-RU"/>
         </w:rPr>
-        <w:t xml:space="preserve">Имеет смысл рассматривать точки доступа из серий, рекомендованных </w:t>
+        <w:t xml:space="preserve">Для подключения маршрутизатора к сети Интернет </w:t>
+      </w:r>
+      <w:r>
+        <w:rPr>
+          <w:rFonts w:eastAsia="Times New Roman" w:cs="Times New Roman"/>
+          <w:szCs w:val="28"/>
+          <w:lang w:eastAsia="ru-RU"/>
+        </w:rPr>
+        <w:t>10</w:t>
+      </w:r>
+      <w:r>
+        <w:rPr>
+          <w:rFonts w:eastAsia="Times New Roman" w:cs="Times New Roman"/>
+          <w:szCs w:val="28"/>
+          <w:lang w:eastAsia="ru-RU"/>
+        </w:rPr>
+        <w:t>Gb</w:t>
+      </w:r>
+      <w:r>
+        <w:rPr>
+          <w:rFonts w:eastAsia="Times New Roman" w:cs="Times New Roman"/>
+          <w:szCs w:val="28"/>
+          <w:lang w:eastAsia="ru-RU"/>
+        </w:rPr>
+        <w:t xml:space="preserve"> </w:t>
+      </w:r>
+      <w:r>
+        <w:rPr>
+          <w:rFonts w:eastAsia="Times New Roman" w:cs="Times New Roman"/>
+          <w:szCs w:val="28"/>
+          <w:lang w:eastAsia="ru-RU"/>
+        </w:rPr>
+        <w:t xml:space="preserve">через оптоволокно требуется конвертация оптического сигнала в электрический. Этого можно достичь использованием либо внешнего </w:t>
+      </w:r>
+      <w:r>
+        <w:rPr>
+          <w:rFonts w:eastAsia="Times New Roman" w:cs="Times New Roman"/>
+          <w:szCs w:val="28"/>
+          <w:lang w:eastAsia="ru-RU"/>
+        </w:rPr>
+        <w:t>10</w:t>
+      </w:r>
+      <w:r>
+        <w:rPr>
+          <w:rFonts w:eastAsia="Times New Roman" w:cs="Times New Roman"/>
+          <w:szCs w:val="28"/>
+          <w:lang w:eastAsia="ru-RU"/>
+        </w:rPr>
+        <w:t>GPON</w:t>
+      </w:r>
+      <w:r>
+        <w:rPr>
+          <w:rFonts w:eastAsia="Times New Roman" w:cs="Times New Roman"/>
+          <w:szCs w:val="28"/>
+          <w:lang w:eastAsia="ru-RU"/>
+        </w:rPr>
+        <w:t xml:space="preserve"> </w:t>
+      </w:r>
+      <w:r>
+        <w:rPr>
+          <w:rFonts w:eastAsia="Times New Roman" w:cs="Times New Roman"/>
+          <w:szCs w:val="28"/>
+          <w:lang w:eastAsia="ru-RU"/>
+        </w:rPr>
+        <w:t xml:space="preserve">модема, либо маршрутизатора со встроенным </w:t>
+      </w:r>
+      <w:r>
+        <w:rPr>
+          <w:rFonts w:eastAsia="Times New Roman" w:cs="Times New Roman"/>
+          <w:szCs w:val="28"/>
+          <w:lang w:eastAsia="ru-RU"/>
+        </w:rPr>
+        <w:t>10</w:t>
+      </w:r>
+      <w:r>
+        <w:rPr>
+          <w:rFonts w:eastAsia="Times New Roman" w:cs="Times New Roman"/>
+          <w:szCs w:val="28"/>
+          <w:lang w:eastAsia="ru-RU"/>
+        </w:rPr>
+        <w:t>GPON</w:t>
+      </w:r>
+      <w:r>
+        <w:rPr>
+          <w:rFonts w:eastAsia="Times New Roman" w:cs="Times New Roman"/>
+          <w:szCs w:val="28"/>
+          <w:lang w:eastAsia="ru-RU"/>
+        </w:rPr>
+        <w:t xml:space="preserve"> </w:t>
+      </w:r>
+      <w:r>
+        <w:rPr>
+          <w:rFonts w:eastAsia="Times New Roman" w:cs="Times New Roman"/>
+          <w:szCs w:val="28"/>
+          <w:lang w:eastAsia="ru-RU"/>
+        </w:rPr>
+        <w:t xml:space="preserve">модемом, либо </w:t>
       </w:r>
       <w:proofErr w:type="spellStart"/>
       <w:r>
@@ -8878,7 +8854,7 @@
           <w:szCs w:val="28"/>
           <w:lang w:eastAsia="ru-RU"/>
         </w:rPr>
-        <w:t>Cisco</w:t>
+        <w:t>медиаконвертером</w:t>
       </w:r>
       <w:proofErr w:type="spellEnd"/>
       <w:r>
@@ -8887,6 +8863,30 @@
           <w:szCs w:val="28"/>
           <w:lang w:eastAsia="ru-RU"/>
         </w:rPr>
+        <w:t xml:space="preserve"> с подключением в SFP</w:t>
+      </w:r>
+      <w:r>
+        <w:rPr>
+          <w:rFonts w:eastAsia="Times New Roman" w:cs="Times New Roman"/>
+          <w:szCs w:val="28"/>
+          <w:lang w:eastAsia="ru-RU"/>
+        </w:rPr>
+        <w:t xml:space="preserve">+. </w:t>
+      </w:r>
+      <w:r>
+        <w:rPr>
+          <w:rFonts w:eastAsia="Times New Roman" w:cs="Times New Roman"/>
+          <w:szCs w:val="28"/>
+          <w:lang w:eastAsia="ru-RU"/>
+        </w:rPr>
+        <w:t>В отличие от PON</w:t>
+      </w:r>
+      <w:r>
+        <w:rPr>
+          <w:rFonts w:eastAsia="Times New Roman" w:cs="Times New Roman"/>
+          <w:szCs w:val="28"/>
+          <w:lang w:eastAsia="ru-RU"/>
+        </w:rPr>
         <w:t xml:space="preserve"> </w:t>
       </w:r>
       <w:r>
@@ -8895,7 +8895,7 @@
           <w:szCs w:val="28"/>
           <w:lang w:eastAsia="ru-RU"/>
         </w:rPr>
-        <w:t xml:space="preserve">для развёртывания BSS для малого бизнеса. Из наиболее распространённых решено рассмотреть серии </w:t>
+        <w:t xml:space="preserve">модемов, </w:t>
       </w:r>
       <w:proofErr w:type="spellStart"/>
       <w:r>
@@ -8904,7 +8904,7 @@
           <w:szCs w:val="28"/>
           <w:lang w:eastAsia="ru-RU"/>
         </w:rPr>
-        <w:t>Cisco</w:t>
+        <w:t>медиаконвертеры</w:t>
       </w:r>
       <w:proofErr w:type="spellEnd"/>
       <w:r>
@@ -8913,8 +8913,60 @@
           <w:szCs w:val="28"/>
           <w:lang w:eastAsia="ru-RU"/>
         </w:rPr>
+        <w:t xml:space="preserve"> представлены в более широком ассортименте. Найти требующийся </w:t>
+      </w:r>
+      <w:proofErr w:type="spellStart"/>
+      <w:r>
+        <w:rPr>
+          <w:rFonts w:eastAsia="Times New Roman" w:cs="Times New Roman"/>
+          <w:szCs w:val="28"/>
+          <w:lang w:eastAsia="ru-RU"/>
+        </w:rPr>
+        <w:t>медиаконвертер</w:t>
+      </w:r>
+      <w:proofErr w:type="spellEnd"/>
+      <w:r>
+        <w:rPr>
+          <w:rFonts w:eastAsia="Times New Roman" w:cs="Times New Roman"/>
+          <w:szCs w:val="28"/>
+          <w:lang w:eastAsia="ru-RU"/>
+        </w:rPr>
+        <w:t xml:space="preserve"> с учётом типа коннектора оптоволокна легче. </w:t>
+      </w:r>
+      <w:proofErr w:type="spellStart"/>
+      <w:r>
+        <w:rPr>
+          <w:rFonts w:eastAsia="Times New Roman" w:cs="Times New Roman"/>
+          <w:szCs w:val="28"/>
+          <w:lang w:eastAsia="ru-RU"/>
+        </w:rPr>
+        <w:t>Медиаконвертер</w:t>
+      </w:r>
+      <w:proofErr w:type="spellEnd"/>
+      <w:r>
+        <w:rPr>
+          <w:rFonts w:eastAsia="Times New Roman" w:cs="Times New Roman"/>
+          <w:szCs w:val="28"/>
+          <w:lang w:eastAsia="ru-RU"/>
+        </w:rPr>
+        <w:t xml:space="preserve"> соединяется с сетевым устройством при помощи SFP</w:t>
+      </w:r>
+      <w:r>
+        <w:rPr>
+          <w:rFonts w:eastAsia="Times New Roman" w:cs="Times New Roman"/>
+          <w:szCs w:val="28"/>
+          <w:lang w:eastAsia="ru-RU"/>
+        </w:rPr>
         <w:t xml:space="preserve"> </w:t>
       </w:r>
+      <w:r>
+        <w:rPr>
+          <w:rFonts w:eastAsia="Times New Roman" w:cs="Times New Roman"/>
+          <w:szCs w:val="28"/>
+          <w:lang w:eastAsia="ru-RU"/>
+        </w:rPr>
+        <w:t xml:space="preserve">порта, что делает </w:t>
+      </w:r>
       <w:proofErr w:type="spellStart"/>
       <w:r>
         <w:rPr>
@@ -8922,7 +8974,7 @@
           <w:szCs w:val="28"/>
           <w:lang w:eastAsia="ru-RU"/>
         </w:rPr>
-        <w:t>Catalyst</w:t>
+        <w:t>медиаконвертер</w:t>
       </w:r>
       <w:proofErr w:type="spellEnd"/>
       <w:r>
@@ -8931,107 +8983,7 @@
           <w:szCs w:val="28"/>
           <w:lang w:eastAsia="ru-RU"/>
         </w:rPr>
-        <w:t xml:space="preserve"> 9115</w:t>
-      </w:r>
-      <w:r>
-        <w:rPr>
-          <w:rFonts w:eastAsia="Times New Roman" w:cs="Times New Roman"/>
-          <w:szCs w:val="28"/>
-          <w:lang w:eastAsia="ru-RU"/>
-        </w:rPr>
-        <w:t xml:space="preserve"> и </w:t>
-      </w:r>
-      <w:proofErr w:type="spellStart"/>
-      <w:r>
-        <w:rPr>
-          <w:rFonts w:eastAsia="Times New Roman" w:cs="Times New Roman"/>
-          <w:szCs w:val="28"/>
-          <w:lang w:eastAsia="ru-RU"/>
-        </w:rPr>
-        <w:t>Cisco</w:t>
-      </w:r>
-      <w:proofErr w:type="spellEnd"/>
-      <w:r>
-        <w:rPr>
-          <w:rFonts w:eastAsia="Times New Roman" w:cs="Times New Roman"/>
-          <w:szCs w:val="28"/>
-          <w:lang w:eastAsia="ru-RU"/>
-        </w:rPr>
-        <w:t xml:space="preserve"> </w:t>
-      </w:r>
-      <w:proofErr w:type="spellStart"/>
-      <w:r>
-        <w:rPr>
-          <w:rFonts w:eastAsia="Times New Roman" w:cs="Times New Roman"/>
-          <w:szCs w:val="28"/>
-          <w:lang w:eastAsia="ru-RU"/>
-        </w:rPr>
-        <w:t>Aironet</w:t>
-      </w:r>
-      <w:proofErr w:type="spellEnd"/>
-      <w:r>
-        <w:rPr>
-          <w:rFonts w:eastAsia="Times New Roman" w:cs="Times New Roman"/>
-          <w:szCs w:val="28"/>
-          <w:lang w:eastAsia="ru-RU"/>
-        </w:rPr>
-        <w:t xml:space="preserve"> 1815m</w:t>
-      </w:r>
-      <w:r>
-        <w:rPr>
-          <w:rFonts w:eastAsia="Times New Roman" w:cs="Times New Roman"/>
-          <w:szCs w:val="28"/>
-          <w:lang w:eastAsia="ru-RU"/>
-        </w:rPr>
-        <w:t xml:space="preserve">. С учётом вышеописанных требований из данных семейств подходят по требованиям модели </w:t>
-      </w:r>
-      <w:r>
-        <w:rPr>
-          <w:rFonts w:eastAsia="Times New Roman" w:cs="Times New Roman"/>
-          <w:szCs w:val="28"/>
-          <w:lang w:eastAsia="ru-RU"/>
-        </w:rPr>
-        <w:t>C9115AXI-EWC-I</w:t>
-      </w:r>
-      <w:r>
-        <w:rPr>
-          <w:rFonts w:eastAsia="Times New Roman" w:cs="Times New Roman"/>
-          <w:szCs w:val="28"/>
-          <w:lang w:eastAsia="ru-RU"/>
-        </w:rPr>
-        <w:t xml:space="preserve"> и </w:t>
-      </w:r>
-      <w:r>
-        <w:rPr>
-          <w:rFonts w:eastAsia="Times New Roman" w:cs="Times New Roman"/>
-          <w:szCs w:val="28"/>
-          <w:lang w:eastAsia="ru-RU"/>
-        </w:rPr>
-        <w:t>AIR-AP1815m-</w:t>
-      </w:r>
-      <w:r>
-        <w:rPr>
-          <w:rFonts w:eastAsia="Times New Roman" w:cs="Times New Roman"/>
-          <w:szCs w:val="28"/>
-          <w:lang w:eastAsia="ru-RU"/>
-        </w:rPr>
-        <w:t>I</w:t>
-      </w:r>
-      <w:r>
-        <w:rPr>
-          <w:rFonts w:eastAsia="Times New Roman" w:cs="Times New Roman"/>
-          <w:szCs w:val="28"/>
-          <w:lang w:eastAsia="ru-RU"/>
-        </w:rPr>
-        <w:t>-K9</w:t>
-      </w:r>
-      <w:r>
-        <w:rPr>
-          <w:rFonts w:eastAsia="Times New Roman" w:cs="Times New Roman"/>
-          <w:szCs w:val="28"/>
-          <w:lang w:eastAsia="ru-RU"/>
-        </w:rPr>
-        <w:t>.</w:t>
+        <w:t xml:space="preserve"> более универсальным решением, отвязывая сетевое оборудования от типа присоединяемого коннектора. </w:t>
       </w:r>
     </w:p>
     <w:p>
@@ -9050,6 +9002,365 @@
           <w:szCs w:val="28"/>
           <w:lang w:eastAsia="ru-RU"/>
         </w:rPr>
+        <w:t xml:space="preserve">Выбор остановился на использовании </w:t>
+      </w:r>
+      <w:proofErr w:type="spellStart"/>
+      <w:r>
+        <w:rPr>
+          <w:rFonts w:eastAsia="Times New Roman" w:cs="Times New Roman"/>
+          <w:szCs w:val="28"/>
+          <w:lang w:eastAsia="ru-RU"/>
+        </w:rPr>
+        <w:t>медиаконвертера</w:t>
+      </w:r>
+      <w:proofErr w:type="spellEnd"/>
+      <w:r>
+        <w:rPr>
+          <w:rFonts w:eastAsia="Times New Roman" w:cs="Times New Roman"/>
+          <w:szCs w:val="28"/>
+          <w:lang w:eastAsia="ru-RU"/>
+        </w:rPr>
+        <w:t xml:space="preserve"> ввиду большей гибкости при выборе маршрутизатора. Была выбрана модель </w:t>
+      </w:r>
+      <w:r>
+        <w:rPr>
+          <w:rFonts w:eastAsia="Times New Roman" w:cs="Times New Roman"/>
+          <w:szCs w:val="28"/>
+          <w:lang w:eastAsia="ru-RU"/>
+        </w:rPr>
+        <w:t>SFP-10G-T-X</w:t>
+      </w:r>
+      <w:r>
+        <w:rPr>
+          <w:rFonts w:eastAsia="Times New Roman" w:cs="Times New Roman"/>
+          <w:szCs w:val="28"/>
+          <w:lang w:eastAsia="ru-RU"/>
+        </w:rPr>
+        <w:t>. Выбор данной модели обусловлен соответствием требованием подключаемой внешний среды передачи данных.</w:t>
+      </w:r>
+    </w:p>
+    <w:p>
+      <w:pPr>
+        <w:jc w:val="both"/>
+      </w:pPr>
+    </w:p>
+    <w:p>
+      <w:pPr>
+        <w:pStyle w:val="2"/>
+      </w:pPr>
+      <w:r>
+        <w:t>Обоснование выбора точки доступа</w:t>
+      </w:r>
+    </w:p>
+    <w:p>
+      <w:pPr>
+        <w:jc w:val="both"/>
+      </w:pPr>
+    </w:p>
+    <w:p>
+      <w:pPr>
+        <w:ind w:firstLine="709"/>
+        <w:jc w:val="both"/>
+        <w:rPr>
+          <w:rFonts w:eastAsia="Times New Roman" w:cs="Times New Roman"/>
+          <w:szCs w:val="28"/>
+          <w:lang w:eastAsia="ru-RU"/>
+        </w:rPr>
+      </w:pPr>
+      <w:r>
+        <w:rPr>
+          <w:rFonts w:eastAsia="Times New Roman" w:cs="Times New Roman"/>
+          <w:szCs w:val="28"/>
+          <w:lang w:eastAsia="ru-RU"/>
+        </w:rPr>
+        <w:t>Для снижения нагрузки на коммутатор и отказа от покупки контроллера точек доступа решено использовать точки доступа со встроенным контроллером. Это также объясняется малым количеством точек доступа, требуемого для развёртывания WLAN</w:t>
+      </w:r>
+      <w:r>
+        <w:rPr>
+          <w:rFonts w:eastAsia="Times New Roman" w:cs="Times New Roman"/>
+          <w:szCs w:val="28"/>
+          <w:lang w:eastAsia="ru-RU"/>
+        </w:rPr>
+        <w:t xml:space="preserve"> </w:t>
+      </w:r>
+      <w:r>
+        <w:rPr>
+          <w:rFonts w:eastAsia="Times New Roman" w:cs="Times New Roman"/>
+          <w:szCs w:val="28"/>
+          <w:lang w:eastAsia="ru-RU"/>
+        </w:rPr>
+        <w:t>организации. Требование к точке доступа, исходя из расчета затухания сигнала в пункте 3.1</w:t>
+      </w:r>
+      <w:r>
+        <w:rPr>
+          <w:rFonts w:eastAsia="Times New Roman" w:cs="Times New Roman"/>
+          <w:szCs w:val="28"/>
+          <w:lang w:eastAsia="ru-RU"/>
+        </w:rPr>
+        <w:t>.</w:t>
+      </w:r>
+      <w:r>
+        <w:rPr>
+          <w:rFonts w:eastAsia="Times New Roman" w:cs="Times New Roman"/>
+          <w:szCs w:val="28"/>
+          <w:lang w:eastAsia="ru-RU"/>
+        </w:rPr>
+        <w:t xml:space="preserve"> – это мощность излучения более 20 дБ.</w:t>
+      </w:r>
+      <w:r>
+        <w:rPr>
+          <w:rFonts w:eastAsia="Times New Roman" w:cs="Times New Roman"/>
+          <w:szCs w:val="28"/>
+          <w:lang w:eastAsia="ru-RU"/>
+        </w:rPr>
+        <w:t xml:space="preserve"> </w:t>
+      </w:r>
+      <w:r>
+        <w:rPr>
+          <w:rFonts w:eastAsia="Times New Roman" w:cs="Times New Roman"/>
+          <w:szCs w:val="28"/>
+          <w:lang w:eastAsia="ru-RU"/>
+        </w:rPr>
+        <w:t>Также из соображений безопасности требуется обеспечить аутентификацию мобильных пользователей.</w:t>
+      </w:r>
+      <w:r>
+        <w:rPr>
+          <w:rFonts w:eastAsia="Times New Roman" w:cs="Times New Roman"/>
+          <w:szCs w:val="28"/>
+          <w:lang w:eastAsia="ru-RU"/>
+        </w:rPr>
+        <w:t xml:space="preserve"> </w:t>
+      </w:r>
+      <w:r>
+        <w:rPr>
+          <w:rFonts w:eastAsia="Times New Roman" w:cs="Times New Roman"/>
+          <w:szCs w:val="28"/>
+          <w:lang w:eastAsia="ru-RU"/>
+        </w:rPr>
+        <w:t xml:space="preserve">Предполагается питание точки доступа как </w:t>
+      </w:r>
+      <w:r>
+        <w:rPr>
+          <w:rFonts w:eastAsia="Times New Roman" w:cs="Times New Roman"/>
+          <w:szCs w:val="28"/>
+          <w:lang w:val="en-US" w:eastAsia="ru-RU"/>
+        </w:rPr>
+        <w:t>PoE</w:t>
+      </w:r>
+      <w:r>
+        <w:rPr>
+          <w:rFonts w:eastAsia="Times New Roman" w:cs="Times New Roman"/>
+          <w:szCs w:val="28"/>
+          <w:lang w:eastAsia="ru-RU"/>
+        </w:rPr>
+        <w:t xml:space="preserve"> </w:t>
+      </w:r>
+      <w:r>
+        <w:rPr>
+          <w:rFonts w:eastAsia="Times New Roman" w:cs="Times New Roman"/>
+          <w:szCs w:val="28"/>
+          <w:lang w:eastAsia="ru-RU"/>
+        </w:rPr>
+        <w:t>устройства.</w:t>
+      </w:r>
+    </w:p>
+    <w:p>
+      <w:pPr>
+        <w:ind w:firstLine="709"/>
+        <w:jc w:val="both"/>
+        <w:rPr>
+          <w:rFonts w:eastAsia="Times New Roman" w:cs="Times New Roman"/>
+          <w:szCs w:val="28"/>
+          <w:lang w:eastAsia="ru-RU"/>
+        </w:rPr>
+      </w:pPr>
+      <w:r>
+        <w:rPr>
+          <w:rFonts w:eastAsia="Times New Roman" w:cs="Times New Roman"/>
+          <w:szCs w:val="28"/>
+          <w:lang w:eastAsia="ru-RU"/>
+        </w:rPr>
+        <w:t xml:space="preserve">Имеет смысл рассматривать точки доступа из серий, рекомендованных </w:t>
+      </w:r>
+      <w:proofErr w:type="spellStart"/>
+      <w:r>
+        <w:rPr>
+          <w:rFonts w:eastAsia="Times New Roman" w:cs="Times New Roman"/>
+          <w:szCs w:val="28"/>
+          <w:lang w:eastAsia="ru-RU"/>
+        </w:rPr>
+        <w:t>Cisco</w:t>
+      </w:r>
+      <w:proofErr w:type="spellEnd"/>
+      <w:r>
+        <w:rPr>
+          <w:rFonts w:eastAsia="Times New Roman" w:cs="Times New Roman"/>
+          <w:szCs w:val="28"/>
+          <w:lang w:eastAsia="ru-RU"/>
+        </w:rPr>
+        <w:t xml:space="preserve"> </w:t>
+      </w:r>
+      <w:r>
+        <w:rPr>
+          <w:rFonts w:eastAsia="Times New Roman" w:cs="Times New Roman"/>
+          <w:szCs w:val="28"/>
+          <w:lang w:eastAsia="ru-RU"/>
+        </w:rPr>
+        <w:t xml:space="preserve">для развёртывания BSS для малого бизнеса. Из наиболее распространённых решено рассмотреть серии </w:t>
+      </w:r>
+      <w:proofErr w:type="spellStart"/>
+      <w:r>
+        <w:rPr>
+          <w:rFonts w:eastAsia="Times New Roman" w:cs="Times New Roman"/>
+          <w:szCs w:val="28"/>
+          <w:lang w:eastAsia="ru-RU"/>
+        </w:rPr>
+        <w:t>Cisco</w:t>
+      </w:r>
+      <w:proofErr w:type="spellEnd"/>
+      <w:r>
+        <w:rPr>
+          <w:rFonts w:eastAsia="Times New Roman" w:cs="Times New Roman"/>
+          <w:szCs w:val="28"/>
+          <w:lang w:eastAsia="ru-RU"/>
+        </w:rPr>
+        <w:t xml:space="preserve"> </w:t>
+      </w:r>
+      <w:proofErr w:type="spellStart"/>
+      <w:r>
+        <w:rPr>
+          <w:rFonts w:eastAsia="Times New Roman" w:cs="Times New Roman"/>
+          <w:szCs w:val="28"/>
+          <w:lang w:eastAsia="ru-RU"/>
+        </w:rPr>
+        <w:t>Catalyst</w:t>
+      </w:r>
+      <w:proofErr w:type="spellEnd"/>
+      <w:r>
+        <w:rPr>
+          <w:rFonts w:eastAsia="Times New Roman" w:cs="Times New Roman"/>
+          <w:szCs w:val="28"/>
+          <w:lang w:eastAsia="ru-RU"/>
+        </w:rPr>
+        <w:t xml:space="preserve"> 9115</w:t>
+      </w:r>
+      <w:r>
+        <w:rPr>
+          <w:rFonts w:eastAsia="Times New Roman" w:cs="Times New Roman"/>
+          <w:szCs w:val="28"/>
+          <w:lang w:eastAsia="ru-RU"/>
+        </w:rPr>
+        <w:t xml:space="preserve"> и </w:t>
+      </w:r>
+      <w:proofErr w:type="spellStart"/>
+      <w:r>
+        <w:rPr>
+          <w:rFonts w:eastAsia="Times New Roman" w:cs="Times New Roman"/>
+          <w:szCs w:val="28"/>
+          <w:lang w:eastAsia="ru-RU"/>
+        </w:rPr>
+        <w:t>Cisco</w:t>
+      </w:r>
+      <w:proofErr w:type="spellEnd"/>
+      <w:r>
+        <w:rPr>
+          <w:rFonts w:eastAsia="Times New Roman" w:cs="Times New Roman"/>
+          <w:szCs w:val="28"/>
+          <w:lang w:eastAsia="ru-RU"/>
+        </w:rPr>
+        <w:t xml:space="preserve"> </w:t>
+      </w:r>
+      <w:proofErr w:type="spellStart"/>
+      <w:r>
+        <w:rPr>
+          <w:rFonts w:eastAsia="Times New Roman" w:cs="Times New Roman"/>
+          <w:szCs w:val="28"/>
+          <w:lang w:eastAsia="ru-RU"/>
+        </w:rPr>
+        <w:t>Aironet</w:t>
+      </w:r>
+      <w:proofErr w:type="spellEnd"/>
+      <w:r>
+        <w:rPr>
+          <w:rFonts w:eastAsia="Times New Roman" w:cs="Times New Roman"/>
+          <w:szCs w:val="28"/>
+          <w:lang w:eastAsia="ru-RU"/>
+        </w:rPr>
+        <w:t xml:space="preserve"> 1815m</w:t>
+      </w:r>
+      <w:r>
+        <w:rPr>
+          <w:rFonts w:eastAsia="Times New Roman" w:cs="Times New Roman"/>
+          <w:szCs w:val="28"/>
+          <w:lang w:eastAsia="ru-RU"/>
+        </w:rPr>
+        <w:t xml:space="preserve">. С учётом вышеописанных требований из данных семейств подходят по требованиям модели </w:t>
+      </w:r>
+      <w:r>
+        <w:rPr>
+          <w:rFonts w:eastAsia="Times New Roman" w:cs="Times New Roman"/>
+          <w:szCs w:val="28"/>
+          <w:lang w:eastAsia="ru-RU"/>
+        </w:rPr>
+        <w:t>C9115AXI-EWC-I</w:t>
+      </w:r>
+      <w:r>
+        <w:rPr>
+          <w:rFonts w:eastAsia="Times New Roman" w:cs="Times New Roman"/>
+          <w:szCs w:val="28"/>
+          <w:lang w:eastAsia="ru-RU"/>
+        </w:rPr>
+        <w:t xml:space="preserve"> и </w:t>
+      </w:r>
+      <w:r>
+        <w:rPr>
+          <w:rFonts w:eastAsia="Times New Roman" w:cs="Times New Roman"/>
+          <w:szCs w:val="28"/>
+          <w:lang w:eastAsia="ru-RU"/>
+        </w:rPr>
+        <w:t>AIR-AP1815m-</w:t>
+      </w:r>
+      <w:r>
+        <w:rPr>
+          <w:rFonts w:eastAsia="Times New Roman" w:cs="Times New Roman"/>
+          <w:szCs w:val="28"/>
+          <w:lang w:eastAsia="ru-RU"/>
+        </w:rPr>
+        <w:t>I</w:t>
+      </w:r>
+      <w:r>
+        <w:rPr>
+          <w:rFonts w:eastAsia="Times New Roman" w:cs="Times New Roman"/>
+          <w:szCs w:val="28"/>
+          <w:lang w:eastAsia="ru-RU"/>
+        </w:rPr>
+        <w:t>-K9</w:t>
+      </w:r>
+      <w:r>
+        <w:rPr>
+          <w:rFonts w:eastAsia="Times New Roman" w:cs="Times New Roman"/>
+          <w:szCs w:val="28"/>
+          <w:lang w:eastAsia="ru-RU"/>
+        </w:rPr>
+        <w:t>.</w:t>
+      </w:r>
+    </w:p>
+    <w:p>
+      <w:pPr>
+        <w:ind w:firstLine="709"/>
+        <w:jc w:val="both"/>
+        <w:rPr>
+          <w:rFonts w:eastAsia="Times New Roman" w:cs="Times New Roman"/>
+          <w:szCs w:val="28"/>
+          <w:lang w:eastAsia="ru-RU"/>
+        </w:rPr>
+      </w:pPr>
+      <w:r>
+        <w:rPr>
+          <w:rFonts w:eastAsia="Times New Roman" w:cs="Times New Roman"/>
+          <w:szCs w:val="28"/>
+          <w:lang w:eastAsia="ru-RU"/>
+        </w:rPr>
         <w:t xml:space="preserve">В </w:t>
       </w:r>
       <w:r>
@@ -9083,7 +9394,16 @@
           <w:szCs w:val="28"/>
           <w:lang w:eastAsia="ru-RU"/>
         </w:rPr>
-        <w:t xml:space="preserve"> не специфицировано максимальное количество подключений, поэтому в качестве точки доступа выбрана модель </w:t>
+        <w:t xml:space="preserve"> не </w:t>
+      </w:r>
+      <w:r>
+        <w:rPr>
+          <w:rFonts w:eastAsia="Times New Roman" w:cs="Times New Roman"/>
+          <w:szCs w:val="28"/>
+          <w:lang w:eastAsia="ru-RU"/>
+        </w:rPr>
+        <w:lastRenderedPageBreak/>
+        <w:t xml:space="preserve">специфицировано максимальное количество подключений, поэтому в качестве точки доступа выбрана модель </w:t>
       </w:r>
       <w:r>
         <w:rPr>
@@ -9573,7 +9893,6 @@
                 <w:szCs w:val="28"/>
                 <w:lang w:eastAsia="ru-RU"/>
               </w:rPr>
-              <w:lastRenderedPageBreak/>
               <w:t>Протокол безопасности</w:t>
             </w:r>
           </w:p>
@@ -9628,39 +9947,18 @@
     </w:tbl>
     <w:p>
       <w:pPr>
-        <w:ind w:firstLine="709"/>
         <w:jc w:val="both"/>
       </w:pPr>
     </w:p>
     <w:p>
       <w:pPr>
-        <w:ind w:firstLine="709"/>
-        <w:jc w:val="both"/>
-      </w:pPr>
-    </w:p>
-    <w:p>
-      <w:pPr>
         <w:pStyle w:val="2"/>
-        <w:numPr>
-          <w:ilvl w:val="0"/>
-          <w:numId w:val="0"/>
-        </w:numPr>
-        <w:ind w:left="1129"/>
         <w:rPr>
           <w:rFonts w:eastAsia="Times New Roman"/>
           <w:lang w:eastAsia="ru-RU"/>
         </w:rPr>
       </w:pPr>
       <w:bookmarkStart w:id="15" w:name="_Toc121246810"/>
-    </w:p>
-    <w:p>
-      <w:pPr>
-        <w:pStyle w:val="2"/>
-        <w:rPr>
-          <w:rFonts w:eastAsia="Times New Roman"/>
-          <w:lang w:eastAsia="ru-RU"/>
-        </w:rPr>
-      </w:pPr>
       <w:r>
         <w:rPr>
           <w:rFonts w:eastAsia="Times New Roman"/>
@@ -10193,8 +10491,6 @@
           <w:lang w:eastAsia="ru-RU"/>
         </w:rPr>
       </w:pPr>
-      <w:bookmarkStart w:id="16" w:name="_GoBack"/>
-      <w:bookmarkEnd w:id="16"/>
     </w:p>
     <w:p>
       <w:pPr>
@@ -10276,7 +10572,7 @@
           <w:lang w:eastAsia="ru-RU"/>
         </w:rPr>
       </w:pPr>
-      <w:bookmarkStart w:id="17" w:name="_Toc121246811"/>
+      <w:bookmarkStart w:id="16" w:name="_Toc121246811"/>
       <w:r>
         <w:rPr>
           <w:rFonts w:eastAsia="Times New Roman"/>
@@ -10284,7 +10580,7 @@
         </w:rPr>
         <w:t>Обоснование выбора принтера</w:t>
       </w:r>
-      <w:bookmarkEnd w:id="17"/>
+      <w:bookmarkEnd w:id="16"/>
     </w:p>
     <w:p>
       <w:pPr>
@@ -10325,16 +10621,7 @@
           <w:szCs w:val="28"/>
           <w:lang w:eastAsia="ru-RU"/>
         </w:rPr>
-        <w:t xml:space="preserve">в качестве прочего оконечного оборудования. В данном случае стоит выбор между </w:t>
-      </w:r>
-      <w:r>
-        <w:rPr>
-          <w:rFonts w:eastAsia="Times New Roman" w:cs="Times New Roman"/>
-          <w:szCs w:val="28"/>
-          <w:lang w:eastAsia="ru-RU"/>
-        </w:rPr>
-        <w:lastRenderedPageBreak/>
-        <w:t>принтерами, подключающимися к</w:t>
+        <w:t>в качестве прочего оконечного оборудования. В данном случае стоит выбор между принтерами, подключающимися к</w:t>
       </w:r>
       <w:r>
         <w:rPr>
@@ -10636,15 +10923,16 @@
           <w:lang w:eastAsia="ru-RU"/>
         </w:rPr>
       </w:pPr>
-      <w:bookmarkStart w:id="18" w:name="_Toc121246812"/>
+      <w:bookmarkStart w:id="17" w:name="_Toc121246812"/>
       <w:r>
         <w:rPr>
           <w:rFonts w:eastAsia="Times New Roman"/>
           <w:lang w:eastAsia="ru-RU"/>
         </w:rPr>
+        <w:lastRenderedPageBreak/>
         <w:t>Обоснование выбора мобильных устройства</w:t>
       </w:r>
-      <w:bookmarkEnd w:id="18"/>
+      <w:bookmarkEnd w:id="17"/>
     </w:p>
     <w:p/>
     <w:p>
@@ -10732,16 +11020,7 @@
           <w:szCs w:val="28"/>
           <w:lang w:eastAsia="ru-RU"/>
         </w:rPr>
-        <w:t xml:space="preserve">такое количество подключений может обслуживаться одним устройством. В помещениях </w:t>
-      </w:r>
-      <w:r>
-        <w:rPr>
-          <w:rFonts w:eastAsia="Times New Roman" w:cs="Times New Roman"/>
-          <w:szCs w:val="28"/>
-          <w:lang w:eastAsia="ru-RU"/>
-        </w:rPr>
-        <w:lastRenderedPageBreak/>
-        <w:t>организации отсутствуют ранее установленные WLAN</w:t>
+        <w:t>такое количество подключений может обслуживаться одним устройством. В помещениях организации отсутствуют ранее установленные WLAN</w:t>
       </w:r>
       <w:r>
         <w:rPr>
@@ -11688,6 +11967,7 @@
           <w:szCs w:val="28"/>
           <w:lang w:eastAsia="ru-RU"/>
         </w:rPr>
+        <w:lastRenderedPageBreak/>
         <w:t xml:space="preserve">Также стоит учесть возможное затухание за счёт взаимного размещения оборудования </w:t>
       </w:r>
       <m:oMath>
@@ -12150,18 +12430,23 @@
       <w:pPr>
         <w:pStyle w:val="2"/>
       </w:pPr>
-      <w:bookmarkStart w:id="19" w:name="_Toc121246814"/>
-      <w:r>
-        <w:lastRenderedPageBreak/>
+      <w:bookmarkStart w:id="18" w:name="_Toc121246814"/>
+      <w:r>
         <w:t>Схема адресации</w:t>
       </w:r>
-      <w:bookmarkEnd w:id="19"/>
+      <w:bookmarkEnd w:id="18"/>
     </w:p>
     <w:p>
       <w:pPr>
         <w:ind w:firstLine="709"/>
         <w:jc w:val="both"/>
       </w:pPr>
+    </w:p>
+    <w:p>
+      <w:pPr>
+        <w:ind w:firstLine="709"/>
+        <w:jc w:val="both"/>
+      </w:pPr>
       <w:r>
         <w:t>По заданию внешняя адресация</w:t>
       </w:r>
@@ -12222,6 +12507,594 @@
       <w:r>
         <w:t>Ввиду этого</w:t>
       </w:r>
+      <w:r>
+        <w:t xml:space="preserve"> сеть не будет нуждаться в настрой</w:t>
+      </w:r>
+      <w:r>
+        <w:rPr>
+          <w:highlight w:val="yellow"/>
+        </w:rPr>
+        <w:t xml:space="preserve">ке </w:t>
+      </w:r>
+      <w:r>
+        <w:rPr>
+          <w:highlight w:val="yellow"/>
+          <w:lang w:val="en-US"/>
+        </w:rPr>
+        <w:t>NAT</w:t>
+      </w:r>
+      <w:r>
+        <w:rPr>
+          <w:highlight w:val="yellow"/>
+        </w:rPr>
+        <w:t xml:space="preserve"> ввиду видимости со стороны сети </w:t>
+      </w:r>
+      <w:r>
+        <w:rPr>
+          <w:highlight w:val="yellow"/>
+          <w:lang w:val="en-US"/>
+        </w:rPr>
+        <w:t>Internet</w:t>
+      </w:r>
+      <w:r>
+        <w:rPr>
+          <w:highlight w:val="yellow"/>
+        </w:rPr>
+        <w:t xml:space="preserve"> всех сетевых интерфейсов.</w:t>
+      </w:r>
+      <w:r>
+        <w:t xml:space="preserve"> Однако этот факт ставит задачу настройки брандмауэра для защиты интерфейсов, которые не должны быть доступны вне локальной сети, например интерфейса </w:t>
+      </w:r>
+      <w:r>
+        <w:rPr>
+          <w:lang w:val="en-US"/>
+        </w:rPr>
+        <w:t>web</w:t>
+      </w:r>
+      <w:r>
+        <w:t>-</w:t>
+      </w:r>
+      <w:r>
+        <w:t>сервера для внутреннего использования.</w:t>
+      </w:r>
+    </w:p>
+    <w:p>
+      <w:pPr>
+        <w:ind w:firstLine="709"/>
+        <w:jc w:val="both"/>
+      </w:pPr>
+      <w:r>
+        <w:t xml:space="preserve">Всего в сети используется 10 адресов стационарными пользователями, </w:t>
+      </w:r>
+    </w:p>
+    <w:p>
+      <w:pPr>
+        <w:ind w:firstLine="709"/>
+        <w:jc w:val="both"/>
+      </w:pPr>
+      <w:r>
+        <w:t>Провайдером был</w:t>
+      </w:r>
+      <w:r>
+        <w:t>а</w:t>
+      </w:r>
+      <w:r>
+        <w:t xml:space="preserve"> выдан</w:t>
+      </w:r>
+      <w:r>
+        <w:t xml:space="preserve">а подсеть публичных </w:t>
+      </w:r>
+      <w:proofErr w:type="spellStart"/>
+      <w:r>
+        <w:rPr>
+          <w:lang w:val="en-US"/>
+        </w:rPr>
+        <w:t>IPv</w:t>
+      </w:r>
+      <w:proofErr w:type="spellEnd"/>
+      <w:r>
+        <w:t>4-адрес</w:t>
+      </w:r>
+      <w:r>
+        <w:t>ов</w:t>
+      </w:r>
+      <w:r>
+        <w:t xml:space="preserve"> </w:t>
+      </w:r>
+      <w:r>
+        <w:t>154.234.0.0/</w:t>
+      </w:r>
+      <w:r>
+        <w:t>24</w:t>
+      </w:r>
+      <w:bookmarkStart w:id="19" w:name="_GoBack"/>
+      <w:bookmarkEnd w:id="19"/>
+    </w:p>
+    <w:p>
+      <w:pPr>
+        <w:ind w:firstLine="709"/>
+        <w:jc w:val="both"/>
+      </w:pPr>
+      <w:r>
+        <w:t>В проектируемой сети подразумевается использования виртуальных сетей для создания виртуальных доменов для</w:t>
+      </w:r>
+      <w:r>
+        <w:t xml:space="preserve"> стационарных пользователей</w:t>
+      </w:r>
+      <w:r>
+        <w:t>, беспроводных устройств</w:t>
+      </w:r>
+      <w:r>
+        <w:t>, сервера</w:t>
+      </w:r>
+      <w:r>
+        <w:t xml:space="preserve"> и сетевого администрирования.</w:t>
+      </w:r>
+    </w:p>
+    <w:p>
+      <w:pPr>
+        <w:ind w:firstLine="709"/>
+        <w:jc w:val="both"/>
+      </w:pPr>
+    </w:p>
+    <w:p>
+      <w:pPr>
+        <w:widowControl w:val="0"/>
+        <w:jc w:val="both"/>
+        <w:rPr>
+          <w:rFonts w:cs="Times New Roman"/>
+          <w:sz w:val="24"/>
+          <w:szCs w:val="28"/>
+          <w:lang w:val="en-US"/>
+        </w:rPr>
+      </w:pPr>
+      <w:r>
+        <w:rPr>
+          <w:rFonts w:cs="Times New Roman"/>
+          <w:sz w:val="24"/>
+          <w:szCs w:val="28"/>
+        </w:rPr>
+        <w:t>Т</w:t>
+      </w:r>
+      <w:r>
+        <w:rPr>
+          <w:rFonts w:cs="Times New Roman"/>
+          <w:sz w:val="24"/>
+          <w:szCs w:val="28"/>
+        </w:rPr>
+        <w:t xml:space="preserve">аблица </w:t>
+      </w:r>
+      <w:r>
+        <w:rPr>
+          <w:rFonts w:cs="Times New Roman"/>
+          <w:sz w:val="24"/>
+          <w:szCs w:val="28"/>
+          <w:highlight w:val="yellow"/>
+        </w:rPr>
+        <w:t>3.3</w:t>
+      </w:r>
+      <w:r>
+        <w:rPr>
+          <w:rFonts w:cs="Times New Roman"/>
+          <w:sz w:val="24"/>
+          <w:szCs w:val="28"/>
+        </w:rPr>
+        <w:t xml:space="preserve"> – </w:t>
+      </w:r>
+      <w:r>
+        <w:rPr>
+          <w:rFonts w:cs="Times New Roman"/>
+          <w:sz w:val="24"/>
+          <w:szCs w:val="28"/>
+        </w:rPr>
+        <w:t xml:space="preserve">Проектируемые </w:t>
+      </w:r>
+      <w:r>
+        <w:rPr>
+          <w:rFonts w:cs="Times New Roman"/>
+          <w:sz w:val="24"/>
+          <w:szCs w:val="28"/>
+          <w:lang w:val="en-US"/>
+        </w:rPr>
+        <w:t>VLAN</w:t>
+      </w:r>
+    </w:p>
+    <w:tbl>
+      <w:tblPr>
+        <w:tblStyle w:val="a8"/>
+        <w:tblW w:w="0" w:type="auto"/>
+        <w:tblLook w:val="04A0" w:firstRow="1" w:lastRow="0" w:firstColumn="1" w:lastColumn="0" w:noHBand="0" w:noVBand="1"/>
+      </w:tblPr>
+      <w:tblGrid>
+        <w:gridCol w:w="1271"/>
+        <w:gridCol w:w="1559"/>
+        <w:gridCol w:w="2778"/>
+        <w:gridCol w:w="1870"/>
+        <w:gridCol w:w="1870"/>
+      </w:tblGrid>
+      <w:tr>
+        <w:tc>
+          <w:tcPr>
+            <w:tcW w:w="1271" w:type="dxa"/>
+          </w:tcPr>
+          <w:p>
+            <w:pPr>
+              <w:jc w:val="both"/>
+            </w:pPr>
+            <w:r>
+              <w:t>Номер</w:t>
+            </w:r>
+          </w:p>
+        </w:tc>
+        <w:tc>
+          <w:tcPr>
+            <w:tcW w:w="1559" w:type="dxa"/>
+          </w:tcPr>
+          <w:p>
+            <w:pPr>
+              <w:jc w:val="both"/>
+            </w:pPr>
+            <w:r>
+              <w:t>Название</w:t>
+            </w:r>
+          </w:p>
+        </w:tc>
+        <w:tc>
+          <w:tcPr>
+            <w:tcW w:w="2778" w:type="dxa"/>
+          </w:tcPr>
+          <w:p>
+            <w:pPr>
+              <w:jc w:val="both"/>
+            </w:pPr>
+            <w:r>
+              <w:t>Назначение</w:t>
+            </w:r>
+          </w:p>
+        </w:tc>
+        <w:tc>
+          <w:tcPr>
+            <w:tcW w:w="1870" w:type="dxa"/>
+          </w:tcPr>
+          <w:p>
+            <w:pPr>
+              <w:jc w:val="both"/>
+            </w:pPr>
+            <w:r>
+              <w:rPr>
+                <w:lang w:val="en-US"/>
+              </w:rPr>
+              <w:t xml:space="preserve">IPv4 </w:t>
+            </w:r>
+            <w:r>
+              <w:t>подсеть</w:t>
+            </w:r>
+          </w:p>
+        </w:tc>
+        <w:tc>
+          <w:tcPr>
+            <w:tcW w:w="1870" w:type="dxa"/>
+          </w:tcPr>
+          <w:p>
+            <w:pPr>
+              <w:jc w:val="both"/>
+            </w:pPr>
+            <w:r>
+              <w:rPr>
+                <w:lang w:val="en-US"/>
+              </w:rPr>
+              <w:t xml:space="preserve">IPv6 </w:t>
+            </w:r>
+            <w:r>
+              <w:t>подсеть</w:t>
+            </w:r>
+          </w:p>
+        </w:tc>
+      </w:tr>
+      <w:tr>
+        <w:tc>
+          <w:tcPr>
+            <w:tcW w:w="1271" w:type="dxa"/>
+          </w:tcPr>
+          <w:p>
+            <w:pPr>
+              <w:jc w:val="both"/>
+            </w:pPr>
+            <w:r>
+              <w:t>10</w:t>
+            </w:r>
+          </w:p>
+        </w:tc>
+        <w:tc>
+          <w:tcPr>
+            <w:tcW w:w="1559" w:type="dxa"/>
+          </w:tcPr>
+          <w:p>
+            <w:pPr>
+              <w:jc w:val="both"/>
+              <w:rPr>
+                <w:lang w:val="en-US"/>
+              </w:rPr>
+            </w:pPr>
+            <w:proofErr w:type="spellStart"/>
+            <w:r>
+              <w:rPr>
+                <w:lang w:val="en-US"/>
+              </w:rPr>
+              <w:t>StatUser</w:t>
+            </w:r>
+            <w:proofErr w:type="spellEnd"/>
+          </w:p>
+        </w:tc>
+        <w:tc>
+          <w:tcPr>
+            <w:tcW w:w="2778" w:type="dxa"/>
+          </w:tcPr>
+          <w:p>
+            <w:pPr>
+              <w:jc w:val="both"/>
+            </w:pPr>
+            <w:r>
+              <w:t>Стационарные</w:t>
+            </w:r>
+            <w:r>
+              <w:t xml:space="preserve"> и удалённые</w:t>
+            </w:r>
+            <w:r>
+              <w:t xml:space="preserve"> пользователи</w:t>
+            </w:r>
+          </w:p>
+        </w:tc>
+        <w:tc>
+          <w:tcPr>
+            <w:tcW w:w="1870" w:type="dxa"/>
+          </w:tcPr>
+          <w:p>
+            <w:pPr>
+              <w:jc w:val="both"/>
+            </w:pPr>
+            <w:r>
+              <w:t>10</w:t>
+            </w:r>
+          </w:p>
+        </w:tc>
+        <w:tc>
+          <w:tcPr>
+            <w:tcW w:w="1870" w:type="dxa"/>
+          </w:tcPr>
+          <w:p>
+            <w:pPr>
+              <w:jc w:val="both"/>
+            </w:pPr>
+          </w:p>
+        </w:tc>
+      </w:tr>
+      <w:tr>
+        <w:tc>
+          <w:tcPr>
+            <w:tcW w:w="1271" w:type="dxa"/>
+          </w:tcPr>
+          <w:p>
+            <w:pPr>
+              <w:jc w:val="both"/>
+            </w:pPr>
+            <w:r>
+              <w:t>20</w:t>
+            </w:r>
+          </w:p>
+        </w:tc>
+        <w:tc>
+          <w:tcPr>
+            <w:tcW w:w="1559" w:type="dxa"/>
+          </w:tcPr>
+          <w:p>
+            <w:pPr>
+              <w:jc w:val="both"/>
+              <w:rPr>
+                <w:lang w:val="en-US"/>
+              </w:rPr>
+            </w:pPr>
+            <w:proofErr w:type="spellStart"/>
+            <w:r>
+              <w:rPr>
+                <w:lang w:val="en-US"/>
+              </w:rPr>
+              <w:t>MobilUser</w:t>
+            </w:r>
+            <w:proofErr w:type="spellEnd"/>
+          </w:p>
+        </w:tc>
+        <w:tc>
+          <w:tcPr>
+            <w:tcW w:w="2778" w:type="dxa"/>
+          </w:tcPr>
+          <w:p>
+            <w:pPr>
+              <w:jc w:val="both"/>
+            </w:pPr>
+            <w:r>
+              <w:t>Мобильные пользователи</w:t>
+            </w:r>
+          </w:p>
+        </w:tc>
+        <w:tc>
+          <w:tcPr>
+            <w:tcW w:w="1870" w:type="dxa"/>
+          </w:tcPr>
+          <w:p>
+            <w:pPr>
+              <w:jc w:val="both"/>
+            </w:pPr>
+            <w:r>
+              <w:t>2</w:t>
+            </w:r>
+            <w:r>
+              <w:t>0</w:t>
+            </w:r>
+          </w:p>
+        </w:tc>
+        <w:tc>
+          <w:tcPr>
+            <w:tcW w:w="1870" w:type="dxa"/>
+          </w:tcPr>
+          <w:p>
+            <w:pPr>
+              <w:jc w:val="both"/>
+            </w:pPr>
+          </w:p>
+        </w:tc>
+      </w:tr>
+      <w:tr>
+        <w:tc>
+          <w:tcPr>
+            <w:tcW w:w="1271" w:type="dxa"/>
+          </w:tcPr>
+          <w:p>
+            <w:pPr>
+              <w:jc w:val="both"/>
+              <w:rPr>
+                <w:lang w:val="en-US"/>
+              </w:rPr>
+            </w:pPr>
+            <w:r>
+              <w:t>30</w:t>
+            </w:r>
+          </w:p>
+        </w:tc>
+        <w:tc>
+          <w:tcPr>
+            <w:tcW w:w="1559" w:type="dxa"/>
+          </w:tcPr>
+          <w:p>
+            <w:pPr>
+              <w:jc w:val="both"/>
+              <w:rPr>
+                <w:lang w:val="en-US"/>
+              </w:rPr>
+            </w:pPr>
+            <w:proofErr w:type="spellStart"/>
+            <w:r>
+              <w:rPr>
+                <w:lang w:val="en-US"/>
+              </w:rPr>
+              <w:t>InterServer</w:t>
+            </w:r>
+            <w:proofErr w:type="spellEnd"/>
+          </w:p>
+        </w:tc>
+        <w:tc>
+          <w:tcPr>
+            <w:tcW w:w="2778" w:type="dxa"/>
+          </w:tcPr>
+          <w:p>
+            <w:pPr>
+              <w:jc w:val="both"/>
+              <w:rPr>
+                <w:lang w:val="en-US"/>
+              </w:rPr>
+            </w:pPr>
+            <w:r>
+              <w:t>Сервер, внутреннее использование</w:t>
+            </w:r>
+          </w:p>
+        </w:tc>
+        <w:tc>
+          <w:tcPr>
+            <w:tcW w:w="1870" w:type="dxa"/>
+          </w:tcPr>
+          <w:p>
+            <w:pPr>
+              <w:jc w:val="both"/>
+            </w:pPr>
+            <w:r>
+              <w:t>1</w:t>
+            </w:r>
+          </w:p>
+        </w:tc>
+        <w:tc>
+          <w:tcPr>
+            <w:tcW w:w="1870" w:type="dxa"/>
+          </w:tcPr>
+          <w:p>
+            <w:pPr>
+              <w:jc w:val="both"/>
+            </w:pPr>
+          </w:p>
+        </w:tc>
+      </w:tr>
+      <w:tr>
+        <w:tc>
+          <w:tcPr>
+            <w:tcW w:w="1271" w:type="dxa"/>
+          </w:tcPr>
+          <w:p>
+            <w:pPr>
+              <w:jc w:val="both"/>
+            </w:pPr>
+            <w:r>
+              <w:t>40</w:t>
+            </w:r>
+          </w:p>
+        </w:tc>
+        <w:tc>
+          <w:tcPr>
+            <w:tcW w:w="1559" w:type="dxa"/>
+          </w:tcPr>
+          <w:p>
+            <w:pPr>
+              <w:jc w:val="both"/>
+              <w:rPr>
+                <w:lang w:val="en-US"/>
+              </w:rPr>
+            </w:pPr>
+            <w:r>
+              <w:rPr>
+                <w:lang w:val="en-US"/>
+              </w:rPr>
+              <w:t>Admin</w:t>
+            </w:r>
+          </w:p>
+        </w:tc>
+        <w:tc>
+          <w:tcPr>
+            <w:tcW w:w="2778" w:type="dxa"/>
+          </w:tcPr>
+          <w:p>
+            <w:pPr>
+              <w:jc w:val="both"/>
+            </w:pPr>
+            <w:r>
+              <w:t>Сетевое администрирование</w:t>
+            </w:r>
+          </w:p>
+        </w:tc>
+        <w:tc>
+          <w:tcPr>
+            <w:tcW w:w="1870" w:type="dxa"/>
+          </w:tcPr>
+          <w:p>
+            <w:pPr>
+              <w:jc w:val="both"/>
+            </w:pPr>
+          </w:p>
+        </w:tc>
+        <w:tc>
+          <w:tcPr>
+            <w:tcW w:w="1870" w:type="dxa"/>
+          </w:tcPr>
+          <w:p>
+            <w:pPr>
+              <w:jc w:val="both"/>
+            </w:pPr>
+          </w:p>
+        </w:tc>
+      </w:tr>
+    </w:tbl>
+    <w:p>
+      <w:pPr>
+        <w:ind w:firstLine="709"/>
+        <w:jc w:val="both"/>
+      </w:pPr>
     </w:p>
     <w:p>
       <w:pPr>
@@ -12229,6 +13102,7 @@
       </w:pPr>
       <w:bookmarkStart w:id="20" w:name="_Toc121246815"/>
       <w:r>
+        <w:lastRenderedPageBreak/>
         <w:t>Настройка виртуальных сетей</w:t>
       </w:r>
       <w:bookmarkEnd w:id="20"/>
@@ -15706,7 +16580,7 @@
   <w:abstractNum w:abstractNumId="0" w15:restartNumberingAfterBreak="0">
     <w:nsid w:val="0BFF6032"/>
     <w:multiLevelType w:val="multilevel"/>
-    <w:tmpl w:val="71C297EA"/>
+    <w:tmpl w:val="A608F4B4"/>
     <w:lvl w:ilvl="0">
       <w:start w:val="1"/>
       <w:numFmt w:val="decimal"/>
@@ -15722,7 +16596,6 @@
     <w:lvl w:ilvl="1">
       <w:start w:val="1"/>
       <w:numFmt w:val="decimal"/>
-      <w:pStyle w:val="2"/>
       <w:lvlText w:val="%1.%2"/>
       <w:lvlJc w:val="left"/>
       <w:pPr>
@@ -15736,6 +16609,7 @@
     <w:lvl w:ilvl="2">
       <w:start w:val="1"/>
       <w:numFmt w:val="decimal"/>
+      <w:pStyle w:val="2"/>
       <w:lvlText w:val="%1.%2.%3"/>
       <w:lvlJc w:val="left"/>
       <w:pPr>
@@ -16214,6 +17088,119 @@
     </w:lvl>
   </w:abstractNum>
   <w:abstractNum w:abstractNumId="5" w15:restartNumberingAfterBreak="0">
+    <w:nsid w:val="241152AB"/>
+    <w:multiLevelType w:val="hybridMultilevel"/>
+    <w:tmpl w:val="75907068"/>
+    <w:lvl w:ilvl="0" w:tplc="8E140EEA">
+      <w:start w:val="1"/>
+      <w:numFmt w:val="bullet"/>
+      <w:lvlText w:val="-"/>
+      <w:lvlJc w:val="left"/>
+      <w:pPr>
+        <w:ind w:left="1069" w:hanging="360"/>
+      </w:pPr>
+      <w:rPr>
+        <w:rFonts w:ascii="Times New Roman" w:eastAsiaTheme="minorHAnsi" w:hAnsi="Times New Roman" w:cs="Times New Roman" w:hint="default"/>
+      </w:rPr>
+    </w:lvl>
+    <w:lvl w:ilvl="1" w:tplc="04090003" w:tentative="1">
+      <w:start w:val="1"/>
+      <w:numFmt w:val="bullet"/>
+      <w:lvlText w:val="o"/>
+      <w:lvlJc w:val="left"/>
+      <w:pPr>
+        <w:ind w:left="1789" w:hanging="360"/>
+      </w:pPr>
+      <w:rPr>
+        <w:rFonts w:ascii="Courier New" w:hAnsi="Courier New" w:cs="Courier New" w:hint="default"/>
+      </w:rPr>
+    </w:lvl>
+    <w:lvl w:ilvl="2" w:tplc="04090005" w:tentative="1">
+      <w:start w:val="1"/>
+      <w:numFmt w:val="bullet"/>
+      <w:lvlText w:val=""/>
+      <w:lvlJc w:val="left"/>
+      <w:pPr>
+        <w:ind w:left="2509" w:hanging="360"/>
+      </w:pPr>
+      <w:rPr>
+        <w:rFonts w:ascii="Wingdings" w:hAnsi="Wingdings" w:hint="default"/>
+      </w:rPr>
+    </w:lvl>
+    <w:lvl w:ilvl="3" w:tplc="04090001" w:tentative="1">
+      <w:start w:val="1"/>
+      <w:numFmt w:val="bullet"/>
+      <w:lvlText w:val=""/>
+      <w:lvlJc w:val="left"/>
+      <w:pPr>
+        <w:ind w:left="3229" w:hanging="360"/>
+      </w:pPr>
+      <w:rPr>
+        <w:rFonts w:ascii="Symbol" w:hAnsi="Symbol" w:hint="default"/>
+      </w:rPr>
+    </w:lvl>
+    <w:lvl w:ilvl="4" w:tplc="04090003" w:tentative="1">
+      <w:start w:val="1"/>
+      <w:numFmt w:val="bullet"/>
+      <w:lvlText w:val="o"/>
+      <w:lvlJc w:val="left"/>
+      <w:pPr>
+        <w:ind w:left="3949" w:hanging="360"/>
+      </w:pPr>
+      <w:rPr>
+        <w:rFonts w:ascii="Courier New" w:hAnsi="Courier New" w:cs="Courier New" w:hint="default"/>
+      </w:rPr>
+    </w:lvl>
+    <w:lvl w:ilvl="5" w:tplc="04090005" w:tentative="1">
+      <w:start w:val="1"/>
+      <w:numFmt w:val="bullet"/>
+      <w:lvlText w:val=""/>
+      <w:lvlJc w:val="left"/>
+      <w:pPr>
+        <w:ind w:left="4669" w:hanging="360"/>
+      </w:pPr>
+      <w:rPr>
+        <w:rFonts w:ascii="Wingdings" w:hAnsi="Wingdings" w:hint="default"/>
+      </w:rPr>
+    </w:lvl>
+    <w:lvl w:ilvl="6" w:tplc="04090001" w:tentative="1">
+      <w:start w:val="1"/>
+      <w:numFmt w:val="bullet"/>
+      <w:lvlText w:val=""/>
+      <w:lvlJc w:val="left"/>
+      <w:pPr>
+        <w:ind w:left="5389" w:hanging="360"/>
+      </w:pPr>
+      <w:rPr>
+        <w:rFonts w:ascii="Symbol" w:hAnsi="Symbol" w:hint="default"/>
+      </w:rPr>
+    </w:lvl>
+    <w:lvl w:ilvl="7" w:tplc="04090003" w:tentative="1">
+      <w:start w:val="1"/>
+      <w:numFmt w:val="bullet"/>
+      <w:lvlText w:val="o"/>
+      <w:lvlJc w:val="left"/>
+      <w:pPr>
+        <w:ind w:left="6109" w:hanging="360"/>
+      </w:pPr>
+      <w:rPr>
+        <w:rFonts w:ascii="Courier New" w:hAnsi="Courier New" w:cs="Courier New" w:hint="default"/>
+      </w:rPr>
+    </w:lvl>
+    <w:lvl w:ilvl="8" w:tplc="04090005" w:tentative="1">
+      <w:start w:val="1"/>
+      <w:numFmt w:val="bullet"/>
+      <w:lvlText w:val=""/>
+      <w:lvlJc w:val="left"/>
+      <w:pPr>
+        <w:ind w:left="6829" w:hanging="360"/>
+      </w:pPr>
+      <w:rPr>
+        <w:rFonts w:ascii="Wingdings" w:hAnsi="Wingdings" w:hint="default"/>
+      </w:rPr>
+    </w:lvl>
+  </w:abstractNum>
+  <w:abstractNum w:abstractNumId="6" w15:restartNumberingAfterBreak="0">
     <w:nsid w:val="25FC72A7"/>
     <w:multiLevelType w:val="multilevel"/>
     <w:tmpl w:val="7CCE641A"/>
@@ -16326,7 +17313,7 @@
       </w:rPr>
     </w:lvl>
   </w:abstractNum>
-  <w:abstractNum w:abstractNumId="6" w15:restartNumberingAfterBreak="0">
+  <w:abstractNum w:abstractNumId="7" w15:restartNumberingAfterBreak="0">
     <w:nsid w:val="29920D0A"/>
     <w:multiLevelType w:val="multilevel"/>
     <w:tmpl w:val="79507D04"/>
@@ -16417,7 +17404,7 @@
       </w:pPr>
     </w:lvl>
   </w:abstractNum>
-  <w:abstractNum w:abstractNumId="7" w15:restartNumberingAfterBreak="0">
+  <w:abstractNum w:abstractNumId="8" w15:restartNumberingAfterBreak="0">
     <w:nsid w:val="2BB57567"/>
     <w:multiLevelType w:val="multilevel"/>
     <w:tmpl w:val="A664C1EE"/>
@@ -16557,7 +17544,7 @@
       </w:rPr>
     </w:lvl>
   </w:abstractNum>
-  <w:abstractNum w:abstractNumId="8" w15:restartNumberingAfterBreak="0">
+  <w:abstractNum w:abstractNumId="9" w15:restartNumberingAfterBreak="0">
     <w:nsid w:val="44F9523C"/>
     <w:multiLevelType w:val="hybridMultilevel"/>
     <w:tmpl w:val="073CDAC4"/>
@@ -16643,7 +17630,7 @@
       </w:pPr>
     </w:lvl>
   </w:abstractNum>
-  <w:abstractNum w:abstractNumId="9" w15:restartNumberingAfterBreak="0">
+  <w:abstractNum w:abstractNumId="10" w15:restartNumberingAfterBreak="0">
     <w:nsid w:val="54C54C1E"/>
     <w:multiLevelType w:val="hybridMultilevel"/>
     <w:tmpl w:val="B6F0B776"/>
@@ -16729,7 +17716,7 @@
       </w:pPr>
     </w:lvl>
   </w:abstractNum>
-  <w:abstractNum w:abstractNumId="10" w15:restartNumberingAfterBreak="0">
+  <w:abstractNum w:abstractNumId="11" w15:restartNumberingAfterBreak="0">
     <w:nsid w:val="59D519B2"/>
     <w:multiLevelType w:val="hybridMultilevel"/>
     <w:tmpl w:val="0874B776"/>
@@ -16815,7 +17802,7 @@
       </w:pPr>
     </w:lvl>
   </w:abstractNum>
-  <w:abstractNum w:abstractNumId="11" w15:restartNumberingAfterBreak="0">
+  <w:abstractNum w:abstractNumId="12" w15:restartNumberingAfterBreak="0">
     <w:nsid w:val="76671967"/>
     <w:multiLevelType w:val="hybridMultilevel"/>
     <w:tmpl w:val="77A0CFC2"/>
@@ -16928,7 +17915,7 @@
       </w:rPr>
     </w:lvl>
   </w:abstractNum>
-  <w:abstractNum w:abstractNumId="12" w15:restartNumberingAfterBreak="0">
+  <w:abstractNum w:abstractNumId="13" w15:restartNumberingAfterBreak="0">
     <w:nsid w:val="77D44B45"/>
     <w:multiLevelType w:val="multilevel"/>
     <w:tmpl w:val="0419001F"/>
@@ -17041,7 +18028,7 @@
       </w:rPr>
     </w:lvl>
   </w:abstractNum>
-  <w:abstractNum w:abstractNumId="13" w15:restartNumberingAfterBreak="0">
+  <w:abstractNum w:abstractNumId="14" w15:restartNumberingAfterBreak="0">
     <w:nsid w:val="7F59459D"/>
     <w:multiLevelType w:val="hybridMultilevel"/>
     <w:tmpl w:val="B1BE3A7C"/>
@@ -17158,10 +18145,10 @@
     <w:abstractNumId w:val="0"/>
   </w:num>
   <w:num w:numId="2">
-    <w:abstractNumId w:val="6"/>
+    <w:abstractNumId w:val="7"/>
   </w:num>
   <w:num w:numId="3">
-    <w:abstractNumId w:val="12"/>
+    <w:abstractNumId w:val="13"/>
   </w:num>
   <w:num w:numId="4">
     <w:abstractNumId w:val="0"/>
@@ -17179,7 +18166,7 @@
     <w:abstractNumId w:val="1"/>
   </w:num>
   <w:num w:numId="8">
-    <w:abstractNumId w:val="5"/>
+    <w:abstractNumId w:val="6"/>
   </w:num>
   <w:num w:numId="9">
     <w:abstractNumId w:val="0"/>
@@ -17194,10 +18181,10 @@
     <w:abstractNumId w:val="0"/>
   </w:num>
   <w:num w:numId="13">
-    <w:abstractNumId w:val="13"/>
+    <w:abstractNumId w:val="14"/>
   </w:num>
   <w:num w:numId="14">
-    <w:abstractNumId w:val="11"/>
+    <w:abstractNumId w:val="12"/>
   </w:num>
   <w:num w:numId="15">
     <w:abstractNumId w:val="0"/>
@@ -17218,19 +18205,82 @@
     <w:abstractNumId w:val="0"/>
   </w:num>
   <w:num w:numId="21">
-    <w:abstractNumId w:val="10"/>
+    <w:abstractNumId w:val="11"/>
   </w:num>
   <w:num w:numId="22">
     <w:abstractNumId w:val="2"/>
   </w:num>
   <w:num w:numId="23">
+    <w:abstractNumId w:val="9"/>
+  </w:num>
+  <w:num w:numId="24">
+    <w:abstractNumId w:val="10"/>
+  </w:num>
+  <w:num w:numId="25">
     <w:abstractNumId w:val="8"/>
   </w:num>
-  <w:num w:numId="24">
-    <w:abstractNumId w:val="9"/>
+  <w:num w:numId="26">
+    <w:abstractNumId w:val="0"/>
+    <w:lvlOverride w:ilvl="0">
+      <w:startOverride w:val="1"/>
+    </w:lvlOverride>
+    <w:lvlOverride w:ilvl="1">
+      <w:startOverride w:val="1"/>
+    </w:lvlOverride>
+    <w:lvlOverride w:ilvl="2">
+      <w:startOverride w:val="1"/>
+    </w:lvlOverride>
+    <w:lvlOverride w:ilvl="3">
+      <w:startOverride w:val="1"/>
+    </w:lvlOverride>
+    <w:lvlOverride w:ilvl="4">
+      <w:startOverride w:val="1"/>
+    </w:lvlOverride>
+    <w:lvlOverride w:ilvl="5">
+      <w:startOverride w:val="1"/>
+    </w:lvlOverride>
+    <w:lvlOverride w:ilvl="6">
+      <w:startOverride w:val="1"/>
+    </w:lvlOverride>
+    <w:lvlOverride w:ilvl="7">
+      <w:startOverride w:val="1"/>
+    </w:lvlOverride>
+    <w:lvlOverride w:ilvl="8">
+      <w:startOverride w:val="1"/>
+    </w:lvlOverride>
   </w:num>
-  <w:num w:numId="25">
-    <w:abstractNumId w:val="7"/>
+  <w:num w:numId="27">
+    <w:abstractNumId w:val="0"/>
+    <w:lvlOverride w:ilvl="0">
+      <w:startOverride w:val="1"/>
+    </w:lvlOverride>
+    <w:lvlOverride w:ilvl="1">
+      <w:startOverride w:val="1"/>
+    </w:lvlOverride>
+    <w:lvlOverride w:ilvl="2">
+      <w:startOverride w:val="1"/>
+    </w:lvlOverride>
+    <w:lvlOverride w:ilvl="3">
+      <w:startOverride w:val="1"/>
+    </w:lvlOverride>
+    <w:lvlOverride w:ilvl="4">
+      <w:startOverride w:val="1"/>
+    </w:lvlOverride>
+    <w:lvlOverride w:ilvl="5">
+      <w:startOverride w:val="1"/>
+    </w:lvlOverride>
+    <w:lvlOverride w:ilvl="6">
+      <w:startOverride w:val="1"/>
+    </w:lvlOverride>
+    <w:lvlOverride w:ilvl="7">
+      <w:startOverride w:val="1"/>
+    </w:lvlOverride>
+    <w:lvlOverride w:ilvl="8">
+      <w:startOverride w:val="1"/>
+    </w:lvlOverride>
+  </w:num>
+  <w:num w:numId="28">
+    <w:abstractNumId w:val="5"/>
   </w:num>
 </w:numbering>
 </file>
@@ -17629,7 +18679,7 @@
   <w:style w:type="paragraph" w:default="1" w:styleId="a">
     <w:name w:val="Normal"/>
     <w:qFormat/>
-    <w:rsid w:val="00715C57"/>
+    <w:rsid w:val="00362E89"/>
     <w:pPr>
       <w:spacing w:after="0" w:line="240" w:lineRule="auto"/>
     </w:pPr>
@@ -17884,17 +18934,17 @@
     <w:link w:val="22"/>
     <w:autoRedefine/>
     <w:qFormat/>
-    <w:rsid w:val="00D620C4"/>
+    <w:rsid w:val="00653DDE"/>
     <w:pPr>
       <w:numPr>
-        <w:ilvl w:val="1"/>
+        <w:ilvl w:val="2"/>
         <w:numId w:val="1"/>
       </w:numPr>
       <w:tabs>
         <w:tab w:val="left" w:pos="1276"/>
       </w:tabs>
       <w:spacing w:before="0"/>
-      <w:ind w:left="1129"/>
+      <w:ind w:left="709" w:firstLine="0"/>
       <w:contextualSpacing/>
     </w:pPr>
     <w:rPr>
@@ -17909,7 +18959,7 @@
     <w:basedOn w:val="a0"/>
     <w:link w:val="2"/>
     <w:locked/>
-    <w:rsid w:val="00D620C4"/>
+    <w:rsid w:val="00653DDE"/>
     <w:rPr>
       <w:rFonts w:ascii="Times New Roman" w:eastAsiaTheme="majorEastAsia" w:hAnsi="Times New Roman" w:cstheme="majorBidi"/>
       <w:b/>
@@ -18329,7 +19379,7 @@
 </file>
 
 <file path=customXml/itemProps1.xml><?xml version="1.0" encoding="utf-8"?>
-<ds:datastoreItem xmlns:ds="http://schemas.openxmlformats.org/officeDocument/2006/customXml" ds:itemID="{DEF6209B-CE67-4A77-B5EB-4CC3C8C0EE3A}">
+<ds:datastoreItem xmlns:ds="http://schemas.openxmlformats.org/officeDocument/2006/customXml" ds:itemID="{755EC019-4FD0-4F35-8F17-B39152DB33C7}">
   <ds:schemaRefs>
     <ds:schemaRef ds:uri="http://schemas.openxmlformats.org/officeDocument/2006/bibliography"/>
   </ds:schemaRefs>

</xml_diff>

<commit_message>
add some math woohoo
</commit_message>
<xml_diff>
--- a/Пояснительная записка.docx
+++ b/Пояснительная записка.docx
@@ -4560,21 +4560,7 @@
         <w:rPr>
           <w:szCs w:val="28"/>
         </w:rPr>
-        <w:t xml:space="preserve">). </w:t>
-      </w:r>
-      <w:proofErr w:type="gramStart"/>
-      <w:r>
-        <w:rPr>
-          <w:szCs w:val="28"/>
-        </w:rPr>
-        <w:t>Код авторизации сообщения это</w:t>
-      </w:r>
-      <w:proofErr w:type="gramEnd"/>
-      <w:r>
-        <w:rPr>
-          <w:szCs w:val="28"/>
-        </w:rPr>
-        <w:t xml:space="preserve"> зашифрованный отпечаток, вычисленный на основе содержимого сообщений. Для получения полноценного SSL пакета каждая из сторон объединяет данные фрагмента, код авторизации сообщения, заголовки сообщения и шифруют с использованием секретного ключа. При получении пакета, каждая из сторон расшифровывает его и сверяет полученный код авторизации сообщения со своим. Если они не совпадают, то пакет был подделан.</w:t>
+        <w:t>). Код авторизации сообщения это зашифрованный отпечаток, вычисленный на основе содержимого сообщений. Для получения полноценного SSL пакета каждая из сторон объединяет данные фрагмента, код авторизации сообщения, заголовки сообщения и шифруют с использованием секретного ключа. При получении пакета, каждая из сторон расшифровывает его и сверяет полученный код авторизации сообщения со своим. Если они не совпадают, то пакет был подделан.</w:t>
       </w:r>
     </w:p>
     <w:p>
@@ -5149,10 +5135,7 @@
         <w:jc w:val="both"/>
       </w:pPr>
       <w:r>
-        <w:t>При выборе</w:t>
-      </w:r>
-      <w:r>
-        <w:t xml:space="preserve"> сетевого оборудования требуется, чтобы оно распространялось официальными дилерами на момент окончания курсового проектирования. В случае, если у нескольких рассматриваемых аналогов характеристики полностью удовлетворяют требованиям к искомому оборудованию, выбор осуществляется на основе рекомендуемой производителем цены в пользу наименьшего её значения.</w:t>
+        <w:t>При выборе сетевого оборудования требуется, чтобы оно распространялось официальными дилерами на момент окончания курсового проектирования. В случае, если у нескольких рассматриваемых аналогов характеристики полностью удовлетворяют требованиям к искомому оборудованию, выбор осуществляется на основе рекомендуемой производителем цены в пользу наименьшего её значения.</w:t>
       </w:r>
     </w:p>
     <w:p>
@@ -12564,7 +12547,24 @@
         <w:jc w:val="both"/>
       </w:pPr>
       <w:r>
-        <w:t xml:space="preserve">Всего в сети используется 10 адресов стационарными пользователями, </w:t>
+        <w:t xml:space="preserve">Так как внутренняя </w:t>
+      </w:r>
+      <w:proofErr w:type="spellStart"/>
+      <w:r>
+        <w:rPr>
+          <w:lang w:val="en-US"/>
+        </w:rPr>
+        <w:t>IPv</w:t>
+      </w:r>
+      <w:proofErr w:type="spellEnd"/>
+      <w:r>
+        <w:t xml:space="preserve">4 </w:t>
+      </w:r>
+      <w:r>
+        <w:t xml:space="preserve">адресация представляет собой публичную подсеть, то подсеть требуется запросить у </w:t>
+      </w:r>
+      <w:r>
+        <w:t>провайдера. Диапазоны адресов виртуальных подсетей получаются делением предоставляемой провайдером подсети на участки, кратные степени двойки.</w:t>
       </w:r>
     </w:p>
     <w:p>
@@ -12573,42 +12573,2199 @@
         <w:jc w:val="both"/>
       </w:pPr>
       <w:r>
-        <w:t>Провайдером был</w:t>
-      </w:r>
-      <w:r>
-        <w:t>а</w:t>
-      </w:r>
-      <w:r>
-        <w:t xml:space="preserve"> выдан</w:t>
-      </w:r>
-      <w:r>
-        <w:t xml:space="preserve">а подсеть публичных </w:t>
+        <w:t>Всего в сети используется</w:t>
+      </w:r>
+      <w:r>
+        <w:t>:</w:t>
+      </w:r>
+    </w:p>
+    <w:p>
+      <w:pPr>
+        <w:numPr>
+          <w:ilvl w:val="0"/>
+          <w:numId w:val="25"/>
+        </w:numPr>
+        <w:spacing w:line="257" w:lineRule="auto"/>
+        <w:jc w:val="both"/>
+        <w:rPr>
+          <w:rFonts w:eastAsia="Times New Roman" w:cs="Times New Roman"/>
+        </w:rPr>
+      </w:pPr>
+      <w:r>
+        <w:t>9</w:t>
+      </w:r>
+      <w:r>
+        <w:t xml:space="preserve"> адресов стационарными пользователями </w:t>
+      </w:r>
+      <w:r>
+        <w:t>без</w:t>
+      </w:r>
+      <w:r>
+        <w:t xml:space="preserve"> учётом станции администратора</w:t>
+      </w:r>
+      <w:r>
+        <w:rPr>
+          <w:rFonts w:eastAsia="Times New Roman" w:cs="Times New Roman"/>
+        </w:rPr>
+        <w:t>;</w:t>
+      </w:r>
+    </w:p>
+    <w:p>
+      <w:pPr>
+        <w:numPr>
+          <w:ilvl w:val="0"/>
+          <w:numId w:val="25"/>
+        </w:numPr>
+        <w:spacing w:line="257" w:lineRule="auto"/>
+        <w:jc w:val="both"/>
+        <w:rPr>
+          <w:rFonts w:eastAsia="Times New Roman" w:cs="Times New Roman"/>
+        </w:rPr>
+      </w:pPr>
+    </w:p>
+    <w:p>
+      <w:pPr>
+        <w:numPr>
+          <w:ilvl w:val="0"/>
+          <w:numId w:val="25"/>
+        </w:numPr>
+        <w:spacing w:line="257" w:lineRule="auto"/>
+        <w:jc w:val="both"/>
+        <w:rPr>
+          <w:rFonts w:eastAsia="Times New Roman" w:cs="Times New Roman"/>
+        </w:rPr>
+      </w:pPr>
+      <w:r>
+        <w:t>2</w:t>
+      </w:r>
+      <w:r>
+        <w:t>1</w:t>
+      </w:r>
+      <w:r>
+        <w:t xml:space="preserve"> </w:t>
+      </w:r>
+      <w:r>
+        <w:t>адрес мобильными пользователями с учётом адреса шлюза для беспроводных устройств</w:t>
+      </w:r>
+      <w:r>
+        <w:rPr>
+          <w:rFonts w:eastAsia="Times New Roman" w:cs="Times New Roman"/>
+        </w:rPr>
+        <w:t>;</w:t>
+      </w:r>
+    </w:p>
+    <w:p>
+      <w:pPr>
+        <w:numPr>
+          <w:ilvl w:val="0"/>
+          <w:numId w:val="25"/>
+        </w:numPr>
+        <w:spacing w:line="257" w:lineRule="auto"/>
+        <w:jc w:val="both"/>
+        <w:rPr>
+          <w:rFonts w:eastAsia="Times New Roman" w:cs="Times New Roman"/>
+        </w:rPr>
+      </w:pPr>
+      <w:r>
+        <w:t xml:space="preserve">2 адреса </w:t>
+      </w:r>
+      <w:r>
+        <w:rPr>
+          <w:lang w:val="en-US"/>
+        </w:rPr>
+        <w:t>web</w:t>
+      </w:r>
+      <w:r>
+        <w:t>-</w:t>
+      </w:r>
+      <w:r>
+        <w:t>сервером</w:t>
+      </w:r>
+      <w:r>
+        <w:rPr>
+          <w:rFonts w:eastAsia="Times New Roman" w:cs="Times New Roman"/>
+        </w:rPr>
+        <w:t>;</w:t>
+      </w:r>
+    </w:p>
+    <w:p>
+      <w:pPr>
+        <w:numPr>
+          <w:ilvl w:val="0"/>
+          <w:numId w:val="25"/>
+        </w:numPr>
+        <w:spacing w:line="257" w:lineRule="auto"/>
+        <w:jc w:val="both"/>
+        <w:rPr>
+          <w:rFonts w:eastAsia="Times New Roman" w:cs="Times New Roman"/>
+        </w:rPr>
+      </w:pPr>
+      <w:r>
+        <w:t>4</w:t>
+      </w:r>
+      <w:r>
+        <w:t xml:space="preserve"> адреса для администрирования сетевого оборудования</w:t>
+      </w:r>
+      <w:r>
+        <w:t xml:space="preserve"> с учётом станции администрирования</w:t>
+      </w:r>
+      <w:r>
+        <w:rPr>
+          <w:rFonts w:eastAsia="Times New Roman" w:cs="Times New Roman"/>
+        </w:rPr>
+        <w:t>;</w:t>
+      </w:r>
+    </w:p>
+    <w:p>
+      <w:pPr>
+        <w:numPr>
+          <w:ilvl w:val="0"/>
+          <w:numId w:val="25"/>
+        </w:numPr>
+        <w:spacing w:line="257" w:lineRule="auto"/>
+        <w:jc w:val="both"/>
+        <w:rPr>
+          <w:rFonts w:eastAsia="Times New Roman" w:cs="Times New Roman"/>
+        </w:rPr>
+      </w:pPr>
+      <w:r>
+        <w:rPr>
+          <w:rFonts w:eastAsia="Times New Roman" w:cs="Times New Roman"/>
+        </w:rPr>
+        <w:t>1 адрес шлюза локальной сети</w:t>
+      </w:r>
+      <w:r>
+        <w:rPr>
+          <w:rFonts w:eastAsia="Times New Roman" w:cs="Times New Roman"/>
+        </w:rPr>
+        <w:t>;</w:t>
+      </w:r>
+    </w:p>
+    <w:p>
+      <w:pPr>
+        <w:numPr>
+          <w:ilvl w:val="0"/>
+          <w:numId w:val="25"/>
+        </w:numPr>
+        <w:spacing w:line="257" w:lineRule="auto"/>
+        <w:jc w:val="both"/>
+        <w:rPr>
+          <w:rFonts w:eastAsia="Times New Roman" w:cs="Times New Roman"/>
+        </w:rPr>
+      </w:pPr>
+      <w:r>
+        <w:rPr>
+          <w:rFonts w:eastAsia="Times New Roman" w:cs="Times New Roman"/>
+        </w:rPr>
+        <w:t xml:space="preserve">4 адреса виртуальными интерфейсам на </w:t>
       </w:r>
       <w:proofErr w:type="spellStart"/>
       <w:r>
         <w:rPr>
+          <w:rFonts w:eastAsia="Times New Roman" w:cs="Times New Roman"/>
+        </w:rPr>
+        <w:t>подинтерфейсах</w:t>
+      </w:r>
+      <w:proofErr w:type="spellEnd"/>
+      <w:r>
+        <w:rPr>
+          <w:rFonts w:eastAsia="Times New Roman" w:cs="Times New Roman"/>
+        </w:rPr>
+        <w:t xml:space="preserve"> маршрутизатора для </w:t>
+      </w:r>
+      <w:proofErr w:type="spellStart"/>
+      <w:r>
+        <w:rPr>
+          <w:rFonts w:eastAsia="Times New Roman" w:cs="Times New Roman"/>
           <w:lang w:val="en-US"/>
         </w:rPr>
-        <w:t>IPv</w:t>
+        <w:t>int</w:t>
+      </w:r>
+      <w:r>
+        <w:rPr>
+          <w:rFonts w:eastAsia="Times New Roman" w:cs="Times New Roman"/>
+          <w:lang w:val="en-US"/>
+        </w:rPr>
+        <w:t>er</w:t>
+      </w:r>
+      <w:r>
+        <w:rPr>
+          <w:rFonts w:eastAsia="Times New Roman" w:cs="Times New Roman"/>
+          <w:lang w:val="en-US"/>
+        </w:rPr>
+        <w:t>VLAN</w:t>
       </w:r>
       <w:proofErr w:type="spellEnd"/>
       <w:r>
-        <w:t>4-адрес</w:t>
-      </w:r>
-      <w:r>
-        <w:t>ов</w:t>
-      </w:r>
-      <w:r>
+        <w:rPr>
+          <w:rFonts w:eastAsia="Times New Roman" w:cs="Times New Roman"/>
+        </w:rPr>
         <w:t xml:space="preserve"> </w:t>
       </w:r>
       <w:r>
-        <w:t>154.234.0.0/</w:t>
-      </w:r>
-      <w:r>
-        <w:t>24</w:t>
+        <w:rPr>
+          <w:rFonts w:eastAsia="Times New Roman" w:cs="Times New Roman"/>
+        </w:rPr>
+        <w:t xml:space="preserve">маршрутизации, адрес для административного </w:t>
+      </w:r>
+      <w:r>
+        <w:rPr>
+          <w:rFonts w:eastAsia="Times New Roman" w:cs="Times New Roman"/>
+          <w:lang w:val="en-US"/>
+        </w:rPr>
+        <w:t>VLAN</w:t>
+      </w:r>
+      <w:r>
+        <w:rPr>
+          <w:rFonts w:eastAsia="Times New Roman" w:cs="Times New Roman"/>
+        </w:rPr>
+        <w:t xml:space="preserve"> </w:t>
+      </w:r>
+      <w:r>
+        <w:rPr>
+          <w:rFonts w:eastAsia="Times New Roman" w:cs="Times New Roman"/>
+        </w:rPr>
+        <w:t>пересекается с адресом для администрирования маршрутизатора;</w:t>
+      </w:r>
+    </w:p>
+    <w:p>
+      <w:pPr>
+        <w:numPr>
+          <w:ilvl w:val="0"/>
+          <w:numId w:val="25"/>
+        </w:numPr>
+        <w:spacing w:line="257" w:lineRule="auto"/>
+        <w:jc w:val="both"/>
+        <w:rPr>
+          <w:rFonts w:eastAsia="Times New Roman" w:cs="Times New Roman"/>
+        </w:rPr>
+      </w:pPr>
+      <w:r>
+        <w:rPr>
+          <w:rFonts w:eastAsia="Times New Roman" w:cs="Times New Roman"/>
+        </w:rPr>
+        <w:t xml:space="preserve">25 </w:t>
       </w:r>
       <w:bookmarkStart w:id="19" w:name="_GoBack"/>
       <w:bookmarkEnd w:id="19"/>
+      <w:r>
+        <w:rPr>
+          <w:rFonts w:eastAsia="Times New Roman" w:cs="Times New Roman"/>
+        </w:rPr>
+        <w:t>удалённых пользователей.</w:t>
+      </w:r>
+    </w:p>
+    <w:p>
+      <w:pPr>
+        <w:ind w:firstLine="709"/>
+        <w:jc w:val="both"/>
+        <w:rPr>
+          <w:rFonts w:eastAsia="Times New Roman" w:cs="Times New Roman"/>
+        </w:rPr>
+      </w:pPr>
+    </w:p>
+    <w:p>
+      <w:pPr>
+        <w:ind w:firstLine="709"/>
+        <w:jc w:val="both"/>
+        <w:rPr>
+          <w:rFonts w:eastAsia="Times New Roman" w:cs="Times New Roman"/>
+        </w:rPr>
+      </w:pPr>
+      <w:r>
+        <w:rPr>
+          <w:rFonts w:eastAsia="Times New Roman" w:cs="Times New Roman"/>
+        </w:rPr>
+        <w:lastRenderedPageBreak/>
+        <w:t>Удалённые пользователи</w:t>
+      </w:r>
+      <w:r>
+        <w:rPr>
+          <w:rFonts w:eastAsia="Times New Roman" w:cs="Times New Roman"/>
+        </w:rPr>
+        <w:t xml:space="preserve"> входят в</w:t>
+      </w:r>
+      <w:r>
+        <w:rPr>
+          <w:rFonts w:eastAsia="Times New Roman" w:cs="Times New Roman"/>
+        </w:rPr>
+        <w:t xml:space="preserve"> </w:t>
+      </w:r>
+      <w:r>
+        <w:rPr>
+          <w:rFonts w:eastAsia="Times New Roman" w:cs="Times New Roman"/>
+          <w:lang w:val="en-US"/>
+        </w:rPr>
+        <w:t>VLAN</w:t>
+      </w:r>
+      <w:r>
+        <w:rPr>
+          <w:rFonts w:eastAsia="Times New Roman" w:cs="Times New Roman"/>
+        </w:rPr>
+        <w:t xml:space="preserve"> </w:t>
+      </w:r>
+      <w:proofErr w:type="spellStart"/>
+      <w:r>
+        <w:rPr>
+          <w:rFonts w:eastAsia="Times New Roman" w:cs="Times New Roman"/>
+          <w:lang w:val="en-US"/>
+        </w:rPr>
+        <w:t>S</w:t>
+      </w:r>
+      <w:r>
+        <w:rPr>
+          <w:rFonts w:eastAsia="Times New Roman" w:cs="Times New Roman"/>
+          <w:lang w:val="en-US"/>
+        </w:rPr>
+        <w:t>tatUser</w:t>
+      </w:r>
+      <w:proofErr w:type="spellEnd"/>
+      <w:r>
+        <w:rPr>
+          <w:rFonts w:eastAsia="Times New Roman" w:cs="Times New Roman"/>
+        </w:rPr>
+        <w:t xml:space="preserve"> </w:t>
+      </w:r>
+      <w:r>
+        <w:rPr>
+          <w:rFonts w:eastAsia="Times New Roman" w:cs="Times New Roman"/>
+        </w:rPr>
+        <w:t>в количестве 24</w:t>
+      </w:r>
+      <w:r>
+        <w:rPr>
+          <w:rFonts w:eastAsia="Times New Roman" w:cs="Times New Roman"/>
+        </w:rPr>
+        <w:t xml:space="preserve"> </w:t>
+      </w:r>
+      <w:r>
+        <w:rPr>
+          <w:rFonts w:eastAsia="Times New Roman" w:cs="Times New Roman"/>
+        </w:rPr>
+        <w:t xml:space="preserve">и </w:t>
+      </w:r>
+      <w:r>
+        <w:rPr>
+          <w:rFonts w:eastAsia="Times New Roman" w:cs="Times New Roman"/>
+          <w:lang w:val="en-US"/>
+        </w:rPr>
+        <w:t>Admin</w:t>
+      </w:r>
+      <w:r>
+        <w:rPr>
+          <w:rFonts w:eastAsia="Times New Roman" w:cs="Times New Roman"/>
+        </w:rPr>
+        <w:t xml:space="preserve"> в количестве 1.</w:t>
+      </w:r>
+    </w:p>
+    <w:p>
+      <w:pPr>
+        <w:ind w:firstLine="709"/>
+        <w:jc w:val="both"/>
+        <w:rPr>
+          <w:rFonts w:eastAsia="Times New Roman" w:cs="Times New Roman"/>
+        </w:rPr>
+      </w:pPr>
+      <w:r>
+        <w:rPr>
+          <w:rFonts w:eastAsia="Times New Roman" w:cs="Times New Roman"/>
+        </w:rPr>
+        <w:t xml:space="preserve">Также требуется учесть собственно адреса подсети и </w:t>
+      </w:r>
+      <w:r>
+        <w:rPr>
+          <w:rFonts w:eastAsia="Times New Roman" w:cs="Times New Roman"/>
+          <w:lang w:val="en-US"/>
+        </w:rPr>
+        <w:t>broadcast</w:t>
+      </w:r>
+      <w:r>
+        <w:rPr>
+          <w:rFonts w:eastAsia="Times New Roman" w:cs="Times New Roman"/>
+        </w:rPr>
+        <w:t>-</w:t>
+      </w:r>
+      <w:r>
+        <w:rPr>
+          <w:rFonts w:eastAsia="Times New Roman" w:cs="Times New Roman"/>
+        </w:rPr>
+        <w:t>адреса для подсети, выданной провайдером и используемых виртуальных подсетей</w:t>
+      </w:r>
+      <w:r>
+        <w:rPr>
+          <w:rFonts w:eastAsia="Times New Roman" w:cs="Times New Roman"/>
+        </w:rPr>
+        <w:t xml:space="preserve"> и резервирование адресов в двойном объёме</w:t>
+      </w:r>
+      <w:r>
+        <w:rPr>
+          <w:rFonts w:eastAsia="Times New Roman" w:cs="Times New Roman"/>
+        </w:rPr>
+        <w:t>.</w:t>
+      </w:r>
+      <w:r>
+        <w:rPr>
+          <w:rFonts w:eastAsia="Times New Roman" w:cs="Times New Roman"/>
+        </w:rPr>
+        <w:t xml:space="preserve"> Адрес шлюза удобно выдать провайдеру из области адресов подсети. </w:t>
+      </w:r>
+      <w:r>
+        <w:rPr>
+          <w:rFonts w:eastAsia="Times New Roman" w:cs="Times New Roman"/>
+        </w:rPr>
+        <w:t>Минимальный р</w:t>
+      </w:r>
+      <w:r>
+        <w:rPr>
+          <w:rFonts w:eastAsia="Times New Roman" w:cs="Times New Roman"/>
+        </w:rPr>
+        <w:t xml:space="preserve">азмер подсети, требуемый каждым </w:t>
+      </w:r>
+      <w:r>
+        <w:rPr>
+          <w:rFonts w:eastAsia="Times New Roman" w:cs="Times New Roman"/>
+          <w:lang w:val="en-US"/>
+        </w:rPr>
+        <w:t>VLAN</w:t>
+      </w:r>
+      <w:r>
+        <w:rPr>
+          <w:rFonts w:eastAsia="Times New Roman" w:cs="Times New Roman"/>
+        </w:rPr>
+        <w:t xml:space="preserve"> </w:t>
+      </w:r>
+      <w:r>
+        <w:rPr>
+          <w:rFonts w:eastAsia="Times New Roman" w:cs="Times New Roman"/>
+        </w:rPr>
+        <w:t>вычисляется по формуле:</w:t>
+      </w:r>
+    </w:p>
+    <w:p>
+      <w:pPr>
+        <w:ind w:firstLine="709"/>
+        <w:jc w:val="center"/>
+        <w:rPr>
+          <w:rFonts w:eastAsia="Times New Roman" w:cs="Times New Roman"/>
+          <w:iCs/>
+        </w:rPr>
+      </w:pPr>
+      <m:oMath>
+        <m:sSub>
+          <m:sSubPr>
+            <m:ctrlPr>
+              <w:rPr>
+                <w:rFonts w:ascii="Cambria Math" w:eastAsia="Times New Roman" w:hAnsi="Cambria Math" w:cs="Times New Roman"/>
+                <w:iCs/>
+              </w:rPr>
+            </m:ctrlPr>
+          </m:sSubPr>
+          <m:e>
+            <m:r>
+              <m:rPr>
+                <m:sty m:val="p"/>
+              </m:rPr>
+              <w:rPr>
+                <w:rFonts w:ascii="Cambria Math" w:eastAsia="Times New Roman" w:hAnsi="Cambria Math" w:cs="Times New Roman"/>
+              </w:rPr>
+              <m:t>A</m:t>
+            </m:r>
+          </m:e>
+          <m:sub>
+            <m:r>
+              <w:rPr>
+                <w:rFonts w:ascii="Cambria Math" w:eastAsia="Times New Roman" w:hAnsi="Cambria Math" w:cs="Times New Roman"/>
+                <w:lang w:val="en-US"/>
+              </w:rPr>
+              <m:t>X</m:t>
+            </m:r>
+          </m:sub>
+        </m:sSub>
+        <m:r>
+          <m:rPr>
+            <m:sty m:val="p"/>
+          </m:rPr>
+          <w:rPr>
+            <w:rFonts w:ascii="Cambria Math" w:eastAsia="Times New Roman" w:hAnsi="Cambria Math" w:cs="Times New Roman"/>
+          </w:rPr>
+          <m:t xml:space="preserve">= </m:t>
+        </m:r>
+        <m:sSup>
+          <m:sSupPr>
+            <m:ctrlPr>
+              <w:rPr>
+                <w:rFonts w:ascii="Cambria Math" w:hAnsi="Cambria Math"/>
+                <w:iCs/>
+              </w:rPr>
+            </m:ctrlPr>
+          </m:sSupPr>
+          <m:e>
+            <m:r>
+              <m:rPr>
+                <m:sty m:val="p"/>
+              </m:rPr>
+              <w:rPr>
+                <w:rFonts w:ascii="Cambria Math" w:hAnsi="Cambria Math"/>
+              </w:rPr>
+              <m:t>2</m:t>
+            </m:r>
+          </m:e>
+          <m:sup>
+            <m:d>
+              <m:dPr>
+                <m:begChr m:val="⌈"/>
+                <m:endChr m:val="⌉"/>
+                <m:ctrlPr>
+                  <w:rPr>
+                    <w:rFonts w:ascii="Cambria Math" w:hAnsi="Cambria Math"/>
+                    <w:iCs/>
+                  </w:rPr>
+                </m:ctrlPr>
+              </m:dPr>
+              <m:e>
+                <m:sSub>
+                  <m:sSubPr>
+                    <m:ctrlPr>
+                      <w:rPr>
+                        <w:rFonts w:ascii="Cambria Math" w:hAnsi="Cambria Math"/>
+                        <w:iCs/>
+                        <w:lang w:val="en-US"/>
+                      </w:rPr>
+                    </m:ctrlPr>
+                  </m:sSubPr>
+                  <m:e>
+                    <m:r>
+                      <m:rPr>
+                        <m:sty m:val="p"/>
+                      </m:rPr>
+                      <w:rPr>
+                        <w:rFonts w:ascii="Cambria Math" w:hAnsi="Cambria Math"/>
+                        <w:lang w:val="en-US"/>
+                      </w:rPr>
+                      <m:t>log</m:t>
+                    </m:r>
+                  </m:e>
+                  <m:sub>
+                    <m:r>
+                      <w:rPr>
+                        <w:rFonts w:ascii="Cambria Math" w:hAnsi="Cambria Math"/>
+                        <w:lang w:val="en-US"/>
+                      </w:rPr>
+                      <m:t>2</m:t>
+                    </m:r>
+                  </m:sub>
+                </m:sSub>
+                <m:r>
+                  <m:rPr>
+                    <m:sty m:val="p"/>
+                  </m:rPr>
+                  <w:rPr>
+                    <w:rFonts w:ascii="Cambria Math" w:hAnsi="Cambria Math"/>
+                  </w:rPr>
+                  <m:t>⁡(</m:t>
+                </m:r>
+                <m:sSub>
+                  <m:sSubPr>
+                    <m:ctrlPr>
+                      <w:rPr>
+                        <w:rFonts w:ascii="Cambria Math" w:eastAsia="Times New Roman" w:hAnsi="Cambria Math" w:cs="Times New Roman"/>
+                        <w:iCs/>
+                      </w:rPr>
+                    </m:ctrlPr>
+                  </m:sSubPr>
+                  <m:e>
+                    <m:r>
+                      <m:rPr>
+                        <m:sty m:val="p"/>
+                      </m:rPr>
+                      <w:rPr>
+                        <w:rFonts w:ascii="Cambria Math" w:eastAsia="Times New Roman" w:hAnsi="Cambria Math" w:cs="Times New Roman"/>
+                      </w:rPr>
+                      <m:t>N</m:t>
+                    </m:r>
+                  </m:e>
+                  <m:sub>
+                    <m:r>
+                      <w:rPr>
+                        <w:rFonts w:ascii="Cambria Math" w:eastAsia="Times New Roman" w:hAnsi="Cambria Math" w:cs="Times New Roman"/>
+                        <w:lang w:val="en-US"/>
+                      </w:rPr>
+                      <m:t>X</m:t>
+                    </m:r>
+                  </m:sub>
+                </m:sSub>
+                <m:r>
+                  <m:rPr>
+                    <m:sty m:val="p"/>
+                  </m:rPr>
+                  <w:rPr>
+                    <w:rFonts w:ascii="Cambria Math" w:hAnsi="Cambria Math"/>
+                  </w:rPr>
+                  <m:t>*2+2)</m:t>
+                </m:r>
+              </m:e>
+            </m:d>
+          </m:sup>
+        </m:sSup>
+      </m:oMath>
+      <w:r>
+        <w:rPr>
+          <w:rFonts w:eastAsia="Times New Roman" w:cs="Times New Roman"/>
+          <w:iCs/>
+        </w:rPr>
+        <w:t>,</w:t>
+      </w:r>
+    </w:p>
+    <w:p>
+      <w:pPr>
+        <w:ind w:firstLine="709"/>
+        <w:rPr>
+          <w:rFonts w:eastAsia="Times New Roman" w:cs="Times New Roman"/>
+          <w:iCs/>
+        </w:rPr>
+      </w:pPr>
+      <w:r>
+        <w:rPr>
+          <w:rFonts w:eastAsia="Times New Roman" w:cs="Times New Roman"/>
+          <w:iCs/>
+        </w:rPr>
+        <w:t xml:space="preserve">где </w:t>
+      </w:r>
+      <m:oMath>
+        <m:sSub>
+          <m:sSubPr>
+            <m:ctrlPr>
+              <w:rPr>
+                <w:rFonts w:ascii="Cambria Math" w:eastAsia="Times New Roman" w:hAnsi="Cambria Math" w:cs="Times New Roman"/>
+                <w:iCs/>
+              </w:rPr>
+            </m:ctrlPr>
+          </m:sSubPr>
+          <m:e>
+            <m:r>
+              <m:rPr>
+                <m:sty m:val="p"/>
+              </m:rPr>
+              <w:rPr>
+                <w:rFonts w:ascii="Cambria Math" w:eastAsia="Times New Roman" w:hAnsi="Cambria Math" w:cs="Times New Roman"/>
+              </w:rPr>
+              <m:t>N</m:t>
+            </m:r>
+          </m:e>
+          <m:sub>
+            <m:r>
+              <m:rPr>
+                <m:sty m:val="p"/>
+              </m:rPr>
+              <w:rPr>
+                <w:rFonts w:ascii="Cambria Math" w:eastAsia="Times New Roman" w:hAnsi="Cambria Math" w:cs="Times New Roman"/>
+              </w:rPr>
+              <m:t>X</m:t>
+            </m:r>
+          </m:sub>
+        </m:sSub>
+      </m:oMath>
+      <w:r>
+        <w:rPr>
+          <w:rFonts w:eastAsia="Times New Roman" w:cs="Times New Roman"/>
+          <w:iCs/>
+        </w:rPr>
+        <w:t xml:space="preserve"> – количество требуемых адресов в виртуальной подсети</w:t>
+      </w:r>
+      <w:r>
+        <w:rPr>
+          <w:rFonts w:eastAsia="Times New Roman" w:cs="Times New Roman"/>
+          <w:iCs/>
+        </w:rPr>
+        <w:t xml:space="preserve"> </w:t>
+      </w:r>
+      <w:r>
+        <w:rPr>
+          <w:rFonts w:eastAsia="Times New Roman" w:cs="Times New Roman"/>
+          <w:iCs/>
+          <w:lang w:val="en-US"/>
+        </w:rPr>
+        <w:t>X</w:t>
+      </w:r>
+      <w:r>
+        <w:rPr>
+          <w:rFonts w:eastAsia="Times New Roman" w:cs="Times New Roman"/>
+          <w:iCs/>
+        </w:rPr>
+        <w:t>.</w:t>
+      </w:r>
+    </w:p>
+    <w:p>
+      <w:pPr>
+        <w:ind w:firstLine="709"/>
+        <w:rPr>
+          <w:rFonts w:eastAsia="Times New Roman" w:cs="Times New Roman"/>
+          <w:iCs/>
+        </w:rPr>
+      </w:pPr>
+      <w:r>
+        <w:rPr>
+          <w:rFonts w:eastAsia="Times New Roman" w:cs="Times New Roman"/>
+          <w:iCs/>
+        </w:rPr>
+        <w:t>Тогда минимальные размеры подсетей равны:</w:t>
+      </w:r>
+    </w:p>
+    <w:p>
+      <w:pPr>
+        <w:ind w:firstLine="709"/>
+        <w:rPr>
+          <w:rFonts w:eastAsia="Times New Roman" w:cs="Times New Roman"/>
+          <w:iCs/>
+        </w:rPr>
+      </w:pPr>
+      <m:oMathPara>
+        <m:oMath>
+          <m:sSub>
+            <m:sSubPr>
+              <m:ctrlPr>
+                <w:rPr>
+                  <w:rFonts w:ascii="Cambria Math" w:eastAsia="Times New Roman" w:hAnsi="Cambria Math" w:cs="Times New Roman"/>
+                  <w:iCs/>
+                </w:rPr>
+              </m:ctrlPr>
+            </m:sSubPr>
+            <m:e>
+              <m:r>
+                <m:rPr>
+                  <m:sty m:val="p"/>
+                </m:rPr>
+                <w:rPr>
+                  <w:rFonts w:ascii="Cambria Math" w:eastAsia="Times New Roman" w:hAnsi="Cambria Math" w:cs="Times New Roman"/>
+                </w:rPr>
+                <m:t>A</m:t>
+              </m:r>
+            </m:e>
+            <m:sub>
+              <m:r>
+                <w:rPr>
+                  <w:rFonts w:ascii="Cambria Math" w:eastAsia="Times New Roman" w:hAnsi="Cambria Math" w:cs="Times New Roman"/>
+                  <w:lang w:val="en-US"/>
+                </w:rPr>
+                <m:t>1</m:t>
+              </m:r>
+            </m:sub>
+          </m:sSub>
+          <m:r>
+            <m:rPr>
+              <m:sty m:val="p"/>
+            </m:rPr>
+            <w:rPr>
+              <w:rFonts w:ascii="Cambria Math" w:eastAsia="Times New Roman" w:hAnsi="Cambria Math" w:cs="Times New Roman"/>
+            </w:rPr>
+            <m:t xml:space="preserve">= </m:t>
+          </m:r>
+          <m:sSup>
+            <m:sSupPr>
+              <m:ctrlPr>
+                <w:rPr>
+                  <w:rFonts w:ascii="Cambria Math" w:hAnsi="Cambria Math"/>
+                  <w:iCs/>
+                </w:rPr>
+              </m:ctrlPr>
+            </m:sSupPr>
+            <m:e>
+              <m:r>
+                <m:rPr>
+                  <m:sty m:val="p"/>
+                </m:rPr>
+                <w:rPr>
+                  <w:rFonts w:ascii="Cambria Math" w:hAnsi="Cambria Math"/>
+                </w:rPr>
+                <m:t>2</m:t>
+              </m:r>
+            </m:e>
+            <m:sup>
+              <m:d>
+                <m:dPr>
+                  <m:begChr m:val="⌈"/>
+                  <m:endChr m:val="⌉"/>
+                  <m:ctrlPr>
+                    <w:rPr>
+                      <w:rFonts w:ascii="Cambria Math" w:hAnsi="Cambria Math"/>
+                      <w:iCs/>
+                    </w:rPr>
+                  </m:ctrlPr>
+                </m:dPr>
+                <m:e>
+                  <m:func>
+                    <m:funcPr>
+                      <m:ctrlPr>
+                        <w:rPr>
+                          <w:rFonts w:ascii="Cambria Math" w:hAnsi="Cambria Math"/>
+                          <w:iCs/>
+                        </w:rPr>
+                      </m:ctrlPr>
+                    </m:funcPr>
+                    <m:fName>
+                      <m:sSub>
+                        <m:sSubPr>
+                          <m:ctrlPr>
+                            <w:rPr>
+                              <w:rFonts w:ascii="Cambria Math" w:hAnsi="Cambria Math"/>
+                              <w:iCs/>
+                              <w:lang w:val="en-US"/>
+                            </w:rPr>
+                          </m:ctrlPr>
+                        </m:sSubPr>
+                        <m:e>
+                          <m:r>
+                            <m:rPr>
+                              <m:sty m:val="p"/>
+                            </m:rPr>
+                            <w:rPr>
+                              <w:rFonts w:ascii="Cambria Math" w:hAnsi="Cambria Math"/>
+                              <w:lang w:val="en-US"/>
+                            </w:rPr>
+                            <m:t>log</m:t>
+                          </m:r>
+                        </m:e>
+                        <m:sub>
+                          <m:r>
+                            <w:rPr>
+                              <w:rFonts w:ascii="Cambria Math" w:hAnsi="Cambria Math"/>
+                              <w:lang w:val="en-US"/>
+                            </w:rPr>
+                            <m:t>2</m:t>
+                          </m:r>
+                        </m:sub>
+                      </m:sSub>
+                      <m:ctrlPr>
+                        <w:rPr>
+                          <w:rFonts w:ascii="Cambria Math" w:hAnsi="Cambria Math"/>
+                          <w:i/>
+                          <w:iCs/>
+                          <w:lang w:val="en-US"/>
+                        </w:rPr>
+                      </m:ctrlPr>
+                    </m:fName>
+                    <m:e>
+                      <m:d>
+                        <m:dPr>
+                          <m:ctrlPr>
+                            <w:rPr>
+                              <w:rFonts w:ascii="Cambria Math" w:hAnsi="Cambria Math"/>
+                              <w:iCs/>
+                            </w:rPr>
+                          </m:ctrlPr>
+                        </m:dPr>
+                        <m:e>
+                          <m:r>
+                            <m:rPr>
+                              <m:sty m:val="p"/>
+                            </m:rPr>
+                            <w:rPr>
+                              <w:rFonts w:ascii="Cambria Math" w:eastAsia="Times New Roman" w:hAnsi="Cambria Math" w:cs="Times New Roman"/>
+                            </w:rPr>
+                            <m:t>33</m:t>
+                          </m:r>
+                          <m:r>
+                            <m:rPr>
+                              <m:sty m:val="p"/>
+                            </m:rPr>
+                            <w:rPr>
+                              <w:rFonts w:ascii="Cambria Math" w:hAnsi="Cambria Math"/>
+                            </w:rPr>
+                            <m:t>*2+2</m:t>
+                          </m:r>
+                        </m:e>
+                      </m:d>
+                    </m:e>
+                  </m:func>
+                </m:e>
+              </m:d>
+            </m:sup>
+          </m:sSup>
+          <m:r>
+            <w:rPr>
+              <w:rFonts w:ascii="Cambria Math" w:hAnsi="Cambria Math"/>
+            </w:rPr>
+            <m:t>=</m:t>
+          </m:r>
+          <m:sSup>
+            <m:sSupPr>
+              <m:ctrlPr>
+                <w:rPr>
+                  <w:rFonts w:ascii="Cambria Math" w:hAnsi="Cambria Math"/>
+                  <w:i/>
+                  <w:iCs/>
+                </w:rPr>
+              </m:ctrlPr>
+            </m:sSupPr>
+            <m:e>
+              <m:r>
+                <w:rPr>
+                  <w:rFonts w:ascii="Cambria Math" w:hAnsi="Cambria Math"/>
+                </w:rPr>
+                <m:t>2</m:t>
+              </m:r>
+            </m:e>
+            <m:sup>
+              <m:r>
+                <w:rPr>
+                  <w:rFonts w:ascii="Cambria Math" w:hAnsi="Cambria Math"/>
+                </w:rPr>
+                <m:t>7</m:t>
+              </m:r>
+            </m:sup>
+          </m:sSup>
+          <m:r>
+            <w:rPr>
+              <w:rFonts w:ascii="Cambria Math" w:hAnsi="Cambria Math"/>
+            </w:rPr>
+            <m:t>=128 адресов;</m:t>
+          </m:r>
+        </m:oMath>
+      </m:oMathPara>
+    </w:p>
+    <w:p>
+      <w:pPr>
+        <w:ind w:firstLine="709"/>
+        <w:rPr>
+          <w:rFonts w:eastAsia="Times New Roman" w:cs="Times New Roman"/>
+          <w:iCs/>
+        </w:rPr>
+      </w:pPr>
+      <m:oMathPara>
+        <m:oMath>
+          <m:r>
+            <w:rPr>
+              <w:rFonts w:ascii="Cambria Math" w:hAnsi="Cambria Math"/>
+            </w:rPr>
+            <m:t xml:space="preserve"> </m:t>
+          </m:r>
+          <m:sSub>
+            <m:sSubPr>
+              <m:ctrlPr>
+                <w:rPr>
+                  <w:rFonts w:ascii="Cambria Math" w:eastAsia="Times New Roman" w:hAnsi="Cambria Math" w:cs="Times New Roman"/>
+                  <w:iCs/>
+                </w:rPr>
+              </m:ctrlPr>
+            </m:sSubPr>
+            <m:e>
+              <m:r>
+                <m:rPr>
+                  <m:sty m:val="p"/>
+                </m:rPr>
+                <w:rPr>
+                  <w:rFonts w:ascii="Cambria Math" w:eastAsia="Times New Roman" w:hAnsi="Cambria Math" w:cs="Times New Roman"/>
+                </w:rPr>
+                <m:t>A</m:t>
+              </m:r>
+            </m:e>
+            <m:sub>
+              <m:r>
+                <w:rPr>
+                  <w:rFonts w:ascii="Cambria Math" w:eastAsia="Times New Roman" w:hAnsi="Cambria Math" w:cs="Times New Roman"/>
+                </w:rPr>
+                <m:t>2</m:t>
+              </m:r>
+            </m:sub>
+          </m:sSub>
+          <m:r>
+            <m:rPr>
+              <m:sty m:val="p"/>
+            </m:rPr>
+            <w:rPr>
+              <w:rFonts w:ascii="Cambria Math" w:eastAsia="Times New Roman" w:hAnsi="Cambria Math" w:cs="Times New Roman"/>
+            </w:rPr>
+            <m:t xml:space="preserve">= </m:t>
+          </m:r>
+          <m:sSup>
+            <m:sSupPr>
+              <m:ctrlPr>
+                <w:rPr>
+                  <w:rFonts w:ascii="Cambria Math" w:hAnsi="Cambria Math"/>
+                  <w:iCs/>
+                </w:rPr>
+              </m:ctrlPr>
+            </m:sSupPr>
+            <m:e>
+              <m:r>
+                <m:rPr>
+                  <m:sty m:val="p"/>
+                </m:rPr>
+                <w:rPr>
+                  <w:rFonts w:ascii="Cambria Math" w:hAnsi="Cambria Math"/>
+                </w:rPr>
+                <m:t>2</m:t>
+              </m:r>
+            </m:e>
+            <m:sup>
+              <m:d>
+                <m:dPr>
+                  <m:begChr m:val="⌈"/>
+                  <m:endChr m:val="⌉"/>
+                  <m:ctrlPr>
+                    <w:rPr>
+                      <w:rFonts w:ascii="Cambria Math" w:hAnsi="Cambria Math"/>
+                      <w:iCs/>
+                    </w:rPr>
+                  </m:ctrlPr>
+                </m:dPr>
+                <m:e>
+                  <m:func>
+                    <m:funcPr>
+                      <m:ctrlPr>
+                        <w:rPr>
+                          <w:rFonts w:ascii="Cambria Math" w:hAnsi="Cambria Math"/>
+                          <w:iCs/>
+                        </w:rPr>
+                      </m:ctrlPr>
+                    </m:funcPr>
+                    <m:fName>
+                      <m:sSub>
+                        <m:sSubPr>
+                          <m:ctrlPr>
+                            <w:rPr>
+                              <w:rFonts w:ascii="Cambria Math" w:hAnsi="Cambria Math"/>
+                              <w:iCs/>
+                              <w:lang w:val="en-US"/>
+                            </w:rPr>
+                          </m:ctrlPr>
+                        </m:sSubPr>
+                        <m:e>
+                          <m:r>
+                            <m:rPr>
+                              <m:sty m:val="p"/>
+                            </m:rPr>
+                            <w:rPr>
+                              <w:rFonts w:ascii="Cambria Math" w:hAnsi="Cambria Math"/>
+                              <w:lang w:val="en-US"/>
+                            </w:rPr>
+                            <m:t>log</m:t>
+                          </m:r>
+                        </m:e>
+                        <m:sub>
+                          <m:r>
+                            <w:rPr>
+                              <w:rFonts w:ascii="Cambria Math" w:hAnsi="Cambria Math"/>
+                              <w:lang w:val="en-US"/>
+                            </w:rPr>
+                            <m:t>2</m:t>
+                          </m:r>
+                        </m:sub>
+                      </m:sSub>
+                      <m:ctrlPr>
+                        <w:rPr>
+                          <w:rFonts w:ascii="Cambria Math" w:hAnsi="Cambria Math"/>
+                          <w:i/>
+                          <w:iCs/>
+                          <w:lang w:val="en-US"/>
+                        </w:rPr>
+                      </m:ctrlPr>
+                    </m:fName>
+                    <m:e>
+                      <m:d>
+                        <m:dPr>
+                          <m:ctrlPr>
+                            <w:rPr>
+                              <w:rFonts w:ascii="Cambria Math" w:hAnsi="Cambria Math"/>
+                              <w:iCs/>
+                            </w:rPr>
+                          </m:ctrlPr>
+                        </m:dPr>
+                        <m:e>
+                          <m:r>
+                            <m:rPr>
+                              <m:sty m:val="p"/>
+                            </m:rPr>
+                            <w:rPr>
+                              <w:rFonts w:ascii="Cambria Math" w:eastAsia="Times New Roman" w:hAnsi="Cambria Math" w:cs="Times New Roman"/>
+                            </w:rPr>
+                            <m:t>21</m:t>
+                          </m:r>
+                          <m:r>
+                            <m:rPr>
+                              <m:sty m:val="p"/>
+                            </m:rPr>
+                            <w:rPr>
+                              <w:rFonts w:ascii="Cambria Math" w:hAnsi="Cambria Math"/>
+                            </w:rPr>
+                            <m:t>*2+2</m:t>
+                          </m:r>
+                        </m:e>
+                      </m:d>
+                    </m:e>
+                  </m:func>
+                </m:e>
+              </m:d>
+            </m:sup>
+          </m:sSup>
+          <m:r>
+            <w:rPr>
+              <w:rFonts w:ascii="Cambria Math" w:hAnsi="Cambria Math"/>
+            </w:rPr>
+            <m:t>=</m:t>
+          </m:r>
+          <m:sSup>
+            <m:sSupPr>
+              <m:ctrlPr>
+                <w:rPr>
+                  <w:rFonts w:ascii="Cambria Math" w:hAnsi="Cambria Math"/>
+                  <w:i/>
+                  <w:iCs/>
+                </w:rPr>
+              </m:ctrlPr>
+            </m:sSupPr>
+            <m:e>
+              <m:r>
+                <w:rPr>
+                  <w:rFonts w:ascii="Cambria Math" w:hAnsi="Cambria Math"/>
+                </w:rPr>
+                <m:t>2</m:t>
+              </m:r>
+            </m:e>
+            <m:sup>
+              <m:r>
+                <w:rPr>
+                  <w:rFonts w:ascii="Cambria Math" w:hAnsi="Cambria Math"/>
+                </w:rPr>
+                <m:t>6</m:t>
+              </m:r>
+            </m:sup>
+          </m:sSup>
+          <m:r>
+            <w:rPr>
+              <w:rFonts w:ascii="Cambria Math" w:hAnsi="Cambria Math"/>
+            </w:rPr>
+            <m:t>=64 адреса;</m:t>
+          </m:r>
+        </m:oMath>
+      </m:oMathPara>
+    </w:p>
+    <w:p>
+      <w:pPr>
+        <w:ind w:firstLine="709"/>
+        <w:rPr>
+          <w:rFonts w:eastAsia="Times New Roman" w:cs="Times New Roman"/>
+          <w:iCs/>
+        </w:rPr>
+      </w:pPr>
+      <m:oMathPara>
+        <m:oMath>
+          <m:sSub>
+            <m:sSubPr>
+              <m:ctrlPr>
+                <w:rPr>
+                  <w:rFonts w:ascii="Cambria Math" w:eastAsia="Times New Roman" w:hAnsi="Cambria Math" w:cs="Times New Roman"/>
+                  <w:iCs/>
+                </w:rPr>
+              </m:ctrlPr>
+            </m:sSubPr>
+            <m:e>
+              <m:r>
+                <m:rPr>
+                  <m:sty m:val="p"/>
+                </m:rPr>
+                <w:rPr>
+                  <w:rFonts w:ascii="Cambria Math" w:eastAsia="Times New Roman" w:hAnsi="Cambria Math" w:cs="Times New Roman"/>
+                </w:rPr>
+                <m:t>A</m:t>
+              </m:r>
+            </m:e>
+            <m:sub>
+              <m:r>
+                <w:rPr>
+                  <w:rFonts w:ascii="Cambria Math" w:eastAsia="Times New Roman" w:hAnsi="Cambria Math" w:cs="Times New Roman"/>
+                  <w:lang w:val="en-US"/>
+                </w:rPr>
+                <m:t>3</m:t>
+              </m:r>
+            </m:sub>
+          </m:sSub>
+          <m:r>
+            <m:rPr>
+              <m:sty m:val="p"/>
+            </m:rPr>
+            <w:rPr>
+              <w:rFonts w:ascii="Cambria Math" w:eastAsia="Times New Roman" w:hAnsi="Cambria Math" w:cs="Times New Roman"/>
+            </w:rPr>
+            <m:t xml:space="preserve">= </m:t>
+          </m:r>
+          <m:sSup>
+            <m:sSupPr>
+              <m:ctrlPr>
+                <w:rPr>
+                  <w:rFonts w:ascii="Cambria Math" w:hAnsi="Cambria Math"/>
+                  <w:iCs/>
+                </w:rPr>
+              </m:ctrlPr>
+            </m:sSupPr>
+            <m:e>
+              <m:r>
+                <m:rPr>
+                  <m:sty m:val="p"/>
+                </m:rPr>
+                <w:rPr>
+                  <w:rFonts w:ascii="Cambria Math" w:hAnsi="Cambria Math"/>
+                </w:rPr>
+                <m:t>2</m:t>
+              </m:r>
+            </m:e>
+            <m:sup>
+              <m:d>
+                <m:dPr>
+                  <m:begChr m:val="⌈"/>
+                  <m:endChr m:val="⌉"/>
+                  <m:ctrlPr>
+                    <w:rPr>
+                      <w:rFonts w:ascii="Cambria Math" w:hAnsi="Cambria Math"/>
+                      <w:iCs/>
+                    </w:rPr>
+                  </m:ctrlPr>
+                </m:dPr>
+                <m:e>
+                  <m:func>
+                    <m:funcPr>
+                      <m:ctrlPr>
+                        <w:rPr>
+                          <w:rFonts w:ascii="Cambria Math" w:hAnsi="Cambria Math"/>
+                          <w:iCs/>
+                        </w:rPr>
+                      </m:ctrlPr>
+                    </m:funcPr>
+                    <m:fName>
+                      <m:sSub>
+                        <m:sSubPr>
+                          <m:ctrlPr>
+                            <w:rPr>
+                              <w:rFonts w:ascii="Cambria Math" w:hAnsi="Cambria Math"/>
+                              <w:iCs/>
+                              <w:lang w:val="en-US"/>
+                            </w:rPr>
+                          </m:ctrlPr>
+                        </m:sSubPr>
+                        <m:e>
+                          <m:r>
+                            <m:rPr>
+                              <m:sty m:val="p"/>
+                            </m:rPr>
+                            <w:rPr>
+                              <w:rFonts w:ascii="Cambria Math" w:hAnsi="Cambria Math"/>
+                              <w:lang w:val="en-US"/>
+                            </w:rPr>
+                            <m:t>log</m:t>
+                          </m:r>
+                        </m:e>
+                        <m:sub>
+                          <m:r>
+                            <w:rPr>
+                              <w:rFonts w:ascii="Cambria Math" w:hAnsi="Cambria Math"/>
+                              <w:lang w:val="en-US"/>
+                            </w:rPr>
+                            <m:t>2</m:t>
+                          </m:r>
+                        </m:sub>
+                      </m:sSub>
+                      <m:ctrlPr>
+                        <w:rPr>
+                          <w:rFonts w:ascii="Cambria Math" w:hAnsi="Cambria Math"/>
+                          <w:i/>
+                          <w:iCs/>
+                          <w:lang w:val="en-US"/>
+                        </w:rPr>
+                      </m:ctrlPr>
+                    </m:fName>
+                    <m:e>
+                      <m:d>
+                        <m:dPr>
+                          <m:ctrlPr>
+                            <w:rPr>
+                              <w:rFonts w:ascii="Cambria Math" w:hAnsi="Cambria Math"/>
+                              <w:iCs/>
+                            </w:rPr>
+                          </m:ctrlPr>
+                        </m:dPr>
+                        <m:e>
+                          <m:r>
+                            <m:rPr>
+                              <m:sty m:val="p"/>
+                            </m:rPr>
+                            <w:rPr>
+                              <w:rFonts w:ascii="Cambria Math" w:eastAsia="Times New Roman" w:hAnsi="Cambria Math" w:cs="Times New Roman"/>
+                            </w:rPr>
+                            <m:t>4</m:t>
+                          </m:r>
+                          <m:r>
+                            <m:rPr>
+                              <m:sty m:val="p"/>
+                            </m:rPr>
+                            <w:rPr>
+                              <w:rFonts w:ascii="Cambria Math" w:hAnsi="Cambria Math"/>
+                            </w:rPr>
+                            <m:t>*2+2</m:t>
+                          </m:r>
+                        </m:e>
+                      </m:d>
+                    </m:e>
+                  </m:func>
+                </m:e>
+              </m:d>
+            </m:sup>
+          </m:sSup>
+          <m:r>
+            <w:rPr>
+              <w:rFonts w:ascii="Cambria Math" w:hAnsi="Cambria Math"/>
+            </w:rPr>
+            <m:t>=</m:t>
+          </m:r>
+          <m:sSup>
+            <m:sSupPr>
+              <m:ctrlPr>
+                <w:rPr>
+                  <w:rFonts w:ascii="Cambria Math" w:hAnsi="Cambria Math"/>
+                  <w:i/>
+                  <w:iCs/>
+                </w:rPr>
+              </m:ctrlPr>
+            </m:sSupPr>
+            <m:e>
+              <m:r>
+                <w:rPr>
+                  <w:rFonts w:ascii="Cambria Math" w:hAnsi="Cambria Math"/>
+                </w:rPr>
+                <m:t>2</m:t>
+              </m:r>
+            </m:e>
+            <m:sup>
+              <m:r>
+                <w:rPr>
+                  <w:rFonts w:ascii="Cambria Math" w:hAnsi="Cambria Math"/>
+                </w:rPr>
+                <m:t>4</m:t>
+              </m:r>
+            </m:sup>
+          </m:sSup>
+          <m:r>
+            <w:rPr>
+              <w:rFonts w:ascii="Cambria Math" w:hAnsi="Cambria Math"/>
+            </w:rPr>
+            <m:t>=16 адресов;</m:t>
+          </m:r>
+        </m:oMath>
+      </m:oMathPara>
+    </w:p>
+    <w:p>
+      <w:pPr>
+        <w:ind w:firstLine="709"/>
+        <w:rPr>
+          <w:rFonts w:eastAsia="Times New Roman" w:cs="Times New Roman"/>
+          <w:iCs/>
+        </w:rPr>
+      </w:pPr>
+      <m:oMathPara>
+        <m:oMath>
+          <m:sSub>
+            <m:sSubPr>
+              <m:ctrlPr>
+                <w:rPr>
+                  <w:rFonts w:ascii="Cambria Math" w:eastAsia="Times New Roman" w:hAnsi="Cambria Math" w:cs="Times New Roman"/>
+                  <w:iCs/>
+                </w:rPr>
+              </m:ctrlPr>
+            </m:sSubPr>
+            <m:e>
+              <m:r>
+                <m:rPr>
+                  <m:sty m:val="p"/>
+                </m:rPr>
+                <w:rPr>
+                  <w:rFonts w:ascii="Cambria Math" w:eastAsia="Times New Roman" w:hAnsi="Cambria Math" w:cs="Times New Roman"/>
+                </w:rPr>
+                <m:t>A</m:t>
+              </m:r>
+            </m:e>
+            <m:sub>
+              <m:r>
+                <w:rPr>
+                  <w:rFonts w:ascii="Cambria Math" w:eastAsia="Times New Roman" w:hAnsi="Cambria Math" w:cs="Times New Roman"/>
+                  <w:lang w:val="en-US"/>
+                </w:rPr>
+                <m:t>4</m:t>
+              </m:r>
+            </m:sub>
+          </m:sSub>
+          <m:r>
+            <m:rPr>
+              <m:sty m:val="p"/>
+            </m:rPr>
+            <w:rPr>
+              <w:rFonts w:ascii="Cambria Math" w:eastAsia="Times New Roman" w:hAnsi="Cambria Math" w:cs="Times New Roman"/>
+            </w:rPr>
+            <m:t xml:space="preserve">= </m:t>
+          </m:r>
+          <m:sSup>
+            <m:sSupPr>
+              <m:ctrlPr>
+                <w:rPr>
+                  <w:rFonts w:ascii="Cambria Math" w:hAnsi="Cambria Math"/>
+                  <w:iCs/>
+                </w:rPr>
+              </m:ctrlPr>
+            </m:sSupPr>
+            <m:e>
+              <m:r>
+                <m:rPr>
+                  <m:sty m:val="p"/>
+                </m:rPr>
+                <w:rPr>
+                  <w:rFonts w:ascii="Cambria Math" w:hAnsi="Cambria Math"/>
+                </w:rPr>
+                <m:t>2</m:t>
+              </m:r>
+            </m:e>
+            <m:sup>
+              <m:d>
+                <m:dPr>
+                  <m:begChr m:val="⌈"/>
+                  <m:endChr m:val="⌉"/>
+                  <m:ctrlPr>
+                    <w:rPr>
+                      <w:rFonts w:ascii="Cambria Math" w:hAnsi="Cambria Math"/>
+                      <w:iCs/>
+                    </w:rPr>
+                  </m:ctrlPr>
+                </m:dPr>
+                <m:e>
+                  <m:func>
+                    <m:funcPr>
+                      <m:ctrlPr>
+                        <w:rPr>
+                          <w:rFonts w:ascii="Cambria Math" w:hAnsi="Cambria Math"/>
+                          <w:iCs/>
+                        </w:rPr>
+                      </m:ctrlPr>
+                    </m:funcPr>
+                    <m:fName>
+                      <m:sSub>
+                        <m:sSubPr>
+                          <m:ctrlPr>
+                            <w:rPr>
+                              <w:rFonts w:ascii="Cambria Math" w:hAnsi="Cambria Math"/>
+                              <w:iCs/>
+                              <w:lang w:val="en-US"/>
+                            </w:rPr>
+                          </m:ctrlPr>
+                        </m:sSubPr>
+                        <m:e>
+                          <m:r>
+                            <m:rPr>
+                              <m:sty m:val="p"/>
+                            </m:rPr>
+                            <w:rPr>
+                              <w:rFonts w:ascii="Cambria Math" w:hAnsi="Cambria Math"/>
+                              <w:lang w:val="en-US"/>
+                            </w:rPr>
+                            <m:t>log</m:t>
+                          </m:r>
+                        </m:e>
+                        <m:sub>
+                          <m:r>
+                            <w:rPr>
+                              <w:rFonts w:ascii="Cambria Math" w:hAnsi="Cambria Math"/>
+                              <w:lang w:val="en-US"/>
+                            </w:rPr>
+                            <m:t>2</m:t>
+                          </m:r>
+                        </m:sub>
+                      </m:sSub>
+                      <m:ctrlPr>
+                        <w:rPr>
+                          <w:rFonts w:ascii="Cambria Math" w:hAnsi="Cambria Math"/>
+                          <w:i/>
+                          <w:iCs/>
+                          <w:lang w:val="en-US"/>
+                        </w:rPr>
+                      </m:ctrlPr>
+                    </m:fName>
+                    <m:e>
+                      <m:d>
+                        <m:dPr>
+                          <m:ctrlPr>
+                            <w:rPr>
+                              <w:rFonts w:ascii="Cambria Math" w:hAnsi="Cambria Math"/>
+                              <w:iCs/>
+                            </w:rPr>
+                          </m:ctrlPr>
+                        </m:dPr>
+                        <m:e>
+                          <m:r>
+                            <m:rPr>
+                              <m:sty m:val="p"/>
+                            </m:rPr>
+                            <w:rPr>
+                              <w:rFonts w:ascii="Cambria Math" w:eastAsia="Times New Roman" w:hAnsi="Cambria Math" w:cs="Times New Roman"/>
+                            </w:rPr>
+                            <m:t>1</m:t>
+                          </m:r>
+                          <m:r>
+                            <m:rPr>
+                              <m:sty m:val="p"/>
+                            </m:rPr>
+                            <w:rPr>
+                              <w:rFonts w:ascii="Cambria Math" w:hAnsi="Cambria Math"/>
+                            </w:rPr>
+                            <m:t>*2+2</m:t>
+                          </m:r>
+                        </m:e>
+                      </m:d>
+                    </m:e>
+                  </m:func>
+                </m:e>
+              </m:d>
+            </m:sup>
+          </m:sSup>
+          <m:r>
+            <w:rPr>
+              <w:rFonts w:ascii="Cambria Math" w:hAnsi="Cambria Math"/>
+            </w:rPr>
+            <m:t>=</m:t>
+          </m:r>
+          <m:sSup>
+            <m:sSupPr>
+              <m:ctrlPr>
+                <w:rPr>
+                  <w:rFonts w:ascii="Cambria Math" w:hAnsi="Cambria Math"/>
+                  <w:i/>
+                  <w:iCs/>
+                </w:rPr>
+              </m:ctrlPr>
+            </m:sSupPr>
+            <m:e>
+              <m:r>
+                <w:rPr>
+                  <w:rFonts w:ascii="Cambria Math" w:hAnsi="Cambria Math"/>
+                </w:rPr>
+                <m:t>2</m:t>
+              </m:r>
+            </m:e>
+            <m:sup>
+              <m:r>
+                <w:rPr>
+                  <w:rFonts w:ascii="Cambria Math" w:hAnsi="Cambria Math"/>
+                </w:rPr>
+                <m:t>2</m:t>
+              </m:r>
+            </m:sup>
+          </m:sSup>
+          <m:r>
+            <w:rPr>
+              <w:rFonts w:ascii="Cambria Math" w:hAnsi="Cambria Math"/>
+            </w:rPr>
+            <m:t>=4 адреса;</m:t>
+          </m:r>
+        </m:oMath>
+      </m:oMathPara>
+    </w:p>
+    <w:p>
+      <w:pPr>
+        <w:ind w:firstLine="709"/>
+        <w:rPr>
+          <w:rFonts w:eastAsia="Times New Roman" w:cs="Times New Roman"/>
+          <w:iCs/>
+        </w:rPr>
+      </w:pPr>
+    </w:p>
+    <w:p>
+      <w:pPr>
+        <w:ind w:firstLine="709"/>
+        <w:jc w:val="both"/>
+        <w:rPr>
+          <w:rFonts w:eastAsia="Times New Roman" w:cs="Times New Roman"/>
+          <w:iCs/>
+        </w:rPr>
+      </w:pPr>
+      <w:r>
+        <w:rPr>
+          <w:rFonts w:eastAsia="Times New Roman" w:cs="Times New Roman"/>
+          <w:iCs/>
+        </w:rPr>
+        <w:t xml:space="preserve">Так как размер подсети равняется степени двойки, то итоговый </w:t>
+      </w:r>
+      <w:r>
+        <w:rPr>
+          <w:rFonts w:eastAsia="Times New Roman" w:cs="Times New Roman"/>
+          <w:iCs/>
+        </w:rPr>
+        <w:t>размер</w:t>
+      </w:r>
+      <w:r>
+        <w:rPr>
+          <w:rFonts w:eastAsia="Times New Roman" w:cs="Times New Roman"/>
+          <w:iCs/>
+        </w:rPr>
+        <w:t xml:space="preserve"> подсети, запрашиваемой у провайдера равен общему</w:t>
+      </w:r>
+      <w:r>
+        <w:rPr>
+          <w:rFonts w:eastAsia="Times New Roman" w:cs="Times New Roman"/>
+          <w:iCs/>
+        </w:rPr>
+        <w:t xml:space="preserve"> числу адресов виртуальных подсетей с учётом также адреса шлюза локальной компьютерной сети и собственно адреса и </w:t>
+      </w:r>
+      <w:r>
+        <w:rPr>
+          <w:rFonts w:eastAsia="Times New Roman" w:cs="Times New Roman"/>
+          <w:iCs/>
+          <w:lang w:val="en-US"/>
+        </w:rPr>
+        <w:t>broadcast</w:t>
+      </w:r>
+      <w:r>
+        <w:rPr>
+          <w:rFonts w:eastAsia="Times New Roman" w:cs="Times New Roman"/>
+          <w:iCs/>
+        </w:rPr>
+        <w:t>-</w:t>
+      </w:r>
+      <w:r>
+        <w:rPr>
+          <w:rFonts w:eastAsia="Times New Roman" w:cs="Times New Roman"/>
+          <w:iCs/>
+        </w:rPr>
+        <w:t xml:space="preserve">адреса </w:t>
+      </w:r>
+      <w:r>
+        <w:rPr>
+          <w:rFonts w:eastAsia="Times New Roman" w:cs="Times New Roman"/>
+          <w:iCs/>
+        </w:rPr>
+        <w:t>выделяемой подсети</w:t>
+      </w:r>
+      <w:r>
+        <w:rPr>
+          <w:rFonts w:eastAsia="Times New Roman" w:cs="Times New Roman"/>
+          <w:iCs/>
+        </w:rPr>
+        <w:t xml:space="preserve">. </w:t>
+      </w:r>
+      <w:r>
+        <w:rPr>
+          <w:rFonts w:eastAsia="Times New Roman" w:cs="Times New Roman"/>
+          <w:iCs/>
+        </w:rPr>
+        <w:t xml:space="preserve">Собственно адрес или </w:t>
+      </w:r>
+      <w:r>
+        <w:rPr>
+          <w:rFonts w:eastAsia="Times New Roman" w:cs="Times New Roman"/>
+          <w:iCs/>
+          <w:lang w:val="en-US"/>
+        </w:rPr>
+        <w:t>broadcast</w:t>
+      </w:r>
+      <w:r>
+        <w:rPr>
+          <w:rFonts w:eastAsia="Times New Roman" w:cs="Times New Roman"/>
+          <w:iCs/>
+        </w:rPr>
+        <w:t xml:space="preserve"> </w:t>
+      </w:r>
+      <w:r>
+        <w:rPr>
+          <w:rFonts w:eastAsia="Times New Roman" w:cs="Times New Roman"/>
+          <w:iCs/>
+        </w:rPr>
+        <w:t xml:space="preserve">адрес </w:t>
+      </w:r>
+      <w:r>
+        <w:rPr>
+          <w:rFonts w:eastAsia="Times New Roman" w:cs="Times New Roman"/>
+          <w:iCs/>
+        </w:rPr>
+        <w:t xml:space="preserve">выделяемой подсети </w:t>
+      </w:r>
+      <w:r>
+        <w:rPr>
+          <w:rFonts w:eastAsia="Times New Roman" w:cs="Times New Roman"/>
+          <w:iCs/>
+        </w:rPr>
+        <w:t xml:space="preserve">будет совпадать с одним из соответствующих адресов из диапазона одной из виртуальных сетей. </w:t>
+      </w:r>
+      <w:r>
+        <w:rPr>
+          <w:rFonts w:eastAsia="Times New Roman" w:cs="Times New Roman"/>
+          <w:iCs/>
+        </w:rPr>
+        <w:t>Тогда размер запрашиваемого диапазона адресов провайдера равен:</w:t>
+      </w:r>
+    </w:p>
+    <w:p>
+      <w:pPr>
+        <w:ind w:firstLine="709"/>
+        <w:rPr>
+          <w:rFonts w:eastAsia="Times New Roman" w:cs="Times New Roman"/>
+          <w:iCs/>
+        </w:rPr>
+      </w:pPr>
+      <m:oMathPara>
+        <m:oMath>
+          <m:r>
+            <m:rPr>
+              <m:sty m:val="p"/>
+            </m:rPr>
+            <w:rPr>
+              <w:rFonts w:ascii="Cambria Math" w:eastAsia="Times New Roman" w:hAnsi="Cambria Math" w:cs="Times New Roman"/>
+              <w:lang w:val="en-US"/>
+            </w:rPr>
+            <m:t>A</m:t>
+          </m:r>
+          <m:r>
+            <m:rPr>
+              <m:sty m:val="p"/>
+            </m:rPr>
+            <w:rPr>
+              <w:rFonts w:ascii="Cambria Math" w:eastAsia="Times New Roman" w:hAnsi="Cambria Math" w:cs="Times New Roman"/>
+            </w:rPr>
+            <m:t xml:space="preserve">= </m:t>
+          </m:r>
+          <m:sSup>
+            <m:sSupPr>
+              <m:ctrlPr>
+                <w:rPr>
+                  <w:rFonts w:ascii="Cambria Math" w:hAnsi="Cambria Math"/>
+                  <w:iCs/>
+                </w:rPr>
+              </m:ctrlPr>
+            </m:sSupPr>
+            <m:e>
+              <m:r>
+                <m:rPr>
+                  <m:sty m:val="p"/>
+                </m:rPr>
+                <w:rPr>
+                  <w:rFonts w:ascii="Cambria Math" w:hAnsi="Cambria Math"/>
+                </w:rPr>
+                <m:t>2</m:t>
+              </m:r>
+            </m:e>
+            <m:sup>
+              <m:d>
+                <m:dPr>
+                  <m:begChr m:val="⌈"/>
+                  <m:endChr m:val="⌉"/>
+                  <m:ctrlPr>
+                    <w:rPr>
+                      <w:rFonts w:ascii="Cambria Math" w:hAnsi="Cambria Math"/>
+                      <w:iCs/>
+                    </w:rPr>
+                  </m:ctrlPr>
+                </m:dPr>
+                <m:e>
+                  <m:func>
+                    <m:funcPr>
+                      <m:ctrlPr>
+                        <w:rPr>
+                          <w:rFonts w:ascii="Cambria Math" w:hAnsi="Cambria Math"/>
+                          <w:iCs/>
+                        </w:rPr>
+                      </m:ctrlPr>
+                    </m:funcPr>
+                    <m:fName>
+                      <m:sSub>
+                        <m:sSubPr>
+                          <m:ctrlPr>
+                            <w:rPr>
+                              <w:rFonts w:ascii="Cambria Math" w:hAnsi="Cambria Math"/>
+                              <w:iCs/>
+                              <w:lang w:val="en-US"/>
+                            </w:rPr>
+                          </m:ctrlPr>
+                        </m:sSubPr>
+                        <m:e>
+                          <m:r>
+                            <m:rPr>
+                              <m:sty m:val="p"/>
+                            </m:rPr>
+                            <w:rPr>
+                              <w:rFonts w:ascii="Cambria Math" w:hAnsi="Cambria Math"/>
+                              <w:lang w:val="en-US"/>
+                            </w:rPr>
+                            <m:t>log</m:t>
+                          </m:r>
+                        </m:e>
+                        <m:sub>
+                          <m:r>
+                            <w:rPr>
+                              <w:rFonts w:ascii="Cambria Math" w:hAnsi="Cambria Math"/>
+                              <w:lang w:val="en-US"/>
+                            </w:rPr>
+                            <m:t>2</m:t>
+                          </m:r>
+                        </m:sub>
+                      </m:sSub>
+                      <m:ctrlPr>
+                        <w:rPr>
+                          <w:rFonts w:ascii="Cambria Math" w:hAnsi="Cambria Math"/>
+                          <w:i/>
+                          <w:iCs/>
+                          <w:lang w:val="en-US"/>
+                        </w:rPr>
+                      </m:ctrlPr>
+                    </m:fName>
+                    <m:e>
+                      <m:d>
+                        <m:dPr>
+                          <m:ctrlPr>
+                            <w:rPr>
+                              <w:rFonts w:ascii="Cambria Math" w:hAnsi="Cambria Math"/>
+                              <w:iCs/>
+                            </w:rPr>
+                          </m:ctrlPr>
+                        </m:dPr>
+                        <m:e>
+                          <m:r>
+                            <m:rPr>
+                              <m:sty m:val="p"/>
+                            </m:rPr>
+                            <w:rPr>
+                              <w:rFonts w:ascii="Cambria Math" w:hAnsi="Cambria Math"/>
+                            </w:rPr>
+                            <m:t>*2+2</m:t>
+                          </m:r>
+                        </m:e>
+                      </m:d>
+                    </m:e>
+                  </m:func>
+                </m:e>
+              </m:d>
+            </m:sup>
+          </m:sSup>
+          <m:r>
+            <w:rPr>
+              <w:rFonts w:ascii="Cambria Math" w:hAnsi="Cambria Math"/>
+            </w:rPr>
+            <m:t>=</m:t>
+          </m:r>
+          <m:sSup>
+            <m:sSupPr>
+              <m:ctrlPr>
+                <w:rPr>
+                  <w:rFonts w:ascii="Cambria Math" w:hAnsi="Cambria Math"/>
+                  <w:i/>
+                  <w:iCs/>
+                </w:rPr>
+              </m:ctrlPr>
+            </m:sSupPr>
+            <m:e>
+              <m:r>
+                <w:rPr>
+                  <w:rFonts w:ascii="Cambria Math" w:hAnsi="Cambria Math"/>
+                </w:rPr>
+                <m:t>2</m:t>
+              </m:r>
+            </m:e>
+            <m:sup>
+              <m:r>
+                <w:rPr>
+                  <w:rFonts w:ascii="Cambria Math" w:hAnsi="Cambria Math"/>
+                </w:rPr>
+                <m:t>2</m:t>
+              </m:r>
+            </m:sup>
+          </m:sSup>
+          <m:r>
+            <w:rPr>
+              <w:rFonts w:ascii="Cambria Math" w:hAnsi="Cambria Math"/>
+            </w:rPr>
+            <m:t>=4 адреса;</m:t>
+          </m:r>
+        </m:oMath>
+      </m:oMathPara>
+    </w:p>
+    <w:p>
+      <w:pPr>
+        <w:ind w:firstLine="709"/>
+        <w:jc w:val="both"/>
+        <w:rPr>
+          <w:rFonts w:eastAsia="Times New Roman" w:cs="Times New Roman"/>
+          <w:iCs/>
+        </w:rPr>
+      </w:pPr>
+    </w:p>
+    <w:p>
+      <w:pPr>
+        <w:ind w:firstLine="709"/>
+        <w:jc w:val="both"/>
+        <w:rPr>
+          <w:rFonts w:eastAsia="Times New Roman" w:cs="Times New Roman"/>
+        </w:rPr>
+      </w:pPr>
+      <w:r>
+        <w:rPr>
+          <w:rFonts w:eastAsia="Times New Roman" w:cs="Times New Roman"/>
+        </w:rPr>
+        <w:t>Итого количество используемых адресов</w:t>
+      </w:r>
+      <w:r>
+        <w:rPr>
+          <w:rFonts w:eastAsia="Times New Roman" w:cs="Times New Roman"/>
+        </w:rPr>
+        <w:t xml:space="preserve"> </w:t>
+      </w:r>
+      <m:oMath>
+        <m:sSub>
+          <m:sSubPr>
+            <m:ctrlPr>
+              <w:rPr>
+                <w:rFonts w:ascii="Cambria Math" w:eastAsia="Times New Roman" w:hAnsi="Cambria Math" w:cs="Times New Roman"/>
+                <w:i/>
+              </w:rPr>
+            </m:ctrlPr>
+          </m:sSubPr>
+          <m:e>
+            <m:r>
+              <w:rPr>
+                <w:rFonts w:ascii="Cambria Math" w:eastAsia="Times New Roman" w:hAnsi="Cambria Math" w:cs="Times New Roman"/>
+              </w:rPr>
+              <m:t>A</m:t>
+            </m:r>
+          </m:e>
+          <m:sub>
+            <m:r>
+              <w:rPr>
+                <w:rFonts w:ascii="Cambria Math" w:eastAsia="Times New Roman" w:hAnsi="Cambria Math" w:cs="Times New Roman"/>
+              </w:rPr>
+              <m:t>исп</m:t>
+            </m:r>
+          </m:sub>
+        </m:sSub>
+      </m:oMath>
+      <w:r>
+        <w:rPr>
+          <w:rFonts w:eastAsia="Times New Roman" w:cs="Times New Roman"/>
+        </w:rPr>
+        <w:t xml:space="preserve"> составляет:</w:t>
+      </w:r>
+    </w:p>
+    <w:p>
+      <w:pPr>
+        <w:ind w:firstLine="709"/>
+        <w:jc w:val="both"/>
+      </w:pPr>
+      <w:r>
+        <w:t xml:space="preserve">С учётом дальнейшего масштабирования сети предприятия количество требуемых адресов вдвое превышает </w:t>
+      </w:r>
+      <w:r>
+        <w:t xml:space="preserve">количество используемых, а размер запрашиваемой у провайдера публичной подсети определяется округлением полученного значения до степени двойки в большую сторону. Тогда размер запрашиваемой подсети </w:t>
+      </w:r>
+      <m:oMath>
+        <m:sSub>
+          <m:sSubPr>
+            <m:ctrlPr>
+              <w:rPr>
+                <w:rFonts w:ascii="Cambria Math" w:eastAsia="Times New Roman" w:hAnsi="Cambria Math" w:cs="Times New Roman"/>
+                <w:i/>
+              </w:rPr>
+            </m:ctrlPr>
+          </m:sSubPr>
+          <m:e>
+            <m:r>
+              <w:rPr>
+                <w:rFonts w:ascii="Cambria Math" w:eastAsia="Times New Roman" w:hAnsi="Cambria Math" w:cs="Times New Roman"/>
+              </w:rPr>
+              <m:t>A</m:t>
+            </m:r>
+          </m:e>
+          <m:sub>
+            <m:r>
+              <w:rPr>
+                <w:rFonts w:ascii="Cambria Math" w:eastAsia="Times New Roman" w:hAnsi="Cambria Math" w:cs="Times New Roman"/>
+              </w:rPr>
+              <m:t>подсети</m:t>
+            </m:r>
+          </m:sub>
+        </m:sSub>
+      </m:oMath>
+      <w:r>
+        <w:rPr>
+          <w:rFonts w:eastAsiaTheme="minorEastAsia"/>
+        </w:rPr>
+        <w:t xml:space="preserve"> </w:t>
+      </w:r>
+      <w:r>
+        <w:t>составляет:</w:t>
+      </w:r>
+    </w:p>
+    <w:p>
+      <w:pPr>
+        <w:ind w:firstLine="709"/>
+        <w:jc w:val="center"/>
+      </w:pPr>
+      <m:oMathPara>
+        <m:oMath>
+          <m:sSub>
+            <m:sSubPr>
+              <m:ctrlPr>
+                <w:rPr>
+                  <w:rFonts w:ascii="Cambria Math" w:eastAsia="Times New Roman" w:hAnsi="Cambria Math" w:cs="Times New Roman"/>
+                  <w:i/>
+                </w:rPr>
+              </m:ctrlPr>
+            </m:sSubPr>
+            <m:e>
+              <m:r>
+                <w:rPr>
+                  <w:rFonts w:ascii="Cambria Math" w:eastAsia="Times New Roman" w:hAnsi="Cambria Math" w:cs="Times New Roman"/>
+                </w:rPr>
+                <m:t>A</m:t>
+              </m:r>
+            </m:e>
+            <m:sub>
+              <m:r>
+                <w:rPr>
+                  <w:rFonts w:ascii="Cambria Math" w:eastAsia="Times New Roman" w:hAnsi="Cambria Math" w:cs="Times New Roman"/>
+                </w:rPr>
+                <m:t>подсети</m:t>
+              </m:r>
+            </m:sub>
+          </m:sSub>
+          <m:r>
+            <w:rPr>
+              <w:rFonts w:ascii="Cambria Math" w:hAnsi="Cambria Math"/>
+            </w:rPr>
+            <m:t>=</m:t>
+          </m:r>
+          <m:sSup>
+            <m:sSupPr>
+              <m:ctrlPr>
+                <w:rPr>
+                  <w:rFonts w:ascii="Cambria Math" w:hAnsi="Cambria Math"/>
+                  <w:i/>
+                </w:rPr>
+              </m:ctrlPr>
+            </m:sSupPr>
+            <m:e>
+              <m:r>
+                <w:rPr>
+                  <w:rFonts w:ascii="Cambria Math" w:hAnsi="Cambria Math"/>
+                </w:rPr>
+                <m:t>2</m:t>
+              </m:r>
+            </m:e>
+            <m:sup>
+              <m:d>
+                <m:dPr>
+                  <m:begChr m:val="⌈"/>
+                  <m:endChr m:val="⌉"/>
+                  <m:ctrlPr>
+                    <w:rPr>
+                      <w:rFonts w:ascii="Cambria Math" w:hAnsi="Cambria Math"/>
+                      <w:i/>
+                    </w:rPr>
+                  </m:ctrlPr>
+                </m:dPr>
+                <m:e>
+                  <m:r>
+                    <m:rPr>
+                      <m:sty m:val="p"/>
+                    </m:rPr>
+                    <w:rPr>
+                      <w:rFonts w:ascii="Cambria Math" w:hAnsi="Cambria Math"/>
+                      <w:lang w:val="en-US"/>
+                    </w:rPr>
+                    <m:t>log⁡</m:t>
+                  </m:r>
+                  <m:r>
+                    <w:rPr>
+                      <w:rFonts w:ascii="Cambria Math" w:hAnsi="Cambria Math"/>
+                      <w:lang w:val="en-US"/>
+                    </w:rPr>
+                    <m:t>(</m:t>
+                  </m:r>
+                  <m:sSub>
+                    <m:sSubPr>
+                      <m:ctrlPr>
+                        <w:rPr>
+                          <w:rFonts w:ascii="Cambria Math" w:eastAsia="Times New Roman" w:hAnsi="Cambria Math" w:cs="Times New Roman"/>
+                          <w:i/>
+                        </w:rPr>
+                      </m:ctrlPr>
+                    </m:sSubPr>
+                    <m:e>
+                      <m:r>
+                        <w:rPr>
+                          <w:rFonts w:ascii="Cambria Math" w:eastAsia="Times New Roman" w:hAnsi="Cambria Math" w:cs="Times New Roman"/>
+                        </w:rPr>
+                        <m:t>A</m:t>
+                      </m:r>
+                    </m:e>
+                    <m:sub>
+                      <m:r>
+                        <w:rPr>
+                          <w:rFonts w:ascii="Cambria Math" w:eastAsia="Times New Roman" w:hAnsi="Cambria Math" w:cs="Times New Roman"/>
+                        </w:rPr>
+                        <m:t>исп</m:t>
+                      </m:r>
+                    </m:sub>
+                  </m:sSub>
+                  <m:r>
+                    <w:rPr>
+                      <w:rFonts w:ascii="Cambria Math" w:hAnsi="Cambria Math"/>
+                      <w:lang w:val="en-US"/>
+                    </w:rPr>
+                    <m:t>*2)</m:t>
+                  </m:r>
+                </m:e>
+              </m:d>
+            </m:sup>
+          </m:sSup>
+          <m:r>
+            <w:rPr>
+              <w:rFonts w:ascii="Cambria Math" w:hAnsi="Cambria Math"/>
+            </w:rPr>
+            <m:t>=256 адресов</m:t>
+          </m:r>
+        </m:oMath>
+      </m:oMathPara>
+    </w:p>
+    <w:p>
+      <w:pPr>
+        <w:ind w:firstLine="709"/>
+        <w:jc w:val="both"/>
+      </w:pPr>
+      <w:r>
+        <w:t>Провайдером был</w:t>
+      </w:r>
+      <w:r>
+        <w:t>а</w:t>
+      </w:r>
+      <w:r>
+        <w:t xml:space="preserve"> выдан</w:t>
+      </w:r>
+      <w:r>
+        <w:t xml:space="preserve">а подсеть публичных </w:t>
+      </w:r>
+      <w:proofErr w:type="spellStart"/>
+      <w:r>
+        <w:rPr>
+          <w:lang w:val="en-US"/>
+        </w:rPr>
+        <w:t>IPv</w:t>
+      </w:r>
+      <w:proofErr w:type="spellEnd"/>
+      <w:r>
+        <w:t>4-адрес</w:t>
+      </w:r>
+      <w:r>
+        <w:t>ов</w:t>
+      </w:r>
+      <w:r>
+        <w:t xml:space="preserve"> </w:t>
+      </w:r>
+      <w:r>
+        <w:t>154.234.0.0/</w:t>
+      </w:r>
+      <w:r>
+        <w:t>24</w:t>
+      </w:r>
     </w:p>
     <w:p>
       <w:pPr>
@@ -12879,6 +15036,7 @@
               <w:jc w:val="both"/>
             </w:pPr>
             <w:r>
+              <w:lastRenderedPageBreak/>
               <w:t>20</w:t>
             </w:r>
           </w:p>
@@ -13102,7 +15260,6 @@
       </w:pPr>
       <w:bookmarkStart w:id="20" w:name="_Toc121246815"/>
       <w:r>
-        <w:lastRenderedPageBreak/>
         <w:t>Настройка виртуальных сетей</w:t>
       </w:r>
       <w:bookmarkEnd w:id="20"/>
@@ -13758,25 +15915,7 @@
           <w:color w:val="000000" w:themeColor="text1"/>
           <w:szCs w:val="28"/>
         </w:rPr>
-        <w:t>. – 5-е издание – Санкт-Петербург [и другие</w:t>
-      </w:r>
-      <w:proofErr w:type="gramStart"/>
-      <w:r>
-        <w:rPr>
-          <w:rFonts w:eastAsia="Times New Roman" w:cs="Times New Roman"/>
-          <w:color w:val="000000" w:themeColor="text1"/>
-          <w:szCs w:val="28"/>
-        </w:rPr>
-        <w:t>] :</w:t>
-      </w:r>
-      <w:proofErr w:type="gramEnd"/>
-      <w:r>
-        <w:rPr>
-          <w:rFonts w:eastAsia="Times New Roman" w:cs="Times New Roman"/>
-          <w:color w:val="000000" w:themeColor="text1"/>
-          <w:szCs w:val="28"/>
-        </w:rPr>
-        <w:t xml:space="preserve"> Питер, Питер Пресс, 2017. – 955 с. </w:t>
+        <w:t xml:space="preserve">. – 5-е издание – Санкт-Петербург [и другие] : Питер, Питер Пресс, 2017. – 955 с. </w:t>
       </w:r>
     </w:p>
     <w:p>
@@ -13824,7 +15963,6 @@
         </w:rPr>
         <w:t xml:space="preserve">. Б. Волоконная оптика в локальных и корпоративных сетях. </w:t>
       </w:r>
-      <w:proofErr w:type="gramStart"/>
       <w:r>
         <w:rPr>
           <w:rFonts w:eastAsia="Arial Unicode MS"/>
@@ -13844,38 +15982,21 @@
           <w:rFonts w:eastAsia="Arial Unicode MS"/>
           <w:szCs w:val="28"/>
         </w:rPr>
-        <w:t>А.</w:t>
-      </w:r>
-      <w:proofErr w:type="gramEnd"/>
+        <w:t xml:space="preserve">А. Б. Семенов. – </w:t>
+      </w:r>
       <w:r>
         <w:rPr>
           <w:rFonts w:eastAsia="Arial Unicode MS"/>
           <w:szCs w:val="28"/>
         </w:rPr>
-        <w:t xml:space="preserve"> Б. Семенов. – </w:t>
-      </w:r>
-      <w:proofErr w:type="gramStart"/>
+        <w:t>М</w:t>
+      </w:r>
       <w:r>
         <w:rPr>
           <w:rFonts w:eastAsia="Arial Unicode MS"/>
           <w:szCs w:val="28"/>
         </w:rPr>
-        <w:t>М</w:t>
-      </w:r>
-      <w:r>
-        <w:rPr>
-          <w:rFonts w:eastAsia="Arial Unicode MS"/>
-          <w:szCs w:val="28"/>
-        </w:rPr>
-        <w:t>осква :</w:t>
-      </w:r>
-      <w:proofErr w:type="gramEnd"/>
-      <w:r>
-        <w:rPr>
-          <w:rFonts w:eastAsia="Arial Unicode MS"/>
-          <w:szCs w:val="28"/>
-        </w:rPr>
-        <w:t xml:space="preserve"> </w:t>
+        <w:t xml:space="preserve">осква : </w:t>
       </w:r>
       <w:proofErr w:type="spellStart"/>
       <w:r>
@@ -17803,6 +19924,119 @@
     </w:lvl>
   </w:abstractNum>
   <w:abstractNum w:abstractNumId="12" w15:restartNumberingAfterBreak="0">
+    <w:nsid w:val="73556647"/>
+    <w:multiLevelType w:val="hybridMultilevel"/>
+    <w:tmpl w:val="F21267E8"/>
+    <w:lvl w:ilvl="0" w:tplc="D264E060">
+      <w:start w:val="1"/>
+      <w:numFmt w:val="bullet"/>
+      <w:lvlText w:val=""/>
+      <w:lvlJc w:val="left"/>
+      <w:pPr>
+        <w:ind w:left="1429" w:hanging="360"/>
+      </w:pPr>
+      <w:rPr>
+        <w:rFonts w:ascii="Symbol" w:hAnsi="Symbol" w:hint="default"/>
+      </w:rPr>
+    </w:lvl>
+    <w:lvl w:ilvl="1" w:tplc="04090003" w:tentative="1">
+      <w:start w:val="1"/>
+      <w:numFmt w:val="bullet"/>
+      <w:lvlText w:val="o"/>
+      <w:lvlJc w:val="left"/>
+      <w:pPr>
+        <w:ind w:left="2149" w:hanging="360"/>
+      </w:pPr>
+      <w:rPr>
+        <w:rFonts w:ascii="Courier New" w:hAnsi="Courier New" w:cs="Courier New" w:hint="default"/>
+      </w:rPr>
+    </w:lvl>
+    <w:lvl w:ilvl="2" w:tplc="04090005" w:tentative="1">
+      <w:start w:val="1"/>
+      <w:numFmt w:val="bullet"/>
+      <w:lvlText w:val=""/>
+      <w:lvlJc w:val="left"/>
+      <w:pPr>
+        <w:ind w:left="2869" w:hanging="360"/>
+      </w:pPr>
+      <w:rPr>
+        <w:rFonts w:ascii="Wingdings" w:hAnsi="Wingdings" w:hint="default"/>
+      </w:rPr>
+    </w:lvl>
+    <w:lvl w:ilvl="3" w:tplc="04090001" w:tentative="1">
+      <w:start w:val="1"/>
+      <w:numFmt w:val="bullet"/>
+      <w:lvlText w:val=""/>
+      <w:lvlJc w:val="left"/>
+      <w:pPr>
+        <w:ind w:left="3589" w:hanging="360"/>
+      </w:pPr>
+      <w:rPr>
+        <w:rFonts w:ascii="Symbol" w:hAnsi="Symbol" w:hint="default"/>
+      </w:rPr>
+    </w:lvl>
+    <w:lvl w:ilvl="4" w:tplc="04090003" w:tentative="1">
+      <w:start w:val="1"/>
+      <w:numFmt w:val="bullet"/>
+      <w:lvlText w:val="o"/>
+      <w:lvlJc w:val="left"/>
+      <w:pPr>
+        <w:ind w:left="4309" w:hanging="360"/>
+      </w:pPr>
+      <w:rPr>
+        <w:rFonts w:ascii="Courier New" w:hAnsi="Courier New" w:cs="Courier New" w:hint="default"/>
+      </w:rPr>
+    </w:lvl>
+    <w:lvl w:ilvl="5" w:tplc="04090005" w:tentative="1">
+      <w:start w:val="1"/>
+      <w:numFmt w:val="bullet"/>
+      <w:lvlText w:val=""/>
+      <w:lvlJc w:val="left"/>
+      <w:pPr>
+        <w:ind w:left="5029" w:hanging="360"/>
+      </w:pPr>
+      <w:rPr>
+        <w:rFonts w:ascii="Wingdings" w:hAnsi="Wingdings" w:hint="default"/>
+      </w:rPr>
+    </w:lvl>
+    <w:lvl w:ilvl="6" w:tplc="04090001" w:tentative="1">
+      <w:start w:val="1"/>
+      <w:numFmt w:val="bullet"/>
+      <w:lvlText w:val=""/>
+      <w:lvlJc w:val="left"/>
+      <w:pPr>
+        <w:ind w:left="5749" w:hanging="360"/>
+      </w:pPr>
+      <w:rPr>
+        <w:rFonts w:ascii="Symbol" w:hAnsi="Symbol" w:hint="default"/>
+      </w:rPr>
+    </w:lvl>
+    <w:lvl w:ilvl="7" w:tplc="04090003" w:tentative="1">
+      <w:start w:val="1"/>
+      <w:numFmt w:val="bullet"/>
+      <w:lvlText w:val="o"/>
+      <w:lvlJc w:val="left"/>
+      <w:pPr>
+        <w:ind w:left="6469" w:hanging="360"/>
+      </w:pPr>
+      <w:rPr>
+        <w:rFonts w:ascii="Courier New" w:hAnsi="Courier New" w:cs="Courier New" w:hint="default"/>
+      </w:rPr>
+    </w:lvl>
+    <w:lvl w:ilvl="8" w:tplc="04090005" w:tentative="1">
+      <w:start w:val="1"/>
+      <w:numFmt w:val="bullet"/>
+      <w:lvlText w:val=""/>
+      <w:lvlJc w:val="left"/>
+      <w:pPr>
+        <w:ind w:left="7189" w:hanging="360"/>
+      </w:pPr>
+      <w:rPr>
+        <w:rFonts w:ascii="Wingdings" w:hAnsi="Wingdings" w:hint="default"/>
+      </w:rPr>
+    </w:lvl>
+  </w:abstractNum>
+  <w:abstractNum w:abstractNumId="13" w15:restartNumberingAfterBreak="0">
     <w:nsid w:val="76671967"/>
     <w:multiLevelType w:val="hybridMultilevel"/>
     <w:tmpl w:val="77A0CFC2"/>
@@ -17915,7 +20149,7 @@
       </w:rPr>
     </w:lvl>
   </w:abstractNum>
-  <w:abstractNum w:abstractNumId="13" w15:restartNumberingAfterBreak="0">
+  <w:abstractNum w:abstractNumId="14" w15:restartNumberingAfterBreak="0">
     <w:nsid w:val="77D44B45"/>
     <w:multiLevelType w:val="multilevel"/>
     <w:tmpl w:val="0419001F"/>
@@ -18028,7 +20262,7 @@
       </w:rPr>
     </w:lvl>
   </w:abstractNum>
-  <w:abstractNum w:abstractNumId="14" w15:restartNumberingAfterBreak="0">
+  <w:abstractNum w:abstractNumId="15" w15:restartNumberingAfterBreak="0">
     <w:nsid w:val="7F59459D"/>
     <w:multiLevelType w:val="hybridMultilevel"/>
     <w:tmpl w:val="B1BE3A7C"/>
@@ -18148,7 +20382,7 @@
     <w:abstractNumId w:val="7"/>
   </w:num>
   <w:num w:numId="3">
-    <w:abstractNumId w:val="13"/>
+    <w:abstractNumId w:val="14"/>
   </w:num>
   <w:num w:numId="4">
     <w:abstractNumId w:val="0"/>
@@ -18181,10 +20415,10 @@
     <w:abstractNumId w:val="0"/>
   </w:num>
   <w:num w:numId="13">
-    <w:abstractNumId w:val="14"/>
+    <w:abstractNumId w:val="15"/>
   </w:num>
   <w:num w:numId="14">
-    <w:abstractNumId w:val="12"/>
+    <w:abstractNumId w:val="13"/>
   </w:num>
   <w:num w:numId="15">
     <w:abstractNumId w:val="0"/>
@@ -18281,6 +20515,9 @@
   </w:num>
   <w:num w:numId="28">
     <w:abstractNumId w:val="5"/>
+  </w:num>
+  <w:num w:numId="29">
+    <w:abstractNumId w:val="12"/>
   </w:num>
 </w:numbering>
 </file>
@@ -18679,7 +20916,7 @@
   <w:style w:type="paragraph" w:default="1" w:styleId="a">
     <w:name w:val="Normal"/>
     <w:qFormat/>
-    <w:rsid w:val="00362E89"/>
+    <w:rsid w:val="009070BD"/>
     <w:pPr>
       <w:spacing w:after="0" w:line="240" w:lineRule="auto"/>
     </w:pPr>
@@ -19110,6 +21347,16 @@
       <w:ind w:left="278"/>
     </w:pPr>
   </w:style>
+  <w:style w:type="character" w:styleId="ae">
+    <w:name w:val="Placeholder Text"/>
+    <w:basedOn w:val="a0"/>
+    <w:uiPriority w:val="99"/>
+    <w:semiHidden/>
+    <w:rsid w:val="004839E4"/>
+    <w:rPr>
+      <w:color w:val="808080"/>
+    </w:rPr>
+  </w:style>
 </w:styles>
 </file>
 
@@ -19379,7 +21626,7 @@
 </file>
 
 <file path=customXml/itemProps1.xml><?xml version="1.0" encoding="utf-8"?>
-<ds:datastoreItem xmlns:ds="http://schemas.openxmlformats.org/officeDocument/2006/customXml" ds:itemID="{755EC019-4FD0-4F35-8F17-B39152DB33C7}">
+<ds:datastoreItem xmlns:ds="http://schemas.openxmlformats.org/officeDocument/2006/customXml" ds:itemID="{EEEC3E29-4EFF-4AFA-A5B2-45BBE823BA15}">
   <ds:schemaRefs>
     <ds:schemaRef ds:uri="http://schemas.openxmlformats.org/officeDocument/2006/bibliography"/>
   </ds:schemaRefs>

</xml_diff>

<commit_message>
ipv4 address ranges defined
</commit_message>
<xml_diff>
--- a/Пояснительная записка.docx
+++ b/Пояснительная записка.docx
@@ -12547,6 +12547,15 @@
         <w:jc w:val="both"/>
       </w:pPr>
       <w:r>
+        <w:t>В проектируемой сети подразумевается использования виртуальных сетей для создания виртуальных доменов для стационарных пользователей, беспроводных устройств, сервера и сетевого администрирования.</w:t>
+      </w:r>
+    </w:p>
+    <w:p>
+      <w:pPr>
+        <w:ind w:firstLine="709"/>
+        <w:jc w:val="both"/>
+      </w:pPr>
+      <w:r>
         <w:t xml:space="preserve">Так как внутренняя </w:t>
       </w:r>
       <w:proofErr w:type="spellStart"/>
@@ -12566,6 +12575,12 @@
       <w:r>
         <w:t>провайдера. Диапазоны адресов виртуальных подсетей получаются делением предоставляемой провайдером подсети на участки, кратные степени двойки.</w:t>
       </w:r>
+    </w:p>
+    <w:p>
+      <w:pPr>
+        <w:ind w:firstLine="709"/>
+        <w:jc w:val="both"/>
+      </w:pPr>
     </w:p>
     <w:p>
       <w:pPr>
@@ -12806,7 +12821,14 @@
         <w:rPr>
           <w:rFonts w:eastAsia="Times New Roman" w:cs="Times New Roman"/>
         </w:rPr>
-        <w:t xml:space="preserve">маршрутизации, адрес для административного </w:t>
+        <w:t xml:space="preserve">маршрутизации, адрес для </w:t>
+      </w:r>
+      <w:r>
+        <w:rPr>
+          <w:rFonts w:eastAsia="Times New Roman" w:cs="Times New Roman"/>
+        </w:rPr>
+        <w:lastRenderedPageBreak/>
+        <w:t xml:space="preserve">административного </w:t>
       </w:r>
       <w:r>
         <w:rPr>
@@ -12844,15 +12866,7 @@
         <w:rPr>
           <w:rFonts w:eastAsia="Times New Roman" w:cs="Times New Roman"/>
         </w:rPr>
-        <w:t xml:space="preserve">25 </w:t>
-      </w:r>
-      <w:bookmarkStart w:id="19" w:name="_GoBack"/>
-      <w:bookmarkEnd w:id="19"/>
-      <w:r>
-        <w:rPr>
-          <w:rFonts w:eastAsia="Times New Roman" w:cs="Times New Roman"/>
-        </w:rPr>
-        <w:t>удалённых пользователей.</w:t>
+        <w:t>25 удалённых пользователей.</w:t>
       </w:r>
     </w:p>
     <w:p>
@@ -12876,7 +12890,6 @@
         <w:rPr>
           <w:rFonts w:eastAsia="Times New Roman" w:cs="Times New Roman"/>
         </w:rPr>
-        <w:lastRenderedPageBreak/>
         <w:t>Удалённые пользователи</w:t>
       </w:r>
       <w:r>
@@ -13347,7 +13360,7 @@
                   <w:rFonts w:ascii="Cambria Math" w:eastAsia="Times New Roman" w:hAnsi="Cambria Math" w:cs="Times New Roman"/>
                   <w:lang w:val="en-US"/>
                 </w:rPr>
-                <m:t>1</m:t>
+                <m:t>10</m:t>
               </m:r>
             </m:sub>
           </m:sSub>
@@ -13564,7 +13577,7 @@
                 <w:rPr>
                   <w:rFonts w:ascii="Cambria Math" w:eastAsia="Times New Roman" w:hAnsi="Cambria Math" w:cs="Times New Roman"/>
                 </w:rPr>
-                <m:t>2</m:t>
+                <m:t>20</m:t>
               </m:r>
             </m:sub>
           </m:sSub>
@@ -13776,7 +13789,7 @@
                   <w:rFonts w:ascii="Cambria Math" w:eastAsia="Times New Roman" w:hAnsi="Cambria Math" w:cs="Times New Roman"/>
                   <w:lang w:val="en-US"/>
                 </w:rPr>
-                <m:t>3</m:t>
+                <m:t>40</m:t>
               </m:r>
             </m:sub>
           </m:sSub>
@@ -13988,7 +14001,7 @@
                   <w:rFonts w:ascii="Cambria Math" w:eastAsia="Times New Roman" w:hAnsi="Cambria Math" w:cs="Times New Roman"/>
                   <w:lang w:val="en-US"/>
                 </w:rPr>
-                <m:t>4</m:t>
+                <m:t>30</m:t>
               </m:r>
             </m:sub>
           </m:sSub>
@@ -14421,6 +14434,63 @@
                           </m:ctrlPr>
                         </m:dPr>
                         <m:e>
+                          <m:nary>
+                            <m:naryPr>
+                              <m:chr m:val="∑"/>
+                              <m:limLoc m:val="undOvr"/>
+                              <m:ctrlPr>
+                                <w:rPr>
+                                  <w:rFonts w:ascii="Cambria Math" w:hAnsi="Cambria Math"/>
+                                  <w:iCs/>
+                                </w:rPr>
+                              </m:ctrlPr>
+                            </m:naryPr>
+                            <m:sub>
+                              <m:r>
+                                <w:rPr>
+                                  <w:rFonts w:ascii="Cambria Math" w:hAnsi="Cambria Math"/>
+                                </w:rPr>
+                                <m:t>i=1</m:t>
+                              </m:r>
+                            </m:sub>
+                            <m:sup>
+                              <m:r>
+                                <w:rPr>
+                                  <w:rFonts w:ascii="Cambria Math" w:hAnsi="Cambria Math"/>
+                                </w:rPr>
+                                <m:t>4</m:t>
+                              </m:r>
+                            </m:sup>
+                            <m:e>
+                              <m:sSub>
+                                <m:sSubPr>
+                                  <m:ctrlPr>
+                                    <w:rPr>
+                                      <w:rFonts w:ascii="Cambria Math" w:hAnsi="Cambria Math"/>
+                                      <w:i/>
+                                      <w:iCs/>
+                                    </w:rPr>
+                                  </m:ctrlPr>
+                                </m:sSubPr>
+                                <m:e>
+                                  <m:r>
+                                    <w:rPr>
+                                      <w:rFonts w:ascii="Cambria Math" w:hAnsi="Cambria Math"/>
+                                    </w:rPr>
+                                    <m:t>A</m:t>
+                                  </m:r>
+                                </m:e>
+                                <m:sub>
+                                  <m:r>
+                                    <w:rPr>
+                                      <w:rFonts w:ascii="Cambria Math" w:hAnsi="Cambria Math"/>
+                                    </w:rPr>
+                                    <m:t>i</m:t>
+                                  </m:r>
+                                </m:sub>
+                              </m:sSub>
+                            </m:e>
+                          </m:nary>
                           <m:r>
                             <m:rPr>
                               <m:sty m:val="p"/>
@@ -14428,7 +14498,7 @@
                             <w:rPr>
                               <w:rFonts w:ascii="Cambria Math" w:hAnsi="Cambria Math"/>
                             </w:rPr>
-                            <m:t>*2+2</m:t>
+                            <m:t>+2</m:t>
                           </m:r>
                         </m:e>
                       </m:d>
@@ -14467,7 +14537,7 @@
                 <w:rPr>
                   <w:rFonts w:ascii="Cambria Math" w:hAnsi="Cambria Math"/>
                 </w:rPr>
-                <m:t>2</m:t>
+                <m:t>8</m:t>
               </m:r>
             </m:sup>
           </m:sSup>
@@ -14475,253 +14545,31 @@
             <w:rPr>
               <w:rFonts w:ascii="Cambria Math" w:hAnsi="Cambria Math"/>
             </w:rPr>
-            <m:t>=4 адреса;</m:t>
+            <m:t>=</m:t>
           </m:r>
-        </m:oMath>
-      </m:oMathPara>
-    </w:p>
-    <w:p>
-      <w:pPr>
-        <w:ind w:firstLine="709"/>
-        <w:jc w:val="both"/>
-        <w:rPr>
-          <w:rFonts w:eastAsia="Times New Roman" w:cs="Times New Roman"/>
-          <w:iCs/>
-        </w:rPr>
-      </w:pPr>
-    </w:p>
-    <w:p>
-      <w:pPr>
-        <w:ind w:firstLine="709"/>
-        <w:jc w:val="both"/>
-        <w:rPr>
-          <w:rFonts w:eastAsia="Times New Roman" w:cs="Times New Roman"/>
-        </w:rPr>
-      </w:pPr>
-      <w:r>
-        <w:rPr>
-          <w:rFonts w:eastAsia="Times New Roman" w:cs="Times New Roman"/>
-        </w:rPr>
-        <w:t>Итого количество используемых адресов</w:t>
-      </w:r>
-      <w:r>
-        <w:rPr>
-          <w:rFonts w:eastAsia="Times New Roman" w:cs="Times New Roman"/>
-        </w:rPr>
-        <w:t xml:space="preserve"> </w:t>
-      </w:r>
-      <m:oMath>
-        <m:sSub>
-          <m:sSubPr>
-            <m:ctrlPr>
-              <w:rPr>
-                <w:rFonts w:ascii="Cambria Math" w:eastAsia="Times New Roman" w:hAnsi="Cambria Math" w:cs="Times New Roman"/>
-                <w:i/>
-              </w:rPr>
-            </m:ctrlPr>
-          </m:sSubPr>
-          <m:e>
-            <m:r>
-              <w:rPr>
-                <w:rFonts w:ascii="Cambria Math" w:eastAsia="Times New Roman" w:hAnsi="Cambria Math" w:cs="Times New Roman"/>
-              </w:rPr>
-              <m:t>A</m:t>
-            </m:r>
-          </m:e>
-          <m:sub>
-            <m:r>
-              <w:rPr>
-                <w:rFonts w:ascii="Cambria Math" w:eastAsia="Times New Roman" w:hAnsi="Cambria Math" w:cs="Times New Roman"/>
-              </w:rPr>
-              <m:t>исп</m:t>
-            </m:r>
-          </m:sub>
-        </m:sSub>
-      </m:oMath>
-      <w:r>
-        <w:rPr>
-          <w:rFonts w:eastAsia="Times New Roman" w:cs="Times New Roman"/>
-        </w:rPr>
-        <w:t xml:space="preserve"> составляет:</w:t>
-      </w:r>
-    </w:p>
-    <w:p>
-      <w:pPr>
-        <w:ind w:firstLine="709"/>
-        <w:jc w:val="both"/>
-      </w:pPr>
-      <w:r>
-        <w:t xml:space="preserve">С учётом дальнейшего масштабирования сети предприятия количество требуемых адресов вдвое превышает </w:t>
-      </w:r>
-      <w:r>
-        <w:t xml:space="preserve">количество используемых, а размер запрашиваемой у провайдера публичной подсети определяется округлением полученного значения до степени двойки в большую сторону. Тогда размер запрашиваемой подсети </w:t>
-      </w:r>
-      <m:oMath>
-        <m:sSub>
-          <m:sSubPr>
-            <m:ctrlPr>
-              <w:rPr>
-                <w:rFonts w:ascii="Cambria Math" w:eastAsia="Times New Roman" w:hAnsi="Cambria Math" w:cs="Times New Roman"/>
-                <w:i/>
-              </w:rPr>
-            </m:ctrlPr>
-          </m:sSubPr>
-          <m:e>
-            <m:r>
-              <w:rPr>
-                <w:rFonts w:ascii="Cambria Math" w:eastAsia="Times New Roman" w:hAnsi="Cambria Math" w:cs="Times New Roman"/>
-              </w:rPr>
-              <m:t>A</m:t>
-            </m:r>
-          </m:e>
-          <m:sub>
-            <m:r>
-              <w:rPr>
-                <w:rFonts w:ascii="Cambria Math" w:eastAsia="Times New Roman" w:hAnsi="Cambria Math" w:cs="Times New Roman"/>
-              </w:rPr>
-              <m:t>подсети</m:t>
-            </m:r>
-          </m:sub>
-        </m:sSub>
-      </m:oMath>
-      <w:r>
-        <w:rPr>
-          <w:rFonts w:eastAsiaTheme="minorEastAsia"/>
-        </w:rPr>
-        <w:t xml:space="preserve"> </w:t>
-      </w:r>
-      <w:r>
-        <w:t>составляет:</w:t>
-      </w:r>
-    </w:p>
-    <w:p>
-      <w:pPr>
-        <w:ind w:firstLine="709"/>
-        <w:jc w:val="center"/>
-      </w:pPr>
-      <m:oMathPara>
-        <m:oMath>
-          <m:sSub>
-            <m:sSubPr>
-              <m:ctrlPr>
-                <w:rPr>
-                  <w:rFonts w:ascii="Cambria Math" w:eastAsia="Times New Roman" w:hAnsi="Cambria Math" w:cs="Times New Roman"/>
-                  <w:i/>
-                </w:rPr>
-              </m:ctrlPr>
-            </m:sSubPr>
-            <m:e>
-              <m:r>
-                <w:rPr>
-                  <w:rFonts w:ascii="Cambria Math" w:eastAsia="Times New Roman" w:hAnsi="Cambria Math" w:cs="Times New Roman"/>
-                </w:rPr>
-                <m:t>A</m:t>
-              </m:r>
-            </m:e>
-            <m:sub>
-              <m:r>
-                <w:rPr>
-                  <w:rFonts w:ascii="Cambria Math" w:eastAsia="Times New Roman" w:hAnsi="Cambria Math" w:cs="Times New Roman"/>
-                </w:rPr>
-                <m:t>подсети</m:t>
-              </m:r>
-            </m:sub>
-          </m:sSub>
           <m:r>
             <w:rPr>
               <w:rFonts w:ascii="Cambria Math" w:hAnsi="Cambria Math"/>
             </w:rPr>
-            <m:t>=</m:t>
+            <m:t>256</m:t>
           </m:r>
-          <m:sSup>
-            <m:sSupPr>
-              <m:ctrlPr>
-                <w:rPr>
-                  <w:rFonts w:ascii="Cambria Math" w:hAnsi="Cambria Math"/>
-                  <w:i/>
-                </w:rPr>
-              </m:ctrlPr>
-            </m:sSupPr>
-            <m:e>
-              <m:r>
-                <w:rPr>
-                  <w:rFonts w:ascii="Cambria Math" w:hAnsi="Cambria Math"/>
-                </w:rPr>
-                <m:t>2</m:t>
-              </m:r>
-            </m:e>
-            <m:sup>
-              <m:d>
-                <m:dPr>
-                  <m:begChr m:val="⌈"/>
-                  <m:endChr m:val="⌉"/>
-                  <m:ctrlPr>
-                    <w:rPr>
-                      <w:rFonts w:ascii="Cambria Math" w:hAnsi="Cambria Math"/>
-                      <w:i/>
-                    </w:rPr>
-                  </m:ctrlPr>
-                </m:dPr>
-                <m:e>
-                  <m:r>
-                    <m:rPr>
-                      <m:sty m:val="p"/>
-                    </m:rPr>
-                    <w:rPr>
-                      <w:rFonts w:ascii="Cambria Math" w:hAnsi="Cambria Math"/>
-                      <w:lang w:val="en-US"/>
-                    </w:rPr>
-                    <m:t>log⁡</m:t>
-                  </m:r>
-                  <m:r>
-                    <w:rPr>
-                      <w:rFonts w:ascii="Cambria Math" w:hAnsi="Cambria Math"/>
-                      <w:lang w:val="en-US"/>
-                    </w:rPr>
-                    <m:t>(</m:t>
-                  </m:r>
-                  <m:sSub>
-                    <m:sSubPr>
-                      <m:ctrlPr>
-                        <w:rPr>
-                          <w:rFonts w:ascii="Cambria Math" w:eastAsia="Times New Roman" w:hAnsi="Cambria Math" w:cs="Times New Roman"/>
-                          <w:i/>
-                        </w:rPr>
-                      </m:ctrlPr>
-                    </m:sSubPr>
-                    <m:e>
-                      <m:r>
-                        <w:rPr>
-                          <w:rFonts w:ascii="Cambria Math" w:eastAsia="Times New Roman" w:hAnsi="Cambria Math" w:cs="Times New Roman"/>
-                        </w:rPr>
-                        <m:t>A</m:t>
-                      </m:r>
-                    </m:e>
-                    <m:sub>
-                      <m:r>
-                        <w:rPr>
-                          <w:rFonts w:ascii="Cambria Math" w:eastAsia="Times New Roman" w:hAnsi="Cambria Math" w:cs="Times New Roman"/>
-                        </w:rPr>
-                        <m:t>исп</m:t>
-                      </m:r>
-                    </m:sub>
-                  </m:sSub>
-                  <m:r>
-                    <w:rPr>
-                      <w:rFonts w:ascii="Cambria Math" w:hAnsi="Cambria Math"/>
-                      <w:lang w:val="en-US"/>
-                    </w:rPr>
-                    <m:t>*2)</m:t>
-                  </m:r>
-                </m:e>
-              </m:d>
-            </m:sup>
-          </m:sSup>
           <m:r>
             <w:rPr>
               <w:rFonts w:ascii="Cambria Math" w:hAnsi="Cambria Math"/>
             </w:rPr>
-            <m:t>=256 адресов</m:t>
+            <m:t xml:space="preserve"> адрес</m:t>
+          </m:r>
+          <m:r>
+            <w:rPr>
+              <w:rFonts w:ascii="Cambria Math" w:hAnsi="Cambria Math"/>
+            </w:rPr>
+            <m:t>ов</m:t>
+          </m:r>
+          <m:r>
+            <w:rPr>
+              <w:rFonts w:ascii="Cambria Math" w:hAnsi="Cambria Math"/>
+            </w:rPr>
+            <m:t>;</m:t>
           </m:r>
         </m:oMath>
       </m:oMathPara>
@@ -14730,62 +14578,79 @@
       <w:pPr>
         <w:ind w:firstLine="709"/>
         <w:jc w:val="both"/>
-      </w:pPr>
-      <w:r>
-        <w:t>Провайдером был</w:t>
-      </w:r>
-      <w:r>
-        <w:t>а</w:t>
-      </w:r>
-      <w:r>
-        <w:t xml:space="preserve"> выдан</w:t>
-      </w:r>
-      <w:r>
-        <w:t xml:space="preserve">а подсеть публичных </w:t>
-      </w:r>
-      <w:proofErr w:type="spellStart"/>
-      <w:r>
-        <w:rPr>
-          <w:lang w:val="en-US"/>
-        </w:rPr>
-        <w:t>IPv</w:t>
-      </w:r>
-      <w:proofErr w:type="spellEnd"/>
-      <w:r>
-        <w:t>4-адрес</w:t>
-      </w:r>
-      <w:r>
-        <w:t>ов</w:t>
-      </w:r>
-      <w:r>
-        <w:t xml:space="preserve"> </w:t>
-      </w:r>
-      <w:r>
-        <w:t>154.234.0.0/</w:t>
-      </w:r>
-      <w:r>
-        <w:t>24</w:t>
-      </w:r>
+        <w:rPr>
+          <w:rFonts w:eastAsia="Times New Roman" w:cs="Times New Roman"/>
+          <w:iCs/>
+        </w:rPr>
+      </w:pPr>
     </w:p>
     <w:p>
       <w:pPr>
         <w:ind w:firstLine="709"/>
         <w:jc w:val="both"/>
-      </w:pPr>
-      <w:r>
-        <w:t>В проектируемой сети подразумевается использования виртуальных сетей для создания виртуальных доменов для</w:t>
-      </w:r>
-      <w:r>
-        <w:t xml:space="preserve"> стационарных пользователей</w:t>
-      </w:r>
-      <w:r>
-        <w:t>, беспроводных устройств</w:t>
-      </w:r>
-      <w:r>
-        <w:t>, сервера</w:t>
-      </w:r>
-      <w:r>
-        <w:t xml:space="preserve"> и сетевого администрирования.</w:t>
+        <w:rPr>
+          <w:rFonts w:eastAsia="Times New Roman" w:cs="Times New Roman"/>
+        </w:rPr>
+      </w:pPr>
+      <w:r>
+        <w:rPr>
+          <w:rFonts w:eastAsia="Times New Roman" w:cs="Times New Roman"/>
+        </w:rPr>
+        <w:t>Стоит отметить, что данная цифра является большой и заказ такого количества адресов у провайдера нетривиален</w:t>
+      </w:r>
+      <w:r>
+        <w:rPr>
+          <w:rFonts w:eastAsia="Times New Roman" w:cs="Times New Roman"/>
+        </w:rPr>
+        <w:t xml:space="preserve">. </w:t>
+      </w:r>
+      <w:r>
+        <w:rPr>
+          <w:rFonts w:eastAsia="Times New Roman" w:cs="Times New Roman"/>
+        </w:rPr>
+        <w:t>Резервирование такого количества публичных адресов крайне затратно с финансовой точки зрения</w:t>
+      </w:r>
+      <w:r>
+        <w:rPr>
+          <w:rFonts w:eastAsia="Times New Roman" w:cs="Times New Roman"/>
+        </w:rPr>
+        <w:t>.</w:t>
+      </w:r>
+      <w:r>
+        <w:rPr>
+          <w:rFonts w:eastAsia="Times New Roman" w:cs="Times New Roman"/>
+        </w:rPr>
+        <w:t xml:space="preserve"> </w:t>
+      </w:r>
+      <w:r>
+        <w:rPr>
+          <w:rFonts w:eastAsia="Times New Roman" w:cs="Times New Roman"/>
+        </w:rPr>
+        <w:t>О</w:t>
+      </w:r>
+      <w:r>
+        <w:rPr>
+          <w:rFonts w:eastAsia="Times New Roman" w:cs="Times New Roman"/>
+        </w:rPr>
+        <w:t>днако</w:t>
+      </w:r>
+      <w:r>
+        <w:rPr>
+          <w:rFonts w:eastAsia="Times New Roman" w:cs="Times New Roman"/>
+        </w:rPr>
+        <w:t xml:space="preserve"> данное</w:t>
+      </w:r>
+      <w:r>
+        <w:rPr>
+          <w:rFonts w:eastAsia="Times New Roman" w:cs="Times New Roman"/>
+        </w:rPr>
+        <w:t xml:space="preserve"> решение не противоречит техническому заданию.</w:t>
+      </w:r>
+      <w:r>
+        <w:rPr>
+          <w:rFonts w:eastAsia="Times New Roman" w:cs="Times New Roman"/>
+        </w:rPr>
+        <w:t xml:space="preserve"> </w:t>
       </w:r>
     </w:p>
     <w:p>
@@ -14793,6 +14658,200 @@
         <w:ind w:firstLine="709"/>
         <w:jc w:val="both"/>
       </w:pPr>
+      <w:r>
+        <w:t>Провайдером был</w:t>
+      </w:r>
+      <w:r>
+        <w:t>а</w:t>
+      </w:r>
+      <w:r>
+        <w:t xml:space="preserve"> выдан</w:t>
+      </w:r>
+      <w:r>
+        <w:t xml:space="preserve">а подсеть публичных </w:t>
+      </w:r>
+      <w:proofErr w:type="spellStart"/>
+      <w:r>
+        <w:rPr>
+          <w:lang w:val="en-US"/>
+        </w:rPr>
+        <w:t>IPv</w:t>
+      </w:r>
+      <w:proofErr w:type="spellEnd"/>
+      <w:r>
+        <w:t>4-адрес</w:t>
+      </w:r>
+      <w:r>
+        <w:t>ов</w:t>
+      </w:r>
+      <w:r>
+        <w:t xml:space="preserve"> </w:t>
+      </w:r>
+      <w:r>
+        <w:t>154.234.0.0/</w:t>
+      </w:r>
+      <w:r>
+        <w:t>24</w:t>
+      </w:r>
+      <w:r>
+        <w:t xml:space="preserve"> и</w:t>
+      </w:r>
+      <w:r>
+        <w:t xml:space="preserve"> статический адрес </w:t>
+      </w:r>
+      <w:bookmarkStart w:id="19" w:name="_GoBack"/>
+      <w:bookmarkEnd w:id="19"/>
+      <w:r>
+        <w:t xml:space="preserve">. Тогда деление выданного диапазона адресов на требуемые адресные пространства </w:t>
+      </w:r>
+      <w:r>
+        <w:rPr>
+          <w:lang w:val="en-US"/>
+        </w:rPr>
+        <w:t>VLAN</w:t>
+      </w:r>
+      <w:r>
+        <w:t xml:space="preserve"> удобно произвести методом последовательного отсечения наибольших сетей </w:t>
+      </w:r>
+      <w:r>
+        <w:rPr>
+          <w:lang w:val="en-US"/>
+        </w:rPr>
+        <w:t>VLAN</w:t>
+      </w:r>
+      <w:r>
+        <w:t>.</w:t>
+      </w:r>
+    </w:p>
+    <w:p>
+      <w:pPr>
+        <w:ind w:firstLine="709"/>
+        <w:jc w:val="both"/>
+      </w:pPr>
+      <w:r>
+        <w:t xml:space="preserve">Провайдером была выдана подсеть публичных </w:t>
+      </w:r>
+      <w:proofErr w:type="spellStart"/>
+      <w:r>
+        <w:rPr>
+          <w:lang w:val="en-US"/>
+        </w:rPr>
+        <w:t>IPv</w:t>
+      </w:r>
+      <w:proofErr w:type="spellEnd"/>
+      <w:r>
+        <w:t>6</w:t>
+      </w:r>
+      <w:r>
+        <w:t xml:space="preserve">-адресов </w:t>
+      </w:r>
+      <w:r>
+        <w:t>2a00:1760:2::/64</w:t>
+      </w:r>
+      <w:r>
+        <w:t xml:space="preserve"> и статический адрес </w:t>
+      </w:r>
+      <w:r>
+        <w:t>2a00:1760:</w:t>
+      </w:r>
+      <w:r>
+        <w:t>0:</w:t>
+      </w:r>
+      <w:r>
+        <w:t>2</w:t>
+      </w:r>
+      <w:r>
+        <w:rPr>
+          <w:lang w:val="en-US"/>
+        </w:rPr>
+        <w:t>b</w:t>
+      </w:r>
+      <w:r>
+        <w:t>4</w:t>
+      </w:r>
+      <w:r>
+        <w:rPr>
+          <w:lang w:val="en-US"/>
+        </w:rPr>
+        <w:t>c</w:t>
+      </w:r>
+      <w:r>
+        <w:t>:</w:t>
+      </w:r>
+      <w:proofErr w:type="spellStart"/>
+      <w:r>
+        <w:rPr>
+          <w:lang w:val="en-US"/>
+        </w:rPr>
+        <w:t>cccd</w:t>
+      </w:r>
+      <w:proofErr w:type="spellEnd"/>
+      <w:r>
+        <w:t>:2</w:t>
+      </w:r>
+      <w:r>
+        <w:t>5</w:t>
+      </w:r>
+      <w:r>
+        <w:rPr>
+          <w:lang w:val="en-US"/>
+        </w:rPr>
+        <w:t>a</w:t>
+      </w:r>
+      <w:r>
+        <w:t>/</w:t>
+      </w:r>
+      <w:r>
+        <w:t>128</w:t>
+      </w:r>
+    </w:p>
+    <w:p>
+      <w:pPr>
+        <w:spacing w:after="160" w:line="259" w:lineRule="auto"/>
+      </w:pPr>
+      <w:r>
+        <w:br w:type="page"/>
+      </w:r>
+    </w:p>
+    <w:p>
+      <w:pPr>
+        <w:ind w:firstLine="709"/>
+        <w:jc w:val="both"/>
+      </w:pPr>
+      <w:r>
+        <w:lastRenderedPageBreak/>
+        <w:t xml:space="preserve">Диапазоны адресов, наименования, номера и назначения </w:t>
+      </w:r>
+      <w:r>
+        <w:rPr>
+          <w:lang w:val="en-US"/>
+        </w:rPr>
+        <w:t>VLAN</w:t>
+      </w:r>
+      <w:r>
+        <w:t xml:space="preserve"> </w:t>
+      </w:r>
+      <w:r>
+        <w:t xml:space="preserve">сведены в </w:t>
+      </w:r>
+      <w:r>
+        <w:rPr>
+          <w:highlight w:val="yellow"/>
+        </w:rPr>
+        <w:t>таблицу</w:t>
+      </w:r>
+      <w:r>
+        <w:t>.</w:t>
+      </w:r>
+      <w:r>
+        <w:t xml:space="preserve"> </w:t>
+      </w:r>
+    </w:p>
+    <w:p>
+      <w:pPr>
+        <w:ind w:firstLine="709"/>
+        <w:jc w:val="both"/>
+      </w:pPr>
     </w:p>
     <w:p>
       <w:pPr>
@@ -14802,7 +14861,6 @@
           <w:rFonts w:cs="Times New Roman"/>
           <w:sz w:val="24"/>
           <w:szCs w:val="28"/>
-          <w:lang w:val="en-US"/>
         </w:rPr>
       </w:pPr>
       <w:r>
@@ -14863,16 +14921,16 @@
         <w:tblLook w:val="04A0" w:firstRow="1" w:lastRow="0" w:firstColumn="1" w:lastColumn="0" w:noHBand="0" w:noVBand="1"/>
       </w:tblPr>
       <w:tblGrid>
-        <w:gridCol w:w="1271"/>
-        <w:gridCol w:w="1559"/>
-        <w:gridCol w:w="2778"/>
-        <w:gridCol w:w="1870"/>
-        <w:gridCol w:w="1870"/>
+        <w:gridCol w:w="1203"/>
+        <w:gridCol w:w="1538"/>
+        <w:gridCol w:w="2735"/>
+        <w:gridCol w:w="2184"/>
+        <w:gridCol w:w="1688"/>
       </w:tblGrid>
       <w:tr>
         <w:tc>
           <w:tcPr>
-            <w:tcW w:w="1271" w:type="dxa"/>
+            <w:tcW w:w="1203" w:type="dxa"/>
           </w:tcPr>
           <w:p>
             <w:pPr>
@@ -14885,7 +14943,7 @@
         </w:tc>
         <w:tc>
           <w:tcPr>
-            <w:tcW w:w="1559" w:type="dxa"/>
+            <w:tcW w:w="1538" w:type="dxa"/>
           </w:tcPr>
           <w:p>
             <w:pPr>
@@ -14898,7 +14956,7 @@
         </w:tc>
         <w:tc>
           <w:tcPr>
-            <w:tcW w:w="2778" w:type="dxa"/>
+            <w:tcW w:w="2735" w:type="dxa"/>
           </w:tcPr>
           <w:p>
             <w:pPr>
@@ -14911,7 +14969,7 @@
         </w:tc>
         <w:tc>
           <w:tcPr>
-            <w:tcW w:w="1870" w:type="dxa"/>
+            <w:tcW w:w="2184" w:type="dxa"/>
           </w:tcPr>
           <w:p>
             <w:pPr>
@@ -14930,7 +14988,7 @@
         </w:tc>
         <w:tc>
           <w:tcPr>
-            <w:tcW w:w="1870" w:type="dxa"/>
+            <w:tcW w:w="1688" w:type="dxa"/>
           </w:tcPr>
           <w:p>
             <w:pPr>
@@ -14951,7 +15009,7 @@
       <w:tr>
         <w:tc>
           <w:tcPr>
-            <w:tcW w:w="1271" w:type="dxa"/>
+            <w:tcW w:w="1203" w:type="dxa"/>
           </w:tcPr>
           <w:p>
             <w:pPr>
@@ -14964,7 +15022,7 @@
         </w:tc>
         <w:tc>
           <w:tcPr>
-            <w:tcW w:w="1559" w:type="dxa"/>
+            <w:tcW w:w="1538" w:type="dxa"/>
           </w:tcPr>
           <w:p>
             <w:pPr>
@@ -14985,7 +15043,7 @@
         </w:tc>
         <w:tc>
           <w:tcPr>
-            <w:tcW w:w="2778" w:type="dxa"/>
+            <w:tcW w:w="2735" w:type="dxa"/>
           </w:tcPr>
           <w:p>
             <w:pPr>
@@ -15004,20 +15062,26 @@
         </w:tc>
         <w:tc>
           <w:tcPr>
-            <w:tcW w:w="1870" w:type="dxa"/>
+            <w:tcW w:w="2184" w:type="dxa"/>
           </w:tcPr>
           <w:p>
             <w:pPr>
               <w:jc w:val="both"/>
+              <w:rPr>
+                <w:lang w:val="en-US"/>
+              </w:rPr>
             </w:pPr>
             <w:r>
-              <w:t>10</w:t>
+              <w:rPr>
+                <w:lang w:val="en-US"/>
+              </w:rPr>
+              <w:t>154.234.0.0/25</w:t>
             </w:r>
           </w:p>
         </w:tc>
         <w:tc>
           <w:tcPr>
-            <w:tcW w:w="1870" w:type="dxa"/>
+            <w:tcW w:w="1688" w:type="dxa"/>
           </w:tcPr>
           <w:p>
             <w:pPr>
@@ -15029,21 +15093,20 @@
       <w:tr>
         <w:tc>
           <w:tcPr>
-            <w:tcW w:w="1271" w:type="dxa"/>
+            <w:tcW w:w="1203" w:type="dxa"/>
           </w:tcPr>
           <w:p>
             <w:pPr>
               <w:jc w:val="both"/>
             </w:pPr>
             <w:r>
-              <w:lastRenderedPageBreak/>
               <w:t>20</w:t>
             </w:r>
           </w:p>
         </w:tc>
         <w:tc>
           <w:tcPr>
-            <w:tcW w:w="1559" w:type="dxa"/>
+            <w:tcW w:w="1538" w:type="dxa"/>
           </w:tcPr>
           <w:p>
             <w:pPr>
@@ -15064,7 +15127,7 @@
         </w:tc>
         <w:tc>
           <w:tcPr>
-            <w:tcW w:w="2778" w:type="dxa"/>
+            <w:tcW w:w="2735" w:type="dxa"/>
           </w:tcPr>
           <w:p>
             <w:pPr>
@@ -15077,23 +15140,41 @@
         </w:tc>
         <w:tc>
           <w:tcPr>
-            <w:tcW w:w="1870" w:type="dxa"/>
+            <w:tcW w:w="2184" w:type="dxa"/>
           </w:tcPr>
           <w:p>
             <w:pPr>
               <w:jc w:val="both"/>
             </w:pPr>
             <w:r>
-              <w:t>2</w:t>
-            </w:r>
-            <w:r>
-              <w:t>0</w:t>
+              <w:rPr>
+                <w:lang w:val="en-US"/>
+              </w:rPr>
+              <w:t>154.234.0.</w:t>
+            </w:r>
+            <w:r>
+              <w:rPr>
+                <w:lang w:val="en-US"/>
+              </w:rPr>
+              <w:t>128</w:t>
+            </w:r>
+            <w:r>
+              <w:rPr>
+                <w:lang w:val="en-US"/>
+              </w:rPr>
+              <w:t>/2</w:t>
+            </w:r>
+            <w:r>
+              <w:rPr>
+                <w:lang w:val="en-US"/>
+              </w:rPr>
+              <w:t>6</w:t>
             </w:r>
           </w:p>
         </w:tc>
         <w:tc>
           <w:tcPr>
-            <w:tcW w:w="1870" w:type="dxa"/>
+            <w:tcW w:w="1688" w:type="dxa"/>
           </w:tcPr>
           <w:p>
             <w:pPr>
@@ -15105,7 +15186,7 @@
       <w:tr>
         <w:tc>
           <w:tcPr>
-            <w:tcW w:w="1271" w:type="dxa"/>
+            <w:tcW w:w="1203" w:type="dxa"/>
           </w:tcPr>
           <w:p>
             <w:pPr>
@@ -15121,7 +15202,7 @@
         </w:tc>
         <w:tc>
           <w:tcPr>
-            <w:tcW w:w="1559" w:type="dxa"/>
+            <w:tcW w:w="1538" w:type="dxa"/>
           </w:tcPr>
           <w:p>
             <w:pPr>
@@ -15142,7 +15223,7 @@
         </w:tc>
         <w:tc>
           <w:tcPr>
-            <w:tcW w:w="2778" w:type="dxa"/>
+            <w:tcW w:w="2735" w:type="dxa"/>
           </w:tcPr>
           <w:p>
             <w:pPr>
@@ -15158,20 +15239,41 @@
         </w:tc>
         <w:tc>
           <w:tcPr>
-            <w:tcW w:w="1870" w:type="dxa"/>
+            <w:tcW w:w="2184" w:type="dxa"/>
           </w:tcPr>
           <w:p>
             <w:pPr>
               <w:jc w:val="both"/>
             </w:pPr>
             <w:r>
-              <w:t>1</w:t>
+              <w:rPr>
+                <w:lang w:val="en-US"/>
+              </w:rPr>
+              <w:t>154.234.0.1</w:t>
+            </w:r>
+            <w:r>
+              <w:rPr>
+                <w:lang w:val="en-US"/>
+              </w:rPr>
+              <w:t>92</w:t>
+            </w:r>
+            <w:r>
+              <w:rPr>
+                <w:lang w:val="en-US"/>
+              </w:rPr>
+              <w:t>/2</w:t>
+            </w:r>
+            <w:r>
+              <w:rPr>
+                <w:lang w:val="en-US"/>
+              </w:rPr>
+              <w:t>8</w:t>
             </w:r>
           </w:p>
         </w:tc>
         <w:tc>
           <w:tcPr>
-            <w:tcW w:w="1870" w:type="dxa"/>
+            <w:tcW w:w="1688" w:type="dxa"/>
           </w:tcPr>
           <w:p>
             <w:pPr>
@@ -15183,7 +15285,7 @@
       <w:tr>
         <w:tc>
           <w:tcPr>
-            <w:tcW w:w="1271" w:type="dxa"/>
+            <w:tcW w:w="1203" w:type="dxa"/>
           </w:tcPr>
           <w:p>
             <w:pPr>
@@ -15196,7 +15298,7 @@
         </w:tc>
         <w:tc>
           <w:tcPr>
-            <w:tcW w:w="1559" w:type="dxa"/>
+            <w:tcW w:w="1538" w:type="dxa"/>
           </w:tcPr>
           <w:p>
             <w:pPr>
@@ -15215,7 +15317,7 @@
         </w:tc>
         <w:tc>
           <w:tcPr>
-            <w:tcW w:w="2778" w:type="dxa"/>
+            <w:tcW w:w="2735" w:type="dxa"/>
           </w:tcPr>
           <w:p>
             <w:pPr>
@@ -15228,17 +15330,41 @@
         </w:tc>
         <w:tc>
           <w:tcPr>
-            <w:tcW w:w="1870" w:type="dxa"/>
+            <w:tcW w:w="2184" w:type="dxa"/>
           </w:tcPr>
           <w:p>
             <w:pPr>
               <w:jc w:val="both"/>
             </w:pPr>
+            <w:r>
+              <w:rPr>
+                <w:lang w:val="en-US"/>
+              </w:rPr>
+              <w:t>154.234.0.</w:t>
+            </w:r>
+            <w:r>
+              <w:rPr>
+                <w:lang w:val="en-US"/>
+              </w:rPr>
+              <w:t>208</w:t>
+            </w:r>
+            <w:r>
+              <w:rPr>
+                <w:lang w:val="en-US"/>
+              </w:rPr>
+              <w:t>/</w:t>
+            </w:r>
+            <w:r>
+              <w:rPr>
+                <w:lang w:val="en-US"/>
+              </w:rPr>
+              <w:t>30</w:t>
+            </w:r>
           </w:p>
         </w:tc>
         <w:tc>
           <w:tcPr>
-            <w:tcW w:w="1870" w:type="dxa"/>
+            <w:tcW w:w="1688" w:type="dxa"/>
           </w:tcPr>
           <w:p>
             <w:pPr>
@@ -21626,7 +21752,7 @@
 </file>
 
 <file path=customXml/itemProps1.xml><?xml version="1.0" encoding="utf-8"?>
-<ds:datastoreItem xmlns:ds="http://schemas.openxmlformats.org/officeDocument/2006/customXml" ds:itemID="{EEEC3E29-4EFF-4AFA-A5B2-45BBE823BA15}">
+<ds:datastoreItem xmlns:ds="http://schemas.openxmlformats.org/officeDocument/2006/customXml" ds:itemID="{8FAC8650-3D89-415B-A90C-8217A74F6C8D}">
   <ds:schemaRefs>
     <ds:schemaRef ds:uri="http://schemas.openxmlformats.org/officeDocument/2006/bibliography"/>
   </ds:schemaRefs>

</xml_diff>

<commit_message>
paper 90%, strre plan 90%
</commit_message>
<xml_diff>
--- a/Пояснительная записка.docx
+++ b/Пояснительная записка.docx
@@ -455,7 +455,10 @@
                               <w:spacing w:line="360" w:lineRule="auto"/>
                             </w:pPr>
                             <w:r>
-                              <w:t>Рябинин С. В.</w:t>
+                              <w:t>Климбасов А.А</w:t>
+                            </w:r>
+                            <w:r>
+                              <w:t>.</w:t>
                             </w:r>
                           </w:p>
                         </w:txbxContent>
@@ -514,7 +517,10 @@
                         <w:spacing w:line="360" w:lineRule="auto"/>
                       </w:pPr>
                       <w:r>
-                        <w:t>Рябинин С. В.</w:t>
+                        <w:t>Климбасов А.А</w:t>
+                      </w:r>
+                      <w:r>
+                        <w:t>.</w:t>
                       </w:r>
                     </w:p>
                   </w:txbxContent>
@@ -819,13 +825,8 @@
             <w:tcW w:w="4857" w:type="dxa"/>
           </w:tcPr>
           <w:p>
-            <w:pPr>
-              <w:rPr>
-                <w:lang w:val="en-US"/>
-              </w:rPr>
-            </w:pPr>
-            <w:r>
-              <w:t>26</w:t>
+            <w:r>
+              <w:t>10</w:t>
             </w:r>
           </w:p>
         </w:tc>
@@ -851,7 +852,20 @@
           </w:tcPr>
           <w:p>
             <w:r>
-              <w:t>Кафедра государственного университета, на которой обучают физике</w:t>
+              <w:rPr>
+                <w:rFonts w:eastAsia="Times New Roman"/>
+                <w:szCs w:val="28"/>
+                <w:lang w:eastAsia="ru-RU"/>
+              </w:rPr>
+              <w:t>О</w:t>
+            </w:r>
+            <w:r>
+              <w:rPr>
+                <w:rFonts w:eastAsia="Times New Roman"/>
+                <w:szCs w:val="28"/>
+                <w:lang w:eastAsia="ru-RU"/>
+              </w:rPr>
+              <w:t>рганизация, занимающаяся торговлей бытовой химией (есть лицензия и на продажу агрессивных моющих средств)</w:t>
             </w:r>
           </w:p>
         </w:tc>
@@ -877,7 +891,16 @@
           </w:tcPr>
           <w:p>
             <w:r>
-              <w:t>Квадратная, 1-3, 95</w:t>
+              <w:t xml:space="preserve">Квадратная, </w:t>
+            </w:r>
+            <w:r>
+              <w:t>0</w:t>
+            </w:r>
+            <w:r>
+              <w:t xml:space="preserve">, </w:t>
+            </w:r>
+            <w:r>
+              <w:t>110</w:t>
             </w:r>
           </w:p>
         </w:tc>
@@ -903,10 +926,16 @@
           </w:tcPr>
           <w:p>
             <w:r>
-              <w:t xml:space="preserve">60, 60+?,5 </w:t>
-            </w:r>
-            <w:r>
-              <w:t>-- площадь может быть распределена по этажам поразному</w:t>
+              <w:t>10</w:t>
+            </w:r>
+            <w:r>
+              <w:t>, ?,</w:t>
+            </w:r>
+            <w:r>
+              <w:t xml:space="preserve"> 20</w:t>
+            </w:r>
+            <w:r>
+              <w:t xml:space="preserve"> </w:t>
             </w:r>
           </w:p>
         </w:tc>
@@ -932,7 +961,13 @@
           </w:tcPr>
           <w:p>
             <w:r>
-              <w:t>Файловый сервер NTFS/SMB для внутреннего использовани</w:t>
+              <w:rPr>
+                <w:lang w:val="en-US"/>
+              </w:rPr>
+              <w:t>Web-</w:t>
+            </w:r>
+            <w:r>
+              <w:t>сервер</w:t>
             </w:r>
           </w:p>
         </w:tc>
@@ -958,7 +993,13 @@
           </w:tcPr>
           <w:p>
             <w:r>
-              <w:t>принтеры, видеонаблюдение</w:t>
+              <w:t>П</w:t>
+            </w:r>
+            <w:r>
+              <w:t xml:space="preserve">ринтеры, </w:t>
+            </w:r>
+            <w:r>
+              <w:t>цветные принтеры</w:t>
             </w:r>
           </w:p>
         </w:tc>
@@ -984,7 +1025,20 @@
           </w:tcPr>
           <w:p>
             <w:r>
-              <w:t>10 Gigabit Ethernet: оптоволокно</w:t>
+              <w:rPr>
+                <w:rFonts w:eastAsia="Times New Roman"/>
+                <w:szCs w:val="28"/>
+                <w:lang w:eastAsia="ru-RU"/>
+              </w:rPr>
+              <w:t>О</w:t>
+            </w:r>
+            <w:r>
+              <w:rPr>
+                <w:rFonts w:eastAsia="Times New Roman"/>
+                <w:szCs w:val="28"/>
+                <w:lang w:eastAsia="ru-RU"/>
+              </w:rPr>
+              <w:t>птоволокно: OS1, ZIP, LC, UPC</w:t>
             </w:r>
           </w:p>
         </w:tc>
@@ -1028,10 +1082,15 @@
           </w:tcPr>
           <w:p>
             <w:r>
-              <w:t xml:space="preserve">непосредственного подключения к провайдеру нет -- </w:t>
-            </w:r>
-            <w:r>
-              <w:t>использовать первую из подходящих подсетей из своего варианта лабораторных работ,</w:t>
+              <w:rPr>
+                <w:rFonts w:eastAsia="Times New Roman"/>
+                <w:szCs w:val="28"/>
+                <w:lang w:eastAsia="ru-RU"/>
+              </w:rPr>
+              <w:t>статический внешний IPv4</w:t>
+            </w:r>
+            <w:r>
+              <w:t>,</w:t>
             </w:r>
           </w:p>
           <w:p>
@@ -1084,8 +1143,16 @@
             <w:tcW w:w="4857" w:type="dxa"/>
           </w:tcPr>
           <w:p>
-            <w:r>
-              <w:t>IPsec-VPN для удаленного подразделения</w:t>
+            <w:pPr>
+              <w:rPr>
+                <w:lang w:val="en-US"/>
+              </w:rPr>
+            </w:pPr>
+            <w:r>
+              <w:rPr>
+                <w:lang w:val="en-US"/>
+              </w:rPr>
+              <w:t>SSL-VPN</w:t>
             </w:r>
           </w:p>
         </w:tc>
@@ -1111,8 +1178,10 @@
           </w:tcPr>
           <w:p>
             <w:r>
-              <w:t>защита от сильных перепадов напряжения</w:t>
-            </w:r>
+              <w:t>нет</w:t>
+            </w:r>
+            <w:bookmarkStart w:id="0" w:name="_GoBack"/>
+            <w:bookmarkEnd w:id="0"/>
           </w:p>
         </w:tc>
       </w:tr>
@@ -3750,19 +3819,19 @@
       <w:pPr>
         <w:pStyle w:val="13"/>
       </w:pPr>
-      <w:bookmarkStart w:id="0" w:name="_Toc89428905"/>
-      <w:bookmarkStart w:id="1" w:name="_Toc116302215"/>
-      <w:bookmarkStart w:id="2" w:name="_Toc121246798"/>
+      <w:bookmarkStart w:id="1" w:name="_Toc89428905"/>
+      <w:bookmarkStart w:id="2" w:name="_Toc116302215"/>
+      <w:bookmarkStart w:id="3" w:name="_Toc121246798"/>
       <w:r>
         <w:lastRenderedPageBreak/>
         <w:t>ВВЕДЕНИ</w:t>
       </w:r>
-      <w:bookmarkEnd w:id="0"/>
+      <w:bookmarkEnd w:id="1"/>
       <w:r>
         <w:t>Е</w:t>
       </w:r>
-      <w:bookmarkEnd w:id="1"/>
       <w:bookmarkEnd w:id="2"/>
+      <w:bookmarkEnd w:id="3"/>
     </w:p>
     <w:p/>
     <w:p>
@@ -3830,16 +3899,16 @@
         </w:rPr>
         <w:br w:type="page"/>
       </w:r>
-      <w:bookmarkStart w:id="3" w:name="_Toc89428906"/>
-      <w:bookmarkStart w:id="4" w:name="_Toc121246799"/>
+      <w:bookmarkStart w:id="4" w:name="_Toc89428906"/>
+      <w:bookmarkStart w:id="5" w:name="_Toc121246799"/>
       <w:r>
         <w:lastRenderedPageBreak/>
         <w:t>1 ОБЗОР ЛИТЕРАТУРЫ</w:t>
       </w:r>
-      <w:bookmarkStart w:id="5" w:name="_bookmark2"/>
-      <w:bookmarkEnd w:id="3"/>
+      <w:bookmarkStart w:id="6" w:name="_bookmark2"/>
       <w:bookmarkEnd w:id="4"/>
       <w:bookmarkEnd w:id="5"/>
+      <w:bookmarkEnd w:id="6"/>
     </w:p>
     <w:p>
       <w:pPr>
@@ -3973,7 +4042,7 @@
       <w:pPr>
         <w:pStyle w:val="2"/>
       </w:pPr>
-      <w:bookmarkStart w:id="6" w:name="_Toc121246801"/>
+      <w:bookmarkStart w:id="7" w:name="_Toc121246801"/>
       <w:r>
         <w:t xml:space="preserve">Требования </w:t>
       </w:r>
@@ -3983,7 +4052,7 @@
       <w:r>
         <w:t>сети</w:t>
       </w:r>
-      <w:bookmarkEnd w:id="6"/>
+      <w:bookmarkEnd w:id="7"/>
     </w:p>
     <w:p>
       <w:pPr>
@@ -4286,7 +4355,7 @@
         </w:rPr>
         <w:br w:type="page"/>
       </w:r>
-      <w:bookmarkStart w:id="7" w:name="_Toc121246803"/>
+      <w:bookmarkStart w:id="8" w:name="_Toc121246803"/>
       <w:r>
         <w:lastRenderedPageBreak/>
         <w:t>2</w:t>
@@ -4297,7 +4366,7 @@
       <w:r>
         <w:t>СТРУКТУРНОЕ ПРОЕКТИРОВАНИЕ</w:t>
       </w:r>
-      <w:bookmarkEnd w:id="7"/>
+      <w:bookmarkEnd w:id="8"/>
     </w:p>
     <w:p>
       <w:pPr>
@@ -4577,7 +4646,7 @@
         <w:ind w:firstLine="709"/>
         <w:jc w:val="left"/>
       </w:pPr>
-      <w:bookmarkStart w:id="8" w:name="_Toc121246804"/>
+      <w:bookmarkStart w:id="9" w:name="_Toc121246804"/>
       <w:r>
         <w:lastRenderedPageBreak/>
         <w:t>3</w:t>
@@ -4585,8 +4654,8 @@
       <w:r>
         <w:t> </w:t>
       </w:r>
-      <w:bookmarkStart w:id="9" w:name="_Toc25856429"/>
-      <w:bookmarkStart w:id="10" w:name="_Toc116225373"/>
+      <w:bookmarkStart w:id="10" w:name="_Toc25856429"/>
+      <w:bookmarkStart w:id="11" w:name="_Toc116225373"/>
       <w:r>
         <w:t>ФУНКЦИОНАЛЬНОЕ</w:t>
       </w:r>
@@ -4596,9 +4665,9 @@
       <w:r>
         <w:t>ПРОЕКТИРОВАНИЕ</w:t>
       </w:r>
-      <w:bookmarkEnd w:id="8"/>
       <w:bookmarkEnd w:id="9"/>
       <w:bookmarkEnd w:id="10"/>
+      <w:bookmarkEnd w:id="11"/>
     </w:p>
     <w:p/>
     <w:p>
@@ -4718,7 +4787,7 @@
           <w:szCs w:val="26"/>
         </w:rPr>
       </w:pPr>
-      <w:bookmarkStart w:id="11" w:name="_Toc121246805"/>
+      <w:bookmarkStart w:id="12" w:name="_Toc121246805"/>
     </w:p>
     <w:p>
       <w:pPr>
@@ -4727,7 +4796,7 @@
       <w:r>
         <w:t>Обоснование выбора активного сетевого оборудования</w:t>
       </w:r>
-      <w:bookmarkEnd w:id="11"/>
+      <w:bookmarkEnd w:id="12"/>
     </w:p>
     <w:p>
       <w:pPr>
@@ -4757,11 +4826,11 @@
       <w:r>
         <w:t xml:space="preserve"> </w:t>
       </w:r>
-      <w:bookmarkStart w:id="12" w:name="_Toc121246806"/>
+      <w:bookmarkStart w:id="13" w:name="_Toc121246806"/>
       <w:r>
         <w:t>Обоснование выбора маршрутизатора</w:t>
       </w:r>
-      <w:bookmarkEnd w:id="12"/>
+      <w:bookmarkEnd w:id="13"/>
     </w:p>
     <w:p/>
     <w:p>
@@ -6685,14 +6754,14 @@
       <w:r>
         <w:t xml:space="preserve"> </w:t>
       </w:r>
-      <w:bookmarkStart w:id="13" w:name="_Toc121246807"/>
+      <w:bookmarkStart w:id="14" w:name="_Toc121246807"/>
       <w:r>
         <w:t>Обоснование выбора</w:t>
       </w:r>
       <w:r>
         <w:t xml:space="preserve"> коммутатора</w:t>
       </w:r>
-      <w:bookmarkEnd w:id="13"/>
+      <w:bookmarkEnd w:id="14"/>
     </w:p>
     <w:p/>
     <w:p>
@@ -8153,11 +8222,11 @@
       <w:r>
         <w:t xml:space="preserve"> </w:t>
       </w:r>
-      <w:bookmarkStart w:id="14" w:name="_Toc121246808"/>
+      <w:bookmarkStart w:id="15" w:name="_Toc121246808"/>
       <w:r>
         <w:t xml:space="preserve">Обоснование выбора </w:t>
       </w:r>
-      <w:bookmarkEnd w:id="14"/>
+      <w:bookmarkEnd w:id="15"/>
       <w:r>
         <w:t>медиаконвертера</w:t>
       </w:r>
@@ -9204,7 +9273,7 @@
           <w:lang w:eastAsia="ru-RU"/>
         </w:rPr>
       </w:pPr>
-      <w:bookmarkStart w:id="15" w:name="_Toc121246810"/>
+      <w:bookmarkStart w:id="16" w:name="_Toc121246810"/>
       <w:r>
         <w:rPr>
           <w:rFonts w:eastAsia="Times New Roman"/>
@@ -9212,7 +9281,7 @@
         </w:rPr>
         <w:t>Обоснование выбора пользовательских станций</w:t>
       </w:r>
-      <w:bookmarkEnd w:id="15"/>
+      <w:bookmarkEnd w:id="16"/>
     </w:p>
     <w:p>
       <w:pPr>
@@ -9757,7 +9826,7 @@
           <w:lang w:eastAsia="ru-RU"/>
         </w:rPr>
       </w:pPr>
-      <w:bookmarkStart w:id="16" w:name="_Toc121246811"/>
+      <w:bookmarkStart w:id="17" w:name="_Toc121246811"/>
       <w:r>
         <w:rPr>
           <w:rFonts w:eastAsia="Times New Roman"/>
@@ -9765,7 +9834,7 @@
         </w:rPr>
         <w:t>Обоснование выбора принтера</w:t>
       </w:r>
-      <w:bookmarkEnd w:id="16"/>
+      <w:bookmarkEnd w:id="17"/>
     </w:p>
     <w:p>
       <w:pPr>
@@ -10019,7 +10088,7 @@
           <w:lang w:eastAsia="ru-RU"/>
         </w:rPr>
       </w:pPr>
-      <w:bookmarkStart w:id="17" w:name="_Toc121246812"/>
+      <w:bookmarkStart w:id="18" w:name="_Toc121246812"/>
       <w:r>
         <w:rPr>
           <w:rFonts w:eastAsia="Times New Roman"/>
@@ -10027,7 +10096,7 @@
         </w:rPr>
         <w:t>Обоснование выбора мобильных устройства</w:t>
       </w:r>
-      <w:bookmarkEnd w:id="17"/>
+      <w:bookmarkEnd w:id="18"/>
     </w:p>
     <w:p/>
     <w:p>
@@ -11450,11 +11519,11 @@
       <w:pPr>
         <w:pStyle w:val="2"/>
       </w:pPr>
-      <w:bookmarkStart w:id="18" w:name="_Toc121246814"/>
+      <w:bookmarkStart w:id="19" w:name="_Toc121246814"/>
       <w:r>
         <w:t>Схема адресации</w:t>
       </w:r>
-      <w:bookmarkEnd w:id="18"/>
+      <w:bookmarkEnd w:id="19"/>
     </w:p>
     <w:p>
       <w:pPr>
@@ -13978,11 +14047,11 @@
       <w:r>
         <w:t xml:space="preserve"> </w:t>
       </w:r>
-      <w:bookmarkStart w:id="19" w:name="_Hlk121659009"/>
+      <w:bookmarkStart w:id="20" w:name="_Hlk121659009"/>
       <w:r>
         <w:t>165.246.110.227</w:t>
       </w:r>
-      <w:bookmarkEnd w:id="19"/>
+      <w:bookmarkEnd w:id="20"/>
       <w:r>
         <w:t xml:space="preserve">. Тогда деление выданного диапазона адресов на требуемые адресные пространства </w:t>
       </w:r>
@@ -14325,7 +14394,7 @@
             <w:pPr>
               <w:jc w:val="both"/>
             </w:pPr>
-            <w:bookmarkStart w:id="20" w:name="_Hlk121665180"/>
+            <w:bookmarkStart w:id="21" w:name="_Hlk121665180"/>
             <w:r>
               <w:t>2a00:1760:2::</w:t>
             </w:r>
@@ -14335,7 +14404,7 @@
               </w:rPr>
               <w:t>10:0</w:t>
             </w:r>
-            <w:bookmarkEnd w:id="20"/>
+            <w:bookmarkEnd w:id="21"/>
             <w:r>
               <w:t>/</w:t>
             </w:r>
@@ -15010,7 +15079,7 @@
                 <w:lang/>
               </w:rPr>
             </w:pPr>
-            <w:bookmarkStart w:id="21" w:name="_Hlk121663318"/>
+            <w:bookmarkStart w:id="22" w:name="_Hlk121663318"/>
             <w:r>
               <w:t>2a00:1760:2</w:t>
             </w:r>
@@ -15038,7 +15107,7 @@
             <w:r>
               <w:t>1</w:t>
             </w:r>
-            <w:bookmarkEnd w:id="21"/>
+            <w:bookmarkEnd w:id="22"/>
           </w:p>
         </w:tc>
       </w:tr>
@@ -15570,7 +15639,7 @@
                 <w:lang/>
               </w:rPr>
             </w:pPr>
-            <w:bookmarkStart w:id="22" w:name="_Hlk121663292"/>
+            <w:bookmarkStart w:id="23" w:name="_Hlk121663292"/>
             <w:r>
               <w:t>2a00:1760:2</w:t>
             </w:r>
@@ -15595,7 +15664,7 @@
             <w:r>
               <w:t>1</w:t>
             </w:r>
-            <w:bookmarkEnd w:id="22"/>
+            <w:bookmarkEnd w:id="23"/>
           </w:p>
         </w:tc>
       </w:tr>
@@ -16217,7 +16286,7 @@
                 <w:lang/>
               </w:rPr>
             </w:pPr>
-            <w:bookmarkStart w:id="23" w:name="_Hlk121654297"/>
+            <w:bookmarkStart w:id="24" w:name="_Hlk121654297"/>
             <w:r>
               <w:t>2a00:1760:2::</w:t>
             </w:r>
@@ -16227,7 +16296,7 @@
               </w:rPr>
               <w:t>10:2</w:t>
             </w:r>
-            <w:bookmarkEnd w:id="23"/>
+            <w:bookmarkEnd w:id="24"/>
           </w:p>
         </w:tc>
       </w:tr>
@@ -16581,7 +16650,7 @@
                 <w:lang w:val="en-US"/>
               </w:rPr>
             </w:pPr>
-            <w:bookmarkStart w:id="24" w:name="_Hlk121662548"/>
+            <w:bookmarkStart w:id="25" w:name="_Hlk121662548"/>
             <w:r>
               <w:rPr>
                 <w:lang w:val="en-US"/>
@@ -16591,7 +16660,7 @@
             <w:r>
               <w:t>193</w:t>
             </w:r>
-            <w:bookmarkEnd w:id="24"/>
+            <w:bookmarkEnd w:id="25"/>
           </w:p>
         </w:tc>
         <w:tc>
@@ -16617,7 +16686,7 @@
                 <w:lang/>
               </w:rPr>
             </w:pPr>
-            <w:bookmarkStart w:id="25" w:name="_Hlk121662707"/>
+            <w:bookmarkStart w:id="26" w:name="_Hlk121662707"/>
             <w:r>
               <w:t>2a00:1760:2:</w:t>
             </w:r>
@@ -16633,7 +16702,7 @@
               </w:rPr>
               <w:t>0:1</w:t>
             </w:r>
-            <w:bookmarkEnd w:id="25"/>
+            <w:bookmarkEnd w:id="26"/>
           </w:p>
         </w:tc>
       </w:tr>
@@ -17540,7 +17609,7 @@
         </w:numPr>
         <w:ind w:left="709"/>
       </w:pPr>
-      <w:bookmarkStart w:id="26" w:name="_Toc121246815"/>
+      <w:bookmarkStart w:id="27" w:name="_Toc121246815"/>
     </w:p>
     <w:p>
       <w:pPr>
@@ -17549,7 +17618,7 @@
       <w:r>
         <w:t xml:space="preserve">Настройка </w:t>
       </w:r>
-      <w:bookmarkEnd w:id="26"/>
+      <w:bookmarkEnd w:id="27"/>
       <w:r>
         <w:t>маршрутизатора</w:t>
       </w:r>
@@ -18134,7 +18203,7 @@
         </w:rPr>
         <w:t xml:space="preserve"> </w:t>
       </w:r>
-      <w:bookmarkStart w:id="27" w:name="_Hlk121670782"/>
+      <w:bookmarkStart w:id="28" w:name="_Hlk121670782"/>
       <w:r>
         <w:rPr>
           <w:rFonts w:eastAsia="Times New Roman" w:cs="Times New Roman"/>
@@ -18144,7 +18213,7 @@
         </w:rPr>
         <w:t>AC-PLS-P-25-S</w:t>
       </w:r>
-      <w:bookmarkEnd w:id="27"/>
+      <w:bookmarkEnd w:id="28"/>
       <w:r>
         <w:rPr>
           <w:rFonts w:eastAsia="Times New Roman" w:cs="Times New Roman"/>
@@ -20520,7 +20589,7 @@
           <w:lang w:val="en-US"/>
         </w:rPr>
       </w:pPr>
-      <w:bookmarkStart w:id="28" w:name="_Hlk121686044"/>
+      <w:bookmarkStart w:id="29" w:name="_Hlk121686044"/>
       <w:r>
         <w:rPr>
           <w:rFonts w:ascii="Courier New" w:hAnsi="Courier New" w:cs="Courier New"/>
@@ -20552,7 +20621,7 @@
         <w:t>STAT</w:t>
       </w:r>
     </w:p>
-    <w:bookmarkEnd w:id="28"/>
+    <w:bookmarkEnd w:id="29"/>
     <w:p>
       <w:pPr>
         <w:ind w:firstLine="709"/>
@@ -21040,7 +21109,7 @@
           <w:lang w:val="en-US"/>
         </w:rPr>
       </w:pPr>
-      <w:bookmarkStart w:id="29" w:name="_Toc121349962"/>
+      <w:bookmarkStart w:id="30" w:name="_Toc121349962"/>
       <w:r>
         <w:t xml:space="preserve">Настройка </w:t>
       </w:r>
@@ -22411,7 +22480,7 @@
           <w:lang w:val="en-US"/>
         </w:rPr>
       </w:pPr>
-      <w:bookmarkStart w:id="30" w:name="_Hlk121676054"/>
+      <w:bookmarkStart w:id="31" w:name="_Hlk121676054"/>
       <w:r>
         <w:rPr>
           <w:rFonts w:ascii="Courier New" w:hAnsi="Courier New" w:cs="Courier New"/>
@@ -22423,7 +22492,7 @@
         <w:t>username VPNUSER password TACO</w:t>
       </w:r>
     </w:p>
-    <w:bookmarkEnd w:id="30"/>
+    <w:bookmarkEnd w:id="31"/>
     <w:p>
       <w:pPr>
         <w:ind w:firstLine="709"/>
@@ -23575,7 +23644,7 @@
       <w:r>
         <w:t xml:space="preserve"> в зависимости от предназначения интерфейса.</w:t>
       </w:r>
-      <w:bookmarkEnd w:id="29"/>
+      <w:bookmarkEnd w:id="30"/>
     </w:p>
     <w:p>
       <w:pPr>
@@ -25681,11 +25750,11 @@
       <w:pPr>
         <w:pStyle w:val="2"/>
       </w:pPr>
-      <w:bookmarkStart w:id="31" w:name="_Toc121246817"/>
+      <w:bookmarkStart w:id="32" w:name="_Toc121246817"/>
       <w:r>
         <w:t>Настройка точки доступа</w:t>
       </w:r>
-      <w:bookmarkEnd w:id="31"/>
+      <w:bookmarkEnd w:id="32"/>
     </w:p>
     <w:p>
       <w:pPr>
@@ -26398,8 +26467,6 @@
       <w:r>
         <w:t xml:space="preserve"> к администрированию устройства</w:t>
       </w:r>
-      <w:bookmarkStart w:id="32" w:name="_GoBack"/>
-      <w:bookmarkEnd w:id="32"/>
       <w:r>
         <w:t>.</w:t>
       </w:r>
@@ -27786,46 +27853,384 @@
         <w:ind w:firstLine="708"/>
         <w:jc w:val="both"/>
         <w:rPr>
-          <w:rFonts w:eastAsia="Times New Roman" w:cs="Times New Roman"/>
-          <w:szCs w:val="28"/>
-        </w:rPr>
-      </w:pPr>
-      <w:r>
-        <w:rPr>
-          <w:rFonts w:eastAsia="Times New Roman" w:cs="Times New Roman"/>
-          <w:szCs w:val="28"/>
-        </w:rPr>
-        <w:t>Далее необходимо выбрать целевой сервер.</w:t>
-      </w:r>
-    </w:p>
-    <w:p>
-      <w:pPr>
-        <w:jc w:val="center"/>
-        <w:rPr>
-          <w:color w:val="000000" w:themeColor="text1"/>
-        </w:rPr>
-      </w:pPr>
-      <w:r>
-        <w:rPr>
-          <w:rFonts w:eastAsia="Times New Roman" w:cs="Times New Roman"/>
-          <w:szCs w:val="28"/>
-        </w:rPr>
-        <w:t>На шаге выбора роли выбираем «Веб-сервер (</w:t>
-      </w:r>
-      <w:r>
-        <w:rPr>
-          <w:rFonts w:eastAsia="Times New Roman" w:cs="Times New Roman"/>
-          <w:szCs w:val="28"/>
-          <w:lang w:val="en-US"/>
-        </w:rPr>
-        <w:t>IIS</w:t>
-      </w:r>
-      <w:r>
-        <w:rPr>
-          <w:rFonts w:eastAsia="Times New Roman" w:cs="Times New Roman"/>
-          <w:szCs w:val="28"/>
-        </w:rPr>
-        <w:t>)». Так же нам предложат остановить компонент</w:t>
+          <w:rFonts w:cs="Times New Roman"/>
+          <w:bCs/>
+          <w:szCs w:val="28"/>
+        </w:rPr>
+      </w:pPr>
+      <w:r>
+        <w:rPr>
+          <w:rFonts w:cs="Times New Roman"/>
+          <w:bCs/>
+          <w:szCs w:val="28"/>
+        </w:rPr>
+        <w:t>Кабельная система представляет собой неэкранированную витую пару, проложенную</w:t>
+      </w:r>
+      <w:r>
+        <w:rPr>
+          <w:rFonts w:cs="Times New Roman"/>
+          <w:bCs/>
+          <w:szCs w:val="28"/>
+        </w:rPr>
+        <w:t xml:space="preserve"> преимущественно над фальш-потолком в кабельных лотках, стянутых хомутом</w:t>
+      </w:r>
+      <w:r>
+        <w:rPr>
+          <w:rFonts w:cs="Times New Roman"/>
+          <w:bCs/>
+          <w:szCs w:val="28"/>
+        </w:rPr>
+        <w:t>.</w:t>
+      </w:r>
+      <w:r>
+        <w:rPr>
+          <w:rFonts w:cs="Times New Roman"/>
+          <w:bCs/>
+          <w:szCs w:val="28"/>
+        </w:rPr>
+        <w:t xml:space="preserve"> </w:t>
+      </w:r>
+      <w:r>
+        <w:rPr>
+          <w:rFonts w:cs="Times New Roman"/>
+          <w:bCs/>
+          <w:szCs w:val="28"/>
+        </w:rPr>
+        <w:t xml:space="preserve">Лотки монтируются на каркас фальш-потолка. </w:t>
+      </w:r>
+      <w:r>
+        <w:rPr>
+          <w:rFonts w:cs="Times New Roman"/>
+          <w:bCs/>
+          <w:szCs w:val="28"/>
+        </w:rPr>
+        <w:t xml:space="preserve">При спуске кабеля с потолка к сетевой розетке или дверному проёму кабели прокладываются в коробах. </w:t>
+      </w:r>
+      <w:r>
+        <w:rPr>
+          <w:rFonts w:cs="Times New Roman"/>
+          <w:bCs/>
+          <w:szCs w:val="28"/>
+        </w:rPr>
+        <w:t xml:space="preserve">По нормам безопасности </w:t>
+      </w:r>
+      <w:r>
+        <w:rPr>
+          <w:rFonts w:cs="Times New Roman"/>
+          <w:bCs/>
+          <w:szCs w:val="28"/>
+        </w:rPr>
+        <w:t>ри прокладке кабелей через отверстия гипсокартонных стен требуется использовать ПВХ трубы.</w:t>
+      </w:r>
+      <w:r>
+        <w:rPr>
+          <w:rFonts w:cs="Times New Roman"/>
+          <w:bCs/>
+          <w:szCs w:val="28"/>
+        </w:rPr>
+        <w:t xml:space="preserve"> Сечение</w:t>
+      </w:r>
+      <w:r>
+        <w:t xml:space="preserve"> лотка, короба или трубки должно быть заполнено не более, чем на 0.4. Сетевые розетки располагаются на высоте 0.60 м от уровня пола помещения. Кабельные системы требуется располагать на расстоянии не менее 0.20 м от силовых кабельных систем </w:t>
+      </w:r>
+      <w:r>
+        <w:t>и ламп</w:t>
+      </w:r>
+      <w:r>
+        <w:t>.</w:t>
+      </w:r>
+      <w:r>
+        <w:rPr>
+          <w:highlight w:val="yellow"/>
+        </w:rPr>
+        <w:t>.</w:t>
+      </w:r>
+      <w:r>
+        <w:rPr>
+          <w:rFonts w:cs="Times New Roman"/>
+          <w:bCs/>
+          <w:szCs w:val="28"/>
+          <w:highlight w:val="yellow"/>
+        </w:rPr>
+        <w:t xml:space="preserve"> по периметру помещения будет использоваться короб 40</w:t>
+      </w:r>
+      <w:r>
+        <w:rPr>
+          <w:rFonts w:cs="Times New Roman"/>
+          <w:bCs/>
+          <w:szCs w:val="28"/>
+          <w:highlight w:val="yellow"/>
+          <w:lang w:val="en-US"/>
+        </w:rPr>
+        <w:t>x</w:t>
+      </w:r>
+      <w:r>
+        <w:rPr>
+          <w:rFonts w:cs="Times New Roman"/>
+          <w:bCs/>
+          <w:szCs w:val="28"/>
+          <w:highlight w:val="yellow"/>
+        </w:rPr>
+        <w:t>16, а в остальных местах 12</w:t>
+      </w:r>
+      <w:r>
+        <w:rPr>
+          <w:rFonts w:cs="Times New Roman"/>
+          <w:bCs/>
+          <w:szCs w:val="28"/>
+          <w:highlight w:val="yellow"/>
+          <w:lang w:val="en-US"/>
+        </w:rPr>
+        <w:t>x</w:t>
+      </w:r>
+      <w:r>
+        <w:rPr>
+          <w:rFonts w:cs="Times New Roman"/>
+          <w:bCs/>
+          <w:szCs w:val="28"/>
+          <w:highlight w:val="yellow"/>
+        </w:rPr>
+        <w:t>12.</w:t>
+      </w:r>
+      <w:r>
+        <w:rPr>
+          <w:rFonts w:cs="Times New Roman"/>
+          <w:bCs/>
+          <w:szCs w:val="28"/>
+        </w:rPr>
+        <w:t xml:space="preserve"> </w:t>
+      </w:r>
+    </w:p>
+    <w:p>
+      <w:pPr>
+        <w:ind w:firstLine="708"/>
+        <w:jc w:val="both"/>
+        <w:rPr>
+          <w:rFonts w:cs="Times New Roman"/>
+          <w:bCs/>
+          <w:szCs w:val="28"/>
+        </w:rPr>
+      </w:pPr>
+      <w:r>
+        <w:rPr>
+          <w:rFonts w:cs="Times New Roman"/>
+          <w:bCs/>
+          <w:szCs w:val="28"/>
+        </w:rPr>
+        <w:t xml:space="preserve">Помещение предусматривает наличие серверной комнаты с серверным шкафом </w:t>
+      </w:r>
+      <w:r>
+        <w:rPr>
+          <w:rFonts w:eastAsia="Times New Roman" w:cs="Times New Roman"/>
+          <w:szCs w:val="28"/>
+          <w:lang w:val="en-US"/>
+        </w:rPr>
+        <w:t>Cisco</w:t>
+      </w:r>
+      <w:r>
+        <w:rPr>
+          <w:rFonts w:eastAsia="Times New Roman" w:cs="Times New Roman"/>
+          <w:szCs w:val="28"/>
+        </w:rPr>
+        <w:t xml:space="preserve"> </w:t>
+      </w:r>
+      <w:r>
+        <w:rPr>
+          <w:rFonts w:eastAsia="Times New Roman" w:cs="Times New Roman"/>
+          <w:szCs w:val="28"/>
+          <w:lang w:val="en-US"/>
+        </w:rPr>
+        <w:t>R</w:t>
+      </w:r>
+      <w:r>
+        <w:rPr>
+          <w:rFonts w:eastAsia="Times New Roman" w:cs="Times New Roman"/>
+          <w:szCs w:val="28"/>
+        </w:rPr>
+        <w:t xml:space="preserve">42610 </w:t>
+      </w:r>
+      <w:r>
+        <w:rPr>
+          <w:rFonts w:eastAsia="Times New Roman" w:cs="Times New Roman"/>
+          <w:szCs w:val="28"/>
+          <w:lang w:val="en-US"/>
+        </w:rPr>
+        <w:t>Rack</w:t>
+      </w:r>
+      <w:r>
+        <w:rPr>
+          <w:rFonts w:cs="Times New Roman"/>
+          <w:bCs/>
+          <w:szCs w:val="28"/>
+        </w:rPr>
+        <w:t xml:space="preserve">. </w:t>
+      </w:r>
+      <w:r>
+        <w:rPr>
+          <w:rFonts w:cs="Times New Roman"/>
+          <w:bCs/>
+          <w:szCs w:val="28"/>
+        </w:rPr>
+        <w:t xml:space="preserve">В серверный шкаф монтируется патч-панель, маршрутизатор, коммутатор и </w:t>
+      </w:r>
+      <w:r>
+        <w:rPr>
+          <w:rFonts w:cs="Times New Roman"/>
+          <w:bCs/>
+          <w:szCs w:val="28"/>
+          <w:lang w:val="en-US"/>
+        </w:rPr>
+        <w:t>web</w:t>
+      </w:r>
+      <w:r>
+        <w:rPr>
+          <w:rFonts w:cs="Times New Roman"/>
+          <w:bCs/>
+          <w:szCs w:val="28"/>
+        </w:rPr>
+        <w:t>-</w:t>
+      </w:r>
+      <w:r>
+        <w:rPr>
+          <w:rFonts w:cs="Times New Roman"/>
+          <w:bCs/>
+          <w:szCs w:val="28"/>
+        </w:rPr>
+        <w:t>сервер.</w:t>
+      </w:r>
+      <w:r>
+        <w:rPr>
+          <w:rFonts w:cs="Times New Roman"/>
+          <w:bCs/>
+          <w:szCs w:val="28"/>
+        </w:rPr>
+        <w:t xml:space="preserve"> Над ним на расстоянии 3</w:t>
+      </w:r>
+      <w:r>
+        <w:rPr>
+          <w:rFonts w:cs="Times New Roman"/>
+          <w:bCs/>
+          <w:szCs w:val="28"/>
+          <w:lang w:val="en-US"/>
+        </w:rPr>
+        <w:t>U</w:t>
+      </w:r>
+      <w:r>
+        <w:rPr>
+          <w:rFonts w:cs="Times New Roman"/>
+          <w:bCs/>
+          <w:szCs w:val="28"/>
+        </w:rPr>
+        <w:t xml:space="preserve"> будет находится сервер </w:t>
+      </w:r>
+      <w:r>
+        <w:rPr>
+          <w:rFonts w:eastAsia="Times New Roman" w:cs="Times New Roman"/>
+          <w:szCs w:val="28"/>
+        </w:rPr>
+        <w:t xml:space="preserve">HPE ProLiant DL380 – </w:t>
+      </w:r>
+      <w:r>
+        <w:rPr>
+          <w:rFonts w:eastAsia="Times New Roman" w:cs="Times New Roman"/>
+          <w:szCs w:val="28"/>
+          <w:lang w:val="en-US"/>
+        </w:rPr>
+        <w:t>Gen</w:t>
+      </w:r>
+      <w:r>
+        <w:rPr>
+          <w:rFonts w:eastAsia="Times New Roman" w:cs="Times New Roman"/>
+          <w:szCs w:val="28"/>
+        </w:rPr>
+        <w:t xml:space="preserve"> 10 выполняющий функции веб-сервера. Над ним ИБП, а затем контроллер точек доступа, так же разделённый 3</w:t>
+      </w:r>
+      <w:r>
+        <w:rPr>
+          <w:rFonts w:eastAsia="Times New Roman" w:cs="Times New Roman"/>
+          <w:szCs w:val="28"/>
+          <w:lang w:val="en-US"/>
+        </w:rPr>
+        <w:t>U</w:t>
+      </w:r>
+      <w:r>
+        <w:rPr>
+          <w:rFonts w:eastAsia="Times New Roman" w:cs="Times New Roman"/>
+          <w:szCs w:val="28"/>
+        </w:rPr>
+        <w:t>. Через 3</w:t>
+      </w:r>
+      <w:r>
+        <w:rPr>
+          <w:rFonts w:eastAsia="Times New Roman" w:cs="Times New Roman"/>
+          <w:szCs w:val="28"/>
+          <w:lang w:val="en-US"/>
+        </w:rPr>
+        <w:t>U</w:t>
+      </w:r>
+      <w:r>
+        <w:rPr>
+          <w:rFonts w:eastAsia="Times New Roman" w:cs="Times New Roman"/>
+          <w:szCs w:val="28"/>
+        </w:rPr>
+        <w:t xml:space="preserve"> над ним 3 коммутатора, так же с промежутком в 3U, и над ними маршрутизатор. </w:t>
+      </w:r>
+    </w:p>
+    <w:p>
+      <w:pPr>
+        <w:ind w:firstLine="708"/>
+        <w:jc w:val="both"/>
+        <w:rPr>
+          <w:rFonts w:cs="Times New Roman"/>
+          <w:bCs/>
+          <w:szCs w:val="28"/>
+        </w:rPr>
+      </w:pPr>
+      <w:r>
+        <w:rPr>
+          <w:rFonts w:cs="Times New Roman"/>
+          <w:bCs/>
+          <w:szCs w:val="28"/>
+        </w:rPr>
+        <w:t xml:space="preserve">Точки беспроводного доступа располагаются под потолком. Точки локальной сети в разных концах помещения на расстоянии 3 м от стен, таким образом осуществляется покрытие всего помещения. Гостевые точки доступа расположены над гостевой зоной помещения слева и справа от прохода. </w:t>
+      </w:r>
+    </w:p>
+    <w:p>
+      <w:pPr>
+        <w:ind w:firstLine="708"/>
+        <w:jc w:val="both"/>
+        <w:rPr>
+          <w:rFonts w:cs="Times New Roman"/>
+          <w:bCs/>
+          <w:szCs w:val="28"/>
+        </w:rPr>
+      </w:pPr>
+      <w:r>
+        <w:rPr>
+          <w:rFonts w:cs="Times New Roman"/>
+          <w:bCs/>
+          <w:szCs w:val="28"/>
+        </w:rPr>
+        <w:t>Принтеры расположены на отдельных столах в кабинетах 101, 203 и 302.</w:t>
+      </w:r>
+    </w:p>
+    <w:p>
+      <w:pPr>
+        <w:ind w:firstLine="708"/>
+        <w:jc w:val="both"/>
+        <w:rPr>
+          <w:rFonts w:cs="Times New Roman"/>
+          <w:bCs/>
+          <w:szCs w:val="28"/>
+        </w:rPr>
+      </w:pPr>
+      <w:r>
+        <w:rPr>
+          <w:rFonts w:cs="Times New Roman"/>
+          <w:bCs/>
+          <w:szCs w:val="28"/>
+        </w:rPr>
+        <w:t>Со схемой плана здания можно ознакомиться в приложении Д. В плане здания можно увидеть, как прокладывается кабель и местоположение сетевого оборудования.</w:t>
       </w:r>
     </w:p>
     <w:p>
@@ -34015,7 +34420,7 @@
 </file>
 
 <file path=customXml/itemProps1.xml><?xml version="1.0" encoding="utf-8"?>
-<ds:datastoreItem xmlns:ds="http://schemas.openxmlformats.org/officeDocument/2006/customXml" ds:itemID="{7428B1FA-5BBA-4333-AA67-0AB326101F5B}">
+<ds:datastoreItem xmlns:ds="http://schemas.openxmlformats.org/officeDocument/2006/customXml" ds:itemID="{15531C48-348C-465C-9776-C60AF747826D}">
   <ds:schemaRefs>
     <ds:schemaRef ds:uri="http://schemas.openxmlformats.org/officeDocument/2006/bibliography"/>
   </ds:schemaRefs>

</xml_diff>